<commit_message>
Adicionado correcoes e segundo teste para o Junit
</commit_message>
<xml_diff>
--- a/TESTE/TestesJunit.docx
+++ b/TESTE/TestesJunit.docx
@@ -1954,6 +1954,1532 @@
       </w:r>
     </w:p>
     <w:p/>
+    <w:p>
+      <w:pPr>
+        <w:rPr>
+          <w:b/>
+        </w:rPr>
+      </w:pPr>
+      <w:r>
+        <w:rPr>
+          <w:b/>
+        </w:rPr>
+        <w:t>2º Teste &gt;</w:t>
+      </w:r>
+    </w:p>
+    <w:p>
+      <w:r>
+        <w:t xml:space="preserve">O mesmo código foi rodado e apresentou o seguinte erro: </w:t>
+      </w:r>
+    </w:p>
+    <w:p>
+      <w:pPr>
+        <w:rPr>
+          <w:lang w:val="en-US"/>
+        </w:rPr>
+      </w:pPr>
+      <w:proofErr w:type="gramStart"/>
+      <w:r>
+        <w:rPr>
+          <w:lang w:val="en-US"/>
+        </w:rPr>
+        <w:t>org.opentest4j.AssertionFailedError</w:t>
+      </w:r>
+      <w:proofErr w:type="gramEnd"/>
+      <w:r>
+        <w:rPr>
+          <w:lang w:val="en-US"/>
+        </w:rPr>
+        <w:t xml:space="preserve">: </w:t>
+      </w:r>
+    </w:p>
+    <w:p>
+      <w:pPr>
+        <w:rPr>
+          <w:lang w:val="en-US"/>
+        </w:rPr>
+      </w:pPr>
+      <w:r>
+        <w:rPr>
+          <w:lang w:val="en-US"/>
+        </w:rPr>
+        <w:t>Expected :0</w:t>
+      </w:r>
+    </w:p>
+    <w:p>
+      <w:pPr>
+        <w:rPr>
+          <w:lang w:val="en-US"/>
+        </w:rPr>
+      </w:pPr>
+      <w:r>
+        <w:rPr>
+          <w:lang w:val="en-US"/>
+        </w:rPr>
+        <w:t>Actual   :11</w:t>
+      </w:r>
+    </w:p>
+    <w:p>
+      <w:pPr>
+        <w:rPr>
+          <w:b/>
+          <w:lang w:val="en-US"/>
+        </w:rPr>
+      </w:pPr>
+      <w:proofErr w:type="spellStart"/>
+      <w:r>
+        <w:rPr>
+          <w:b/>
+          <w:lang w:val="en-US"/>
+        </w:rPr>
+        <w:t>Correção</w:t>
+      </w:r>
+      <w:proofErr w:type="spellEnd"/>
+      <w:r>
+        <w:rPr>
+          <w:b/>
+          <w:lang w:val="en-US"/>
+        </w:rPr>
+        <w:t xml:space="preserve"> </w:t>
+      </w:r>
+      <w:proofErr w:type="spellStart"/>
+      <w:r>
+        <w:rPr>
+          <w:b/>
+          <w:lang w:val="en-US"/>
+        </w:rPr>
+        <w:t>Implementada</w:t>
+      </w:r>
+      <w:proofErr w:type="spellEnd"/>
+      <w:r>
+        <w:rPr>
+          <w:b/>
+          <w:lang w:val="en-US"/>
+        </w:rPr>
+        <w:t>:</w:t>
+      </w:r>
+    </w:p>
+    <w:p>
+      <w:pPr>
+        <w:autoSpaceDE w:val="0"/>
+        <w:autoSpaceDN w:val="0"/>
+        <w:adjustRightInd w:val="0"/>
+        <w:spacing w:after="0" w:line="240" w:lineRule="auto"/>
+        <w:rPr>
+          <w:rFonts w:ascii="Consolas" w:hAnsi="Consolas" w:cs="Consolas"/>
+          <w:sz w:val="20"/>
+          <w:szCs w:val="20"/>
+          <w:lang w:val="en-US"/>
+        </w:rPr>
+      </w:pPr>
+      <w:r>
+        <w:rPr>
+          <w:rFonts w:ascii="Consolas" w:hAnsi="Consolas" w:cs="Consolas"/>
+          <w:b/>
+          <w:bCs/>
+          <w:color w:val="7F0055"/>
+          <w:sz w:val="20"/>
+          <w:szCs w:val="20"/>
+          <w:lang w:val="en-US"/>
+        </w:rPr>
+        <w:t>package</w:t>
+      </w:r>
+      <w:r>
+        <w:rPr>
+          <w:rFonts w:ascii="Consolas" w:hAnsi="Consolas" w:cs="Consolas"/>
+          <w:color w:val="000000"/>
+          <w:sz w:val="20"/>
+          <w:szCs w:val="20"/>
+          <w:lang w:val="en-US"/>
+        </w:rPr>
+        <w:t xml:space="preserve"> </w:t>
+      </w:r>
+      <w:proofErr w:type="spellStart"/>
+      <w:proofErr w:type="gramStart"/>
+      <w:r>
+        <w:rPr>
+          <w:rFonts w:ascii="Consolas" w:hAnsi="Consolas" w:cs="Consolas"/>
+          <w:color w:val="000000"/>
+          <w:sz w:val="20"/>
+          <w:szCs w:val="20"/>
+          <w:lang w:val="en-US"/>
+        </w:rPr>
+        <w:t>br.com.fiap</w:t>
+      </w:r>
+      <w:proofErr w:type="gramEnd"/>
+      <w:r>
+        <w:rPr>
+          <w:rFonts w:ascii="Consolas" w:hAnsi="Consolas" w:cs="Consolas"/>
+          <w:color w:val="000000"/>
+          <w:sz w:val="20"/>
+          <w:szCs w:val="20"/>
+          <w:lang w:val="en-US"/>
+        </w:rPr>
+        <w:t>.teste</w:t>
+      </w:r>
+      <w:proofErr w:type="spellEnd"/>
+      <w:r>
+        <w:rPr>
+          <w:rFonts w:ascii="Consolas" w:hAnsi="Consolas" w:cs="Consolas"/>
+          <w:color w:val="000000"/>
+          <w:sz w:val="20"/>
+          <w:szCs w:val="20"/>
+          <w:lang w:val="en-US"/>
+        </w:rPr>
+        <w:t>;</w:t>
+      </w:r>
+    </w:p>
+    <w:p>
+      <w:pPr>
+        <w:autoSpaceDE w:val="0"/>
+        <w:autoSpaceDN w:val="0"/>
+        <w:adjustRightInd w:val="0"/>
+        <w:spacing w:after="0" w:line="240" w:lineRule="auto"/>
+        <w:rPr>
+          <w:rFonts w:ascii="Consolas" w:hAnsi="Consolas" w:cs="Consolas"/>
+          <w:sz w:val="20"/>
+          <w:szCs w:val="20"/>
+        </w:rPr>
+      </w:pPr>
+      <w:proofErr w:type="spellStart"/>
+      <w:r>
+        <w:rPr>
+          <w:rFonts w:ascii="Consolas" w:hAnsi="Consolas" w:cs="Consolas"/>
+          <w:b/>
+          <w:bCs/>
+          <w:color w:val="7F0055"/>
+          <w:sz w:val="20"/>
+          <w:szCs w:val="20"/>
+        </w:rPr>
+        <w:t>public</w:t>
+      </w:r>
+      <w:proofErr w:type="spellEnd"/>
+      <w:r>
+        <w:rPr>
+          <w:rFonts w:ascii="Consolas" w:hAnsi="Consolas" w:cs="Consolas"/>
+          <w:color w:val="000000"/>
+          <w:sz w:val="20"/>
+          <w:szCs w:val="20"/>
+        </w:rPr>
+        <w:t xml:space="preserve"> </w:t>
+      </w:r>
+      <w:proofErr w:type="spellStart"/>
+      <w:r>
+        <w:rPr>
+          <w:rFonts w:ascii="Consolas" w:hAnsi="Consolas" w:cs="Consolas"/>
+          <w:b/>
+          <w:bCs/>
+          <w:color w:val="7F0055"/>
+          <w:sz w:val="20"/>
+          <w:szCs w:val="20"/>
+        </w:rPr>
+        <w:t>class</w:t>
+      </w:r>
+      <w:proofErr w:type="spellEnd"/>
+      <w:r>
+        <w:rPr>
+          <w:rFonts w:ascii="Consolas" w:hAnsi="Consolas" w:cs="Consolas"/>
+          <w:color w:val="000000"/>
+          <w:sz w:val="20"/>
+          <w:szCs w:val="20"/>
+        </w:rPr>
+        <w:t xml:space="preserve"> </w:t>
+      </w:r>
+      <w:proofErr w:type="spellStart"/>
+      <w:r>
+        <w:rPr>
+          <w:rFonts w:ascii="Consolas" w:hAnsi="Consolas" w:cs="Consolas"/>
+          <w:color w:val="000000"/>
+          <w:sz w:val="20"/>
+          <w:szCs w:val="20"/>
+        </w:rPr>
+        <w:t>JulgamentoPrisioneiro</w:t>
+      </w:r>
+      <w:proofErr w:type="spellEnd"/>
+      <w:r>
+        <w:rPr>
+          <w:rFonts w:ascii="Consolas" w:hAnsi="Consolas" w:cs="Consolas"/>
+          <w:color w:val="000000"/>
+          <w:sz w:val="20"/>
+          <w:szCs w:val="20"/>
+        </w:rPr>
+        <w:t xml:space="preserve"> {</w:t>
+      </w:r>
+    </w:p>
+    <w:p>
+      <w:pPr>
+        <w:autoSpaceDE w:val="0"/>
+        <w:autoSpaceDN w:val="0"/>
+        <w:adjustRightInd w:val="0"/>
+        <w:spacing w:after="0" w:line="240" w:lineRule="auto"/>
+        <w:rPr>
+          <w:rFonts w:ascii="Consolas" w:hAnsi="Consolas" w:cs="Consolas"/>
+          <w:sz w:val="20"/>
+          <w:szCs w:val="20"/>
+        </w:rPr>
+      </w:pPr>
+      <w:r>
+        <w:rPr>
+          <w:rFonts w:ascii="Consolas" w:hAnsi="Consolas" w:cs="Consolas"/>
+          <w:color w:val="000000"/>
+          <w:sz w:val="20"/>
+          <w:szCs w:val="20"/>
+        </w:rPr>
+        <w:lastRenderedPageBreak/>
+        <w:tab/>
+        <w:t xml:space="preserve">   </w:t>
+      </w:r>
+      <w:proofErr w:type="spellStart"/>
+      <w:r>
+        <w:rPr>
+          <w:rFonts w:ascii="Consolas" w:hAnsi="Consolas" w:cs="Consolas"/>
+          <w:b/>
+          <w:bCs/>
+          <w:color w:val="7F0055"/>
+          <w:sz w:val="20"/>
+          <w:szCs w:val="20"/>
+        </w:rPr>
+        <w:t>private</w:t>
+      </w:r>
+      <w:proofErr w:type="spellEnd"/>
+      <w:r>
+        <w:rPr>
+          <w:rFonts w:ascii="Consolas" w:hAnsi="Consolas" w:cs="Consolas"/>
+          <w:color w:val="000000"/>
+          <w:sz w:val="20"/>
+          <w:szCs w:val="20"/>
+        </w:rPr>
+        <w:t xml:space="preserve"> </w:t>
+      </w:r>
+      <w:proofErr w:type="spellStart"/>
+      <w:r>
+        <w:rPr>
+          <w:rFonts w:ascii="Consolas" w:hAnsi="Consolas" w:cs="Consolas"/>
+          <w:b/>
+          <w:bCs/>
+          <w:color w:val="7F0055"/>
+          <w:sz w:val="20"/>
+          <w:szCs w:val="20"/>
+        </w:rPr>
+        <w:t>int</w:t>
+      </w:r>
+      <w:proofErr w:type="spellEnd"/>
+      <w:r>
+        <w:rPr>
+          <w:rFonts w:ascii="Consolas" w:hAnsi="Consolas" w:cs="Consolas"/>
+          <w:color w:val="000000"/>
+          <w:sz w:val="20"/>
+          <w:szCs w:val="20"/>
+        </w:rPr>
+        <w:t xml:space="preserve"> </w:t>
+      </w:r>
+      <w:r>
+        <w:rPr>
+          <w:rFonts w:ascii="Consolas" w:hAnsi="Consolas" w:cs="Consolas"/>
+          <w:color w:val="0000C0"/>
+          <w:sz w:val="20"/>
+          <w:szCs w:val="20"/>
+        </w:rPr>
+        <w:t>PENA_INOCENCIA</w:t>
+      </w:r>
+      <w:r>
+        <w:rPr>
+          <w:rFonts w:ascii="Consolas" w:hAnsi="Consolas" w:cs="Consolas"/>
+          <w:color w:val="000000"/>
+          <w:sz w:val="20"/>
+          <w:szCs w:val="20"/>
+        </w:rPr>
+        <w:t xml:space="preserve"> = 0;</w:t>
+      </w:r>
+    </w:p>
+    <w:p>
+      <w:pPr>
+        <w:autoSpaceDE w:val="0"/>
+        <w:autoSpaceDN w:val="0"/>
+        <w:adjustRightInd w:val="0"/>
+        <w:spacing w:after="0" w:line="240" w:lineRule="auto"/>
+        <w:rPr>
+          <w:rFonts w:ascii="Consolas" w:hAnsi="Consolas" w:cs="Consolas"/>
+          <w:sz w:val="20"/>
+          <w:szCs w:val="20"/>
+        </w:rPr>
+      </w:pPr>
+      <w:r>
+        <w:rPr>
+          <w:rFonts w:ascii="Consolas" w:hAnsi="Consolas" w:cs="Consolas"/>
+          <w:color w:val="000000"/>
+          <w:sz w:val="20"/>
+          <w:szCs w:val="20"/>
+        </w:rPr>
+        <w:tab/>
+        <w:t xml:space="preserve">   </w:t>
+      </w:r>
+      <w:proofErr w:type="spellStart"/>
+      <w:r>
+        <w:rPr>
+          <w:rFonts w:ascii="Consolas" w:hAnsi="Consolas" w:cs="Consolas"/>
+          <w:b/>
+          <w:bCs/>
+          <w:color w:val="7F0055"/>
+          <w:sz w:val="20"/>
+          <w:szCs w:val="20"/>
+        </w:rPr>
+        <w:t>private</w:t>
+      </w:r>
+      <w:proofErr w:type="spellEnd"/>
+      <w:r>
+        <w:rPr>
+          <w:rFonts w:ascii="Consolas" w:hAnsi="Consolas" w:cs="Consolas"/>
+          <w:color w:val="000000"/>
+          <w:sz w:val="20"/>
+          <w:szCs w:val="20"/>
+        </w:rPr>
+        <w:t xml:space="preserve"> </w:t>
+      </w:r>
+      <w:proofErr w:type="spellStart"/>
+      <w:r>
+        <w:rPr>
+          <w:rFonts w:ascii="Consolas" w:hAnsi="Consolas" w:cs="Consolas"/>
+          <w:b/>
+          <w:bCs/>
+          <w:color w:val="7F0055"/>
+          <w:sz w:val="20"/>
+          <w:szCs w:val="20"/>
+        </w:rPr>
+        <w:t>int</w:t>
+      </w:r>
+      <w:proofErr w:type="spellEnd"/>
+      <w:r>
+        <w:rPr>
+          <w:rFonts w:ascii="Consolas" w:hAnsi="Consolas" w:cs="Consolas"/>
+          <w:color w:val="000000"/>
+          <w:sz w:val="20"/>
+          <w:szCs w:val="20"/>
+        </w:rPr>
+        <w:t xml:space="preserve"> </w:t>
+      </w:r>
+      <w:r>
+        <w:rPr>
+          <w:rFonts w:ascii="Consolas" w:hAnsi="Consolas" w:cs="Consolas"/>
+          <w:color w:val="0000C0"/>
+          <w:sz w:val="20"/>
+          <w:szCs w:val="20"/>
+        </w:rPr>
+        <w:t>PENA_CONDENACAO_MUTUA</w:t>
+      </w:r>
+      <w:r>
+        <w:rPr>
+          <w:rFonts w:ascii="Consolas" w:hAnsi="Consolas" w:cs="Consolas"/>
+          <w:color w:val="000000"/>
+          <w:sz w:val="20"/>
+          <w:szCs w:val="20"/>
+        </w:rPr>
+        <w:t xml:space="preserve"> = 5;</w:t>
+      </w:r>
+    </w:p>
+    <w:p>
+      <w:pPr>
+        <w:autoSpaceDE w:val="0"/>
+        <w:autoSpaceDN w:val="0"/>
+        <w:adjustRightInd w:val="0"/>
+        <w:spacing w:after="0" w:line="240" w:lineRule="auto"/>
+        <w:rPr>
+          <w:rFonts w:ascii="Consolas" w:hAnsi="Consolas" w:cs="Consolas"/>
+          <w:sz w:val="20"/>
+          <w:szCs w:val="20"/>
+        </w:rPr>
+      </w:pPr>
+      <w:r>
+        <w:rPr>
+          <w:rFonts w:ascii="Consolas" w:hAnsi="Consolas" w:cs="Consolas"/>
+          <w:color w:val="000000"/>
+          <w:sz w:val="20"/>
+          <w:szCs w:val="20"/>
+        </w:rPr>
+        <w:tab/>
+        <w:t xml:space="preserve">   </w:t>
+      </w:r>
+      <w:proofErr w:type="spellStart"/>
+      <w:r>
+        <w:rPr>
+          <w:rFonts w:ascii="Consolas" w:hAnsi="Consolas" w:cs="Consolas"/>
+          <w:b/>
+          <w:bCs/>
+          <w:color w:val="7F0055"/>
+          <w:sz w:val="20"/>
+          <w:szCs w:val="20"/>
+        </w:rPr>
+        <w:t>private</w:t>
+      </w:r>
+      <w:proofErr w:type="spellEnd"/>
+      <w:r>
+        <w:rPr>
+          <w:rFonts w:ascii="Consolas" w:hAnsi="Consolas" w:cs="Consolas"/>
+          <w:color w:val="000000"/>
+          <w:sz w:val="20"/>
+          <w:szCs w:val="20"/>
+        </w:rPr>
+        <w:t xml:space="preserve"> </w:t>
+      </w:r>
+      <w:proofErr w:type="spellStart"/>
+      <w:r>
+        <w:rPr>
+          <w:rFonts w:ascii="Consolas" w:hAnsi="Consolas" w:cs="Consolas"/>
+          <w:b/>
+          <w:bCs/>
+          <w:color w:val="7F0055"/>
+          <w:sz w:val="20"/>
+          <w:szCs w:val="20"/>
+        </w:rPr>
+        <w:t>int</w:t>
+      </w:r>
+      <w:proofErr w:type="spellEnd"/>
+      <w:r>
+        <w:rPr>
+          <w:rFonts w:ascii="Consolas" w:hAnsi="Consolas" w:cs="Consolas"/>
+          <w:color w:val="000000"/>
+          <w:sz w:val="20"/>
+          <w:szCs w:val="20"/>
+        </w:rPr>
+        <w:t xml:space="preserve"> </w:t>
+      </w:r>
+      <w:r>
+        <w:rPr>
+          <w:rFonts w:ascii="Consolas" w:hAnsi="Consolas" w:cs="Consolas"/>
+          <w:color w:val="0000C0"/>
+          <w:sz w:val="20"/>
+          <w:szCs w:val="20"/>
+        </w:rPr>
+        <w:t>PENA_CONDENACAO_INDIVIDUAL</w:t>
+      </w:r>
+      <w:r>
+        <w:rPr>
+          <w:rFonts w:ascii="Consolas" w:hAnsi="Consolas" w:cs="Consolas"/>
+          <w:color w:val="000000"/>
+          <w:sz w:val="20"/>
+          <w:szCs w:val="20"/>
+        </w:rPr>
+        <w:t xml:space="preserve"> = 10;</w:t>
+      </w:r>
+    </w:p>
+    <w:p>
+      <w:pPr>
+        <w:autoSpaceDE w:val="0"/>
+        <w:autoSpaceDN w:val="0"/>
+        <w:adjustRightInd w:val="0"/>
+        <w:spacing w:after="0" w:line="240" w:lineRule="auto"/>
+        <w:rPr>
+          <w:rFonts w:ascii="Consolas" w:hAnsi="Consolas" w:cs="Consolas"/>
+          <w:sz w:val="20"/>
+          <w:szCs w:val="20"/>
+        </w:rPr>
+      </w:pPr>
+      <w:r>
+        <w:rPr>
+          <w:rFonts w:ascii="Consolas" w:hAnsi="Consolas" w:cs="Consolas"/>
+          <w:color w:val="000000"/>
+          <w:sz w:val="20"/>
+          <w:szCs w:val="20"/>
+        </w:rPr>
+        <w:tab/>
+        <w:t xml:space="preserve">   </w:t>
+      </w:r>
+      <w:proofErr w:type="spellStart"/>
+      <w:r>
+        <w:rPr>
+          <w:rFonts w:ascii="Consolas" w:hAnsi="Consolas" w:cs="Consolas"/>
+          <w:b/>
+          <w:bCs/>
+          <w:color w:val="7F0055"/>
+          <w:sz w:val="20"/>
+          <w:szCs w:val="20"/>
+        </w:rPr>
+        <w:t>private</w:t>
+      </w:r>
+      <w:proofErr w:type="spellEnd"/>
+      <w:r>
+        <w:rPr>
+          <w:rFonts w:ascii="Consolas" w:hAnsi="Consolas" w:cs="Consolas"/>
+          <w:color w:val="000000"/>
+          <w:sz w:val="20"/>
+          <w:szCs w:val="20"/>
+        </w:rPr>
+        <w:t xml:space="preserve"> </w:t>
+      </w:r>
+      <w:proofErr w:type="spellStart"/>
+      <w:r>
+        <w:rPr>
+          <w:rFonts w:ascii="Consolas" w:hAnsi="Consolas" w:cs="Consolas"/>
+          <w:b/>
+          <w:bCs/>
+          <w:color w:val="7F0055"/>
+          <w:sz w:val="20"/>
+          <w:szCs w:val="20"/>
+        </w:rPr>
+        <w:t>int</w:t>
+      </w:r>
+      <w:proofErr w:type="spellEnd"/>
+      <w:r>
+        <w:rPr>
+          <w:rFonts w:ascii="Consolas" w:hAnsi="Consolas" w:cs="Consolas"/>
+          <w:color w:val="000000"/>
+          <w:sz w:val="20"/>
+          <w:szCs w:val="20"/>
+        </w:rPr>
+        <w:t xml:space="preserve"> </w:t>
+      </w:r>
+      <w:r>
+        <w:rPr>
+          <w:rFonts w:ascii="Consolas" w:hAnsi="Consolas" w:cs="Consolas"/>
+          <w:color w:val="0000C0"/>
+          <w:sz w:val="20"/>
+          <w:szCs w:val="20"/>
+        </w:rPr>
+        <w:t>PENA_CONDENACAO_CUMPLICES</w:t>
+      </w:r>
+      <w:r>
+        <w:rPr>
+          <w:rFonts w:ascii="Consolas" w:hAnsi="Consolas" w:cs="Consolas"/>
+          <w:color w:val="000000"/>
+          <w:sz w:val="20"/>
+          <w:szCs w:val="20"/>
+        </w:rPr>
+        <w:t xml:space="preserve"> = 1;</w:t>
+      </w:r>
+    </w:p>
+    <w:p>
+      <w:pPr>
+        <w:autoSpaceDE w:val="0"/>
+        <w:autoSpaceDN w:val="0"/>
+        <w:adjustRightInd w:val="0"/>
+        <w:spacing w:after="0" w:line="240" w:lineRule="auto"/>
+        <w:rPr>
+          <w:rFonts w:ascii="Consolas" w:hAnsi="Consolas" w:cs="Consolas"/>
+          <w:sz w:val="20"/>
+          <w:szCs w:val="20"/>
+        </w:rPr>
+      </w:pPr>
+    </w:p>
+    <w:p>
+      <w:pPr>
+        <w:autoSpaceDE w:val="0"/>
+        <w:autoSpaceDN w:val="0"/>
+        <w:adjustRightInd w:val="0"/>
+        <w:spacing w:after="0" w:line="240" w:lineRule="auto"/>
+        <w:rPr>
+          <w:rFonts w:ascii="Consolas" w:hAnsi="Consolas" w:cs="Consolas"/>
+          <w:sz w:val="20"/>
+          <w:szCs w:val="20"/>
+        </w:rPr>
+      </w:pPr>
+      <w:r>
+        <w:rPr>
+          <w:rFonts w:ascii="Consolas" w:hAnsi="Consolas" w:cs="Consolas"/>
+          <w:color w:val="000000"/>
+          <w:sz w:val="20"/>
+          <w:szCs w:val="20"/>
+        </w:rPr>
+        <w:tab/>
+        <w:t xml:space="preserve">   </w:t>
+      </w:r>
+      <w:proofErr w:type="spellStart"/>
+      <w:r>
+        <w:rPr>
+          <w:rFonts w:ascii="Consolas" w:hAnsi="Consolas" w:cs="Consolas"/>
+          <w:b/>
+          <w:bCs/>
+          <w:color w:val="7F0055"/>
+          <w:sz w:val="20"/>
+          <w:szCs w:val="20"/>
+        </w:rPr>
+        <w:t>public</w:t>
+      </w:r>
+      <w:proofErr w:type="spellEnd"/>
+      <w:r>
+        <w:rPr>
+          <w:rFonts w:ascii="Consolas" w:hAnsi="Consolas" w:cs="Consolas"/>
+          <w:color w:val="000000"/>
+          <w:sz w:val="20"/>
+          <w:szCs w:val="20"/>
+        </w:rPr>
+        <w:t xml:space="preserve"> </w:t>
+      </w:r>
+      <w:proofErr w:type="spellStart"/>
+      <w:r>
+        <w:rPr>
+          <w:rFonts w:ascii="Consolas" w:hAnsi="Consolas" w:cs="Consolas"/>
+          <w:b/>
+          <w:bCs/>
+          <w:color w:val="7F0055"/>
+          <w:sz w:val="20"/>
+          <w:szCs w:val="20"/>
+        </w:rPr>
+        <w:t>int</w:t>
+      </w:r>
+      <w:proofErr w:type="spellEnd"/>
+      <w:r>
+        <w:rPr>
+          <w:rFonts w:ascii="Consolas" w:hAnsi="Consolas" w:cs="Consolas"/>
+          <w:color w:val="000000"/>
+          <w:sz w:val="20"/>
+          <w:szCs w:val="20"/>
+        </w:rPr>
+        <w:t xml:space="preserve"> </w:t>
+      </w:r>
+      <w:proofErr w:type="spellStart"/>
+      <w:proofErr w:type="gramStart"/>
+      <w:r>
+        <w:rPr>
+          <w:rFonts w:ascii="Consolas" w:hAnsi="Consolas" w:cs="Consolas"/>
+          <w:color w:val="000000"/>
+          <w:sz w:val="20"/>
+          <w:szCs w:val="20"/>
+        </w:rPr>
+        <w:t>calculaPena</w:t>
+      </w:r>
+      <w:proofErr w:type="spellEnd"/>
+      <w:r>
+        <w:rPr>
+          <w:rFonts w:ascii="Consolas" w:hAnsi="Consolas" w:cs="Consolas"/>
+          <w:color w:val="000000"/>
+          <w:sz w:val="20"/>
+          <w:szCs w:val="20"/>
+        </w:rPr>
+        <w:t>(</w:t>
+      </w:r>
+      <w:proofErr w:type="spellStart"/>
+      <w:proofErr w:type="gramEnd"/>
+      <w:r>
+        <w:rPr>
+          <w:rFonts w:ascii="Consolas" w:hAnsi="Consolas" w:cs="Consolas"/>
+          <w:color w:val="000000"/>
+          <w:sz w:val="20"/>
+          <w:szCs w:val="20"/>
+        </w:rPr>
+        <w:t>String</w:t>
+      </w:r>
+      <w:proofErr w:type="spellEnd"/>
+      <w:r>
+        <w:rPr>
+          <w:rFonts w:ascii="Consolas" w:hAnsi="Consolas" w:cs="Consolas"/>
+          <w:color w:val="000000"/>
+          <w:sz w:val="20"/>
+          <w:szCs w:val="20"/>
+        </w:rPr>
+        <w:t xml:space="preserve"> </w:t>
+      </w:r>
+      <w:proofErr w:type="spellStart"/>
+      <w:r>
+        <w:rPr>
+          <w:rFonts w:ascii="Consolas" w:hAnsi="Consolas" w:cs="Consolas"/>
+          <w:color w:val="6A3E3E"/>
+          <w:sz w:val="20"/>
+          <w:szCs w:val="20"/>
+        </w:rPr>
+        <w:t>respostaPrisioneiroA</w:t>
+      </w:r>
+      <w:proofErr w:type="spellEnd"/>
+      <w:r>
+        <w:rPr>
+          <w:rFonts w:ascii="Consolas" w:hAnsi="Consolas" w:cs="Consolas"/>
+          <w:color w:val="000000"/>
+          <w:sz w:val="20"/>
+          <w:szCs w:val="20"/>
+        </w:rPr>
+        <w:t xml:space="preserve">, </w:t>
+      </w:r>
+      <w:proofErr w:type="spellStart"/>
+      <w:r>
+        <w:rPr>
+          <w:rFonts w:ascii="Consolas" w:hAnsi="Consolas" w:cs="Consolas"/>
+          <w:color w:val="000000"/>
+          <w:sz w:val="20"/>
+          <w:szCs w:val="20"/>
+        </w:rPr>
+        <w:t>String</w:t>
+      </w:r>
+      <w:proofErr w:type="spellEnd"/>
+      <w:r>
+        <w:rPr>
+          <w:rFonts w:ascii="Consolas" w:hAnsi="Consolas" w:cs="Consolas"/>
+          <w:color w:val="000000"/>
+          <w:sz w:val="20"/>
+          <w:szCs w:val="20"/>
+        </w:rPr>
+        <w:t xml:space="preserve"> </w:t>
+      </w:r>
+      <w:proofErr w:type="spellStart"/>
+      <w:r>
+        <w:rPr>
+          <w:rFonts w:ascii="Consolas" w:hAnsi="Consolas" w:cs="Consolas"/>
+          <w:color w:val="6A3E3E"/>
+          <w:sz w:val="20"/>
+          <w:szCs w:val="20"/>
+        </w:rPr>
+        <w:t>respostaPrisioneiroB</w:t>
+      </w:r>
+      <w:proofErr w:type="spellEnd"/>
+      <w:r>
+        <w:rPr>
+          <w:rFonts w:ascii="Consolas" w:hAnsi="Consolas" w:cs="Consolas"/>
+          <w:color w:val="000000"/>
+          <w:sz w:val="20"/>
+          <w:szCs w:val="20"/>
+        </w:rPr>
+        <w:t>) {</w:t>
+      </w:r>
+    </w:p>
+    <w:p>
+      <w:pPr>
+        <w:autoSpaceDE w:val="0"/>
+        <w:autoSpaceDN w:val="0"/>
+        <w:adjustRightInd w:val="0"/>
+        <w:spacing w:after="0" w:line="240" w:lineRule="auto"/>
+        <w:rPr>
+          <w:rFonts w:ascii="Consolas" w:hAnsi="Consolas" w:cs="Consolas"/>
+          <w:sz w:val="20"/>
+          <w:szCs w:val="20"/>
+        </w:rPr>
+      </w:pPr>
+      <w:r>
+        <w:rPr>
+          <w:rFonts w:ascii="Consolas" w:hAnsi="Consolas" w:cs="Consolas"/>
+          <w:color w:val="000000"/>
+          <w:sz w:val="20"/>
+          <w:szCs w:val="20"/>
+        </w:rPr>
+        <w:tab/>
+        <w:t xml:space="preserve">      </w:t>
+      </w:r>
+      <w:proofErr w:type="spellStart"/>
+      <w:r>
+        <w:rPr>
+          <w:rFonts w:ascii="Consolas" w:hAnsi="Consolas" w:cs="Consolas"/>
+          <w:b/>
+          <w:bCs/>
+          <w:color w:val="7F0055"/>
+          <w:sz w:val="20"/>
+          <w:szCs w:val="20"/>
+        </w:rPr>
+        <w:t>if</w:t>
+      </w:r>
+      <w:proofErr w:type="spellEnd"/>
+      <w:r>
+        <w:rPr>
+          <w:rFonts w:ascii="Consolas" w:hAnsi="Consolas" w:cs="Consolas"/>
+          <w:color w:val="000000"/>
+          <w:sz w:val="20"/>
+          <w:szCs w:val="20"/>
+        </w:rPr>
+        <w:t xml:space="preserve"> (</w:t>
+      </w:r>
+      <w:proofErr w:type="spellStart"/>
+      <w:r>
+        <w:rPr>
+          <w:rFonts w:ascii="Consolas" w:hAnsi="Consolas" w:cs="Consolas"/>
+          <w:color w:val="6A3E3E"/>
+          <w:sz w:val="20"/>
+          <w:szCs w:val="20"/>
+        </w:rPr>
+        <w:t>respostaPrisioneiroA</w:t>
+      </w:r>
+      <w:proofErr w:type="spellEnd"/>
+      <w:r>
+        <w:rPr>
+          <w:rFonts w:ascii="Consolas" w:hAnsi="Consolas" w:cs="Consolas"/>
+          <w:color w:val="000000"/>
+          <w:sz w:val="20"/>
+          <w:szCs w:val="20"/>
+        </w:rPr>
+        <w:t xml:space="preserve"> == </w:t>
+      </w:r>
+      <w:r>
+        <w:rPr>
+          <w:rFonts w:ascii="Consolas" w:hAnsi="Consolas" w:cs="Consolas"/>
+          <w:color w:val="2A00FF"/>
+          <w:sz w:val="20"/>
+          <w:szCs w:val="20"/>
+        </w:rPr>
+        <w:t>"CULPADO"</w:t>
+      </w:r>
+      <w:r>
+        <w:rPr>
+          <w:rFonts w:ascii="Consolas" w:hAnsi="Consolas" w:cs="Consolas"/>
+          <w:color w:val="000000"/>
+          <w:sz w:val="20"/>
+          <w:szCs w:val="20"/>
+        </w:rPr>
+        <w:t>) {</w:t>
+      </w:r>
+    </w:p>
+    <w:p>
+      <w:pPr>
+        <w:autoSpaceDE w:val="0"/>
+        <w:autoSpaceDN w:val="0"/>
+        <w:adjustRightInd w:val="0"/>
+        <w:spacing w:after="0" w:line="240" w:lineRule="auto"/>
+        <w:rPr>
+          <w:rFonts w:ascii="Consolas" w:hAnsi="Consolas" w:cs="Consolas"/>
+          <w:sz w:val="20"/>
+          <w:szCs w:val="20"/>
+        </w:rPr>
+      </w:pPr>
+      <w:r>
+        <w:rPr>
+          <w:rFonts w:ascii="Consolas" w:hAnsi="Consolas" w:cs="Consolas"/>
+          <w:color w:val="000000"/>
+          <w:sz w:val="20"/>
+          <w:szCs w:val="20"/>
+        </w:rPr>
+        <w:tab/>
+        <w:t xml:space="preserve">          </w:t>
+      </w:r>
+      <w:proofErr w:type="spellStart"/>
+      <w:r>
+        <w:rPr>
+          <w:rFonts w:ascii="Consolas" w:hAnsi="Consolas" w:cs="Consolas"/>
+          <w:b/>
+          <w:bCs/>
+          <w:color w:val="7F0055"/>
+          <w:sz w:val="20"/>
+          <w:szCs w:val="20"/>
+        </w:rPr>
+        <w:t>if</w:t>
+      </w:r>
+      <w:proofErr w:type="spellEnd"/>
+      <w:r>
+        <w:rPr>
+          <w:rFonts w:ascii="Consolas" w:hAnsi="Consolas" w:cs="Consolas"/>
+          <w:color w:val="000000"/>
+          <w:sz w:val="20"/>
+          <w:szCs w:val="20"/>
+        </w:rPr>
+        <w:t xml:space="preserve"> (</w:t>
+      </w:r>
+      <w:proofErr w:type="spellStart"/>
+      <w:r>
+        <w:rPr>
+          <w:rFonts w:ascii="Consolas" w:hAnsi="Consolas" w:cs="Consolas"/>
+          <w:color w:val="6A3E3E"/>
+          <w:sz w:val="20"/>
+          <w:szCs w:val="20"/>
+        </w:rPr>
+        <w:t>respostaPrisioneiroB</w:t>
+      </w:r>
+      <w:proofErr w:type="spellEnd"/>
+      <w:r>
+        <w:rPr>
+          <w:rFonts w:ascii="Consolas" w:hAnsi="Consolas" w:cs="Consolas"/>
+          <w:color w:val="000000"/>
+          <w:sz w:val="20"/>
+          <w:szCs w:val="20"/>
+        </w:rPr>
+        <w:t xml:space="preserve"> == </w:t>
+      </w:r>
+      <w:r>
+        <w:rPr>
+          <w:rFonts w:ascii="Consolas" w:hAnsi="Consolas" w:cs="Consolas"/>
+          <w:color w:val="2A00FF"/>
+          <w:sz w:val="20"/>
+          <w:szCs w:val="20"/>
+        </w:rPr>
+        <w:t>"CULPADO"</w:t>
+      </w:r>
+      <w:r>
+        <w:rPr>
+          <w:rFonts w:ascii="Consolas" w:hAnsi="Consolas" w:cs="Consolas"/>
+          <w:color w:val="000000"/>
+          <w:sz w:val="20"/>
+          <w:szCs w:val="20"/>
+        </w:rPr>
+        <w:t>) {</w:t>
+      </w:r>
+    </w:p>
+    <w:p>
+      <w:pPr>
+        <w:autoSpaceDE w:val="0"/>
+        <w:autoSpaceDN w:val="0"/>
+        <w:adjustRightInd w:val="0"/>
+        <w:spacing w:after="0" w:line="240" w:lineRule="auto"/>
+        <w:rPr>
+          <w:rFonts w:ascii="Consolas" w:hAnsi="Consolas" w:cs="Consolas"/>
+          <w:sz w:val="20"/>
+          <w:szCs w:val="20"/>
+        </w:rPr>
+      </w:pPr>
+      <w:r>
+        <w:rPr>
+          <w:rFonts w:ascii="Consolas" w:hAnsi="Consolas" w:cs="Consolas"/>
+          <w:color w:val="000000"/>
+          <w:sz w:val="20"/>
+          <w:szCs w:val="20"/>
+        </w:rPr>
+        <w:tab/>
+        <w:t xml:space="preserve">            </w:t>
+      </w:r>
+      <w:proofErr w:type="spellStart"/>
+      <w:r>
+        <w:rPr>
+          <w:rFonts w:ascii="Consolas" w:hAnsi="Consolas" w:cs="Consolas"/>
+          <w:b/>
+          <w:bCs/>
+          <w:color w:val="7F0055"/>
+          <w:sz w:val="20"/>
+          <w:szCs w:val="20"/>
+        </w:rPr>
+        <w:t>return</w:t>
+      </w:r>
+      <w:proofErr w:type="spellEnd"/>
+      <w:r>
+        <w:rPr>
+          <w:rFonts w:ascii="Consolas" w:hAnsi="Consolas" w:cs="Consolas"/>
+          <w:color w:val="000000"/>
+          <w:sz w:val="20"/>
+          <w:szCs w:val="20"/>
+        </w:rPr>
+        <w:t xml:space="preserve"> </w:t>
+      </w:r>
+      <w:r>
+        <w:rPr>
+          <w:rFonts w:ascii="Consolas" w:hAnsi="Consolas" w:cs="Consolas"/>
+          <w:color w:val="0000C0"/>
+          <w:sz w:val="20"/>
+          <w:szCs w:val="20"/>
+        </w:rPr>
+        <w:t>PENA_CONDENACAO_MUTUA</w:t>
+      </w:r>
+      <w:r>
+        <w:rPr>
+          <w:rFonts w:ascii="Consolas" w:hAnsi="Consolas" w:cs="Consolas"/>
+          <w:color w:val="000000"/>
+          <w:sz w:val="20"/>
+          <w:szCs w:val="20"/>
+        </w:rPr>
+        <w:t>;</w:t>
+      </w:r>
+    </w:p>
+    <w:p>
+      <w:pPr>
+        <w:autoSpaceDE w:val="0"/>
+        <w:autoSpaceDN w:val="0"/>
+        <w:adjustRightInd w:val="0"/>
+        <w:spacing w:after="0" w:line="240" w:lineRule="auto"/>
+        <w:rPr>
+          <w:rFonts w:ascii="Consolas" w:hAnsi="Consolas" w:cs="Consolas"/>
+          <w:sz w:val="20"/>
+          <w:szCs w:val="20"/>
+        </w:rPr>
+      </w:pPr>
+      <w:r>
+        <w:rPr>
+          <w:rFonts w:ascii="Consolas" w:hAnsi="Consolas" w:cs="Consolas"/>
+          <w:color w:val="000000"/>
+          <w:sz w:val="20"/>
+          <w:szCs w:val="20"/>
+        </w:rPr>
+        <w:tab/>
+        <w:t xml:space="preserve">          } </w:t>
+      </w:r>
+      <w:proofErr w:type="spellStart"/>
+      <w:r>
+        <w:rPr>
+          <w:rFonts w:ascii="Consolas" w:hAnsi="Consolas" w:cs="Consolas"/>
+          <w:b/>
+          <w:bCs/>
+          <w:color w:val="7F0055"/>
+          <w:sz w:val="20"/>
+          <w:szCs w:val="20"/>
+        </w:rPr>
+        <w:t>else</w:t>
+      </w:r>
+      <w:proofErr w:type="spellEnd"/>
+      <w:r>
+        <w:rPr>
+          <w:rFonts w:ascii="Consolas" w:hAnsi="Consolas" w:cs="Consolas"/>
+          <w:color w:val="000000"/>
+          <w:sz w:val="20"/>
+          <w:szCs w:val="20"/>
+        </w:rPr>
+        <w:t xml:space="preserve"> {</w:t>
+      </w:r>
+    </w:p>
+    <w:p>
+      <w:pPr>
+        <w:autoSpaceDE w:val="0"/>
+        <w:autoSpaceDN w:val="0"/>
+        <w:adjustRightInd w:val="0"/>
+        <w:spacing w:after="0" w:line="240" w:lineRule="auto"/>
+        <w:rPr>
+          <w:rFonts w:ascii="Consolas" w:hAnsi="Consolas" w:cs="Consolas"/>
+          <w:sz w:val="20"/>
+          <w:szCs w:val="20"/>
+        </w:rPr>
+      </w:pPr>
+      <w:r>
+        <w:rPr>
+          <w:rFonts w:ascii="Consolas" w:hAnsi="Consolas" w:cs="Consolas"/>
+          <w:color w:val="000000"/>
+          <w:sz w:val="20"/>
+          <w:szCs w:val="20"/>
+        </w:rPr>
+        <w:tab/>
+        <w:t xml:space="preserve">                 </w:t>
+      </w:r>
+      <w:proofErr w:type="spellStart"/>
+      <w:r>
+        <w:rPr>
+          <w:rFonts w:ascii="Consolas" w:hAnsi="Consolas" w:cs="Consolas"/>
+          <w:b/>
+          <w:bCs/>
+          <w:color w:val="7F0055"/>
+          <w:sz w:val="20"/>
+          <w:szCs w:val="20"/>
+        </w:rPr>
+        <w:t>return</w:t>
+      </w:r>
+      <w:proofErr w:type="spellEnd"/>
+      <w:r>
+        <w:rPr>
+          <w:rFonts w:ascii="Consolas" w:hAnsi="Consolas" w:cs="Consolas"/>
+          <w:color w:val="000000"/>
+          <w:sz w:val="20"/>
+          <w:szCs w:val="20"/>
+        </w:rPr>
+        <w:t xml:space="preserve"> </w:t>
+      </w:r>
+      <w:r>
+        <w:rPr>
+          <w:rFonts w:ascii="Consolas" w:hAnsi="Consolas" w:cs="Consolas"/>
+          <w:color w:val="0000C0"/>
+          <w:sz w:val="20"/>
+          <w:szCs w:val="20"/>
+        </w:rPr>
+        <w:t>PENA_INOCENCIA</w:t>
+      </w:r>
+      <w:r>
+        <w:rPr>
+          <w:rFonts w:ascii="Consolas" w:hAnsi="Consolas" w:cs="Consolas"/>
+          <w:color w:val="000000"/>
+          <w:sz w:val="20"/>
+          <w:szCs w:val="20"/>
+        </w:rPr>
+        <w:t>;</w:t>
+      </w:r>
+    </w:p>
+    <w:p>
+      <w:pPr>
+        <w:autoSpaceDE w:val="0"/>
+        <w:autoSpaceDN w:val="0"/>
+        <w:adjustRightInd w:val="0"/>
+        <w:spacing w:after="0" w:line="240" w:lineRule="auto"/>
+        <w:rPr>
+          <w:rFonts w:ascii="Consolas" w:hAnsi="Consolas" w:cs="Consolas"/>
+          <w:sz w:val="20"/>
+          <w:szCs w:val="20"/>
+        </w:rPr>
+      </w:pPr>
+      <w:r>
+        <w:rPr>
+          <w:rFonts w:ascii="Consolas" w:hAnsi="Consolas" w:cs="Consolas"/>
+          <w:color w:val="000000"/>
+          <w:sz w:val="20"/>
+          <w:szCs w:val="20"/>
+        </w:rPr>
+        <w:tab/>
+        <w:t xml:space="preserve">                 }</w:t>
+      </w:r>
+    </w:p>
+    <w:p>
+      <w:pPr>
+        <w:autoSpaceDE w:val="0"/>
+        <w:autoSpaceDN w:val="0"/>
+        <w:adjustRightInd w:val="0"/>
+        <w:spacing w:after="0" w:line="240" w:lineRule="auto"/>
+        <w:rPr>
+          <w:rFonts w:ascii="Consolas" w:hAnsi="Consolas" w:cs="Consolas"/>
+          <w:sz w:val="20"/>
+          <w:szCs w:val="20"/>
+        </w:rPr>
+      </w:pPr>
+      <w:r>
+        <w:rPr>
+          <w:rFonts w:ascii="Consolas" w:hAnsi="Consolas" w:cs="Consolas"/>
+          <w:color w:val="000000"/>
+          <w:sz w:val="20"/>
+          <w:szCs w:val="20"/>
+        </w:rPr>
+        <w:tab/>
+        <w:t xml:space="preserve">       } </w:t>
+      </w:r>
+      <w:proofErr w:type="spellStart"/>
+      <w:r>
+        <w:rPr>
+          <w:rFonts w:ascii="Consolas" w:hAnsi="Consolas" w:cs="Consolas"/>
+          <w:b/>
+          <w:bCs/>
+          <w:color w:val="7F0055"/>
+          <w:sz w:val="20"/>
+          <w:szCs w:val="20"/>
+        </w:rPr>
+        <w:t>else</w:t>
+      </w:r>
+      <w:proofErr w:type="spellEnd"/>
+      <w:r>
+        <w:rPr>
+          <w:rFonts w:ascii="Consolas" w:hAnsi="Consolas" w:cs="Consolas"/>
+          <w:color w:val="000000"/>
+          <w:sz w:val="20"/>
+          <w:szCs w:val="20"/>
+        </w:rPr>
+        <w:t xml:space="preserve"> {</w:t>
+      </w:r>
+    </w:p>
+    <w:p>
+      <w:pPr>
+        <w:autoSpaceDE w:val="0"/>
+        <w:autoSpaceDN w:val="0"/>
+        <w:adjustRightInd w:val="0"/>
+        <w:spacing w:after="0" w:line="240" w:lineRule="auto"/>
+        <w:rPr>
+          <w:rFonts w:ascii="Consolas" w:hAnsi="Consolas" w:cs="Consolas"/>
+          <w:sz w:val="20"/>
+          <w:szCs w:val="20"/>
+        </w:rPr>
+      </w:pPr>
+      <w:r>
+        <w:rPr>
+          <w:rFonts w:ascii="Consolas" w:hAnsi="Consolas" w:cs="Consolas"/>
+          <w:color w:val="000000"/>
+          <w:sz w:val="20"/>
+          <w:szCs w:val="20"/>
+        </w:rPr>
+        <w:tab/>
+        <w:t xml:space="preserve">                </w:t>
+      </w:r>
+      <w:proofErr w:type="spellStart"/>
+      <w:r>
+        <w:rPr>
+          <w:rFonts w:ascii="Consolas" w:hAnsi="Consolas" w:cs="Consolas"/>
+          <w:b/>
+          <w:bCs/>
+          <w:color w:val="7F0055"/>
+          <w:sz w:val="20"/>
+          <w:szCs w:val="20"/>
+        </w:rPr>
+        <w:t>if</w:t>
+      </w:r>
+      <w:proofErr w:type="spellEnd"/>
+      <w:r>
+        <w:rPr>
+          <w:rFonts w:ascii="Consolas" w:hAnsi="Consolas" w:cs="Consolas"/>
+          <w:color w:val="000000"/>
+          <w:sz w:val="20"/>
+          <w:szCs w:val="20"/>
+        </w:rPr>
+        <w:t xml:space="preserve"> (</w:t>
+      </w:r>
+      <w:proofErr w:type="spellStart"/>
+      <w:r>
+        <w:rPr>
+          <w:rFonts w:ascii="Consolas" w:hAnsi="Consolas" w:cs="Consolas"/>
+          <w:color w:val="6A3E3E"/>
+          <w:sz w:val="20"/>
+          <w:szCs w:val="20"/>
+        </w:rPr>
+        <w:t>respostaPrisioneiroB</w:t>
+      </w:r>
+      <w:proofErr w:type="spellEnd"/>
+      <w:r>
+        <w:rPr>
+          <w:rFonts w:ascii="Consolas" w:hAnsi="Consolas" w:cs="Consolas"/>
+          <w:color w:val="000000"/>
+          <w:sz w:val="20"/>
+          <w:szCs w:val="20"/>
+        </w:rPr>
+        <w:t xml:space="preserve"> == </w:t>
+      </w:r>
+      <w:r>
+        <w:rPr>
+          <w:rFonts w:ascii="Consolas" w:hAnsi="Consolas" w:cs="Consolas"/>
+          <w:color w:val="2A00FF"/>
+          <w:sz w:val="20"/>
+          <w:szCs w:val="20"/>
+        </w:rPr>
+        <w:t>"CULPADO"</w:t>
+      </w:r>
+      <w:r>
+        <w:rPr>
+          <w:rFonts w:ascii="Consolas" w:hAnsi="Consolas" w:cs="Consolas"/>
+          <w:color w:val="000000"/>
+          <w:sz w:val="20"/>
+          <w:szCs w:val="20"/>
+        </w:rPr>
+        <w:t>) {</w:t>
+      </w:r>
+    </w:p>
+    <w:p>
+      <w:pPr>
+        <w:autoSpaceDE w:val="0"/>
+        <w:autoSpaceDN w:val="0"/>
+        <w:adjustRightInd w:val="0"/>
+        <w:spacing w:after="0" w:line="240" w:lineRule="auto"/>
+        <w:rPr>
+          <w:rFonts w:ascii="Consolas" w:hAnsi="Consolas" w:cs="Consolas"/>
+          <w:sz w:val="20"/>
+          <w:szCs w:val="20"/>
+        </w:rPr>
+      </w:pPr>
+      <w:r>
+        <w:rPr>
+          <w:rFonts w:ascii="Consolas" w:hAnsi="Consolas" w:cs="Consolas"/>
+          <w:color w:val="000000"/>
+          <w:sz w:val="20"/>
+          <w:szCs w:val="20"/>
+        </w:rPr>
+        <w:tab/>
+        <w:t xml:space="preserve">                    </w:t>
+      </w:r>
+      <w:proofErr w:type="spellStart"/>
+      <w:r>
+        <w:rPr>
+          <w:rFonts w:ascii="Consolas" w:hAnsi="Consolas" w:cs="Consolas"/>
+          <w:b/>
+          <w:bCs/>
+          <w:color w:val="7F0055"/>
+          <w:sz w:val="20"/>
+          <w:szCs w:val="20"/>
+        </w:rPr>
+        <w:t>return</w:t>
+      </w:r>
+      <w:proofErr w:type="spellEnd"/>
+      <w:r>
+        <w:rPr>
+          <w:rFonts w:ascii="Consolas" w:hAnsi="Consolas" w:cs="Consolas"/>
+          <w:color w:val="000000"/>
+          <w:sz w:val="20"/>
+          <w:szCs w:val="20"/>
+        </w:rPr>
+        <w:t xml:space="preserve"> </w:t>
+      </w:r>
+      <w:r>
+        <w:rPr>
+          <w:rFonts w:ascii="Consolas" w:hAnsi="Consolas" w:cs="Consolas"/>
+          <w:color w:val="0000C0"/>
+          <w:sz w:val="20"/>
+          <w:szCs w:val="20"/>
+        </w:rPr>
+        <w:t>PENA_CONDENACAO_INDIVIDUAL</w:t>
+      </w:r>
+      <w:r>
+        <w:rPr>
+          <w:rFonts w:ascii="Consolas" w:hAnsi="Consolas" w:cs="Consolas"/>
+          <w:color w:val="000000"/>
+          <w:sz w:val="20"/>
+          <w:szCs w:val="20"/>
+        </w:rPr>
+        <w:t>;</w:t>
+      </w:r>
+    </w:p>
+    <w:p>
+      <w:pPr>
+        <w:autoSpaceDE w:val="0"/>
+        <w:autoSpaceDN w:val="0"/>
+        <w:adjustRightInd w:val="0"/>
+        <w:spacing w:after="0" w:line="240" w:lineRule="auto"/>
+        <w:rPr>
+          <w:rFonts w:ascii="Consolas" w:hAnsi="Consolas" w:cs="Consolas"/>
+          <w:sz w:val="20"/>
+          <w:szCs w:val="20"/>
+        </w:rPr>
+      </w:pPr>
+      <w:r>
+        <w:rPr>
+          <w:rFonts w:ascii="Consolas" w:hAnsi="Consolas" w:cs="Consolas"/>
+          <w:color w:val="000000"/>
+          <w:sz w:val="20"/>
+          <w:szCs w:val="20"/>
+        </w:rPr>
+        <w:tab/>
+        <w:t xml:space="preserve">                } </w:t>
+      </w:r>
+      <w:proofErr w:type="spellStart"/>
+      <w:r>
+        <w:rPr>
+          <w:rFonts w:ascii="Consolas" w:hAnsi="Consolas" w:cs="Consolas"/>
+          <w:b/>
+          <w:bCs/>
+          <w:color w:val="7F0055"/>
+          <w:sz w:val="20"/>
+          <w:szCs w:val="20"/>
+        </w:rPr>
+        <w:t>else</w:t>
+      </w:r>
+      <w:proofErr w:type="spellEnd"/>
+      <w:r>
+        <w:rPr>
+          <w:rFonts w:ascii="Consolas" w:hAnsi="Consolas" w:cs="Consolas"/>
+          <w:color w:val="000000"/>
+          <w:sz w:val="20"/>
+          <w:szCs w:val="20"/>
+        </w:rPr>
+        <w:t xml:space="preserve"> {</w:t>
+      </w:r>
+    </w:p>
+    <w:p>
+      <w:pPr>
+        <w:autoSpaceDE w:val="0"/>
+        <w:autoSpaceDN w:val="0"/>
+        <w:adjustRightInd w:val="0"/>
+        <w:spacing w:after="0" w:line="240" w:lineRule="auto"/>
+        <w:rPr>
+          <w:rFonts w:ascii="Consolas" w:hAnsi="Consolas" w:cs="Consolas"/>
+          <w:sz w:val="20"/>
+          <w:szCs w:val="20"/>
+        </w:rPr>
+      </w:pPr>
+      <w:r>
+        <w:rPr>
+          <w:rFonts w:ascii="Consolas" w:hAnsi="Consolas" w:cs="Consolas"/>
+          <w:color w:val="000000"/>
+          <w:sz w:val="20"/>
+          <w:szCs w:val="20"/>
+        </w:rPr>
+        <w:tab/>
+        <w:t xml:space="preserve">                         </w:t>
+      </w:r>
+      <w:proofErr w:type="spellStart"/>
+      <w:r>
+        <w:rPr>
+          <w:rFonts w:ascii="Consolas" w:hAnsi="Consolas" w:cs="Consolas"/>
+          <w:b/>
+          <w:bCs/>
+          <w:color w:val="7F0055"/>
+          <w:sz w:val="20"/>
+          <w:szCs w:val="20"/>
+        </w:rPr>
+        <w:t>return</w:t>
+      </w:r>
+      <w:proofErr w:type="spellEnd"/>
+      <w:r>
+        <w:rPr>
+          <w:rFonts w:ascii="Consolas" w:hAnsi="Consolas" w:cs="Consolas"/>
+          <w:color w:val="000000"/>
+          <w:sz w:val="20"/>
+          <w:szCs w:val="20"/>
+        </w:rPr>
+        <w:t xml:space="preserve"> </w:t>
+      </w:r>
+      <w:r>
+        <w:rPr>
+          <w:rFonts w:ascii="Consolas" w:hAnsi="Consolas" w:cs="Consolas"/>
+          <w:color w:val="0000C0"/>
+          <w:sz w:val="20"/>
+          <w:szCs w:val="20"/>
+        </w:rPr>
+        <w:t>PENA_CONDENACAO_CUMPLICES</w:t>
+      </w:r>
+      <w:r>
+        <w:rPr>
+          <w:rFonts w:ascii="Consolas" w:hAnsi="Consolas" w:cs="Consolas"/>
+          <w:color w:val="000000"/>
+          <w:sz w:val="20"/>
+          <w:szCs w:val="20"/>
+        </w:rPr>
+        <w:t>;</w:t>
+      </w:r>
+    </w:p>
+    <w:p>
+      <w:pPr>
+        <w:autoSpaceDE w:val="0"/>
+        <w:autoSpaceDN w:val="0"/>
+        <w:adjustRightInd w:val="0"/>
+        <w:spacing w:after="0" w:line="240" w:lineRule="auto"/>
+        <w:rPr>
+          <w:rFonts w:ascii="Consolas" w:hAnsi="Consolas" w:cs="Consolas"/>
+          <w:sz w:val="20"/>
+          <w:szCs w:val="20"/>
+        </w:rPr>
+      </w:pPr>
+      <w:r>
+        <w:rPr>
+          <w:rFonts w:ascii="Consolas" w:hAnsi="Consolas" w:cs="Consolas"/>
+          <w:color w:val="000000"/>
+          <w:sz w:val="20"/>
+          <w:szCs w:val="20"/>
+        </w:rPr>
+        <w:tab/>
+        <w:t xml:space="preserve">                        }</w:t>
+      </w:r>
+    </w:p>
+    <w:p>
+      <w:pPr>
+        <w:autoSpaceDE w:val="0"/>
+        <w:autoSpaceDN w:val="0"/>
+        <w:adjustRightInd w:val="0"/>
+        <w:spacing w:after="0" w:line="240" w:lineRule="auto"/>
+        <w:rPr>
+          <w:rFonts w:ascii="Consolas" w:hAnsi="Consolas" w:cs="Consolas"/>
+          <w:sz w:val="20"/>
+          <w:szCs w:val="20"/>
+        </w:rPr>
+      </w:pPr>
+      <w:r>
+        <w:rPr>
+          <w:rFonts w:ascii="Consolas" w:hAnsi="Consolas" w:cs="Consolas"/>
+          <w:color w:val="000000"/>
+          <w:sz w:val="20"/>
+          <w:szCs w:val="20"/>
+        </w:rPr>
+        <w:tab/>
+        <w:t xml:space="preserve">                }</w:t>
+      </w:r>
+    </w:p>
+    <w:p>
+      <w:pPr>
+        <w:autoSpaceDE w:val="0"/>
+        <w:autoSpaceDN w:val="0"/>
+        <w:adjustRightInd w:val="0"/>
+        <w:spacing w:after="0" w:line="240" w:lineRule="auto"/>
+        <w:rPr>
+          <w:rFonts w:ascii="Consolas" w:hAnsi="Consolas" w:cs="Consolas"/>
+          <w:sz w:val="20"/>
+          <w:szCs w:val="20"/>
+        </w:rPr>
+      </w:pPr>
+      <w:r>
+        <w:rPr>
+          <w:rFonts w:ascii="Consolas" w:hAnsi="Consolas" w:cs="Consolas"/>
+          <w:color w:val="000000"/>
+          <w:sz w:val="20"/>
+          <w:szCs w:val="20"/>
+        </w:rPr>
+        <w:tab/>
+        <w:t xml:space="preserve">     }</w:t>
+      </w:r>
+    </w:p>
+    <w:p>
+      <w:pPr>
+        <w:autoSpaceDE w:val="0"/>
+        <w:autoSpaceDN w:val="0"/>
+        <w:adjustRightInd w:val="0"/>
+        <w:spacing w:after="0" w:line="240" w:lineRule="auto"/>
+        <w:rPr>
+          <w:rFonts w:ascii="Consolas" w:hAnsi="Consolas" w:cs="Consolas"/>
+          <w:sz w:val="20"/>
+          <w:szCs w:val="20"/>
+        </w:rPr>
+      </w:pPr>
+      <w:r>
+        <w:rPr>
+          <w:rFonts w:ascii="Consolas" w:hAnsi="Consolas" w:cs="Consolas"/>
+          <w:color w:val="000000"/>
+          <w:sz w:val="20"/>
+          <w:szCs w:val="20"/>
+        </w:rPr>
+        <w:tab/>
+        <w:t>}</w:t>
+      </w:r>
+    </w:p>
     <w:sectPr>
       <w:pgSz w:w="11906" w:h="16838"/>
       <w:pgMar w:top="1417" w:right="1701" w:bottom="1417" w:left="1701" w:header="708" w:footer="708" w:gutter="0"/>
@@ -2363,7 +3889,6 @@
   <w:style w:type="character" w:default="1" w:styleId="Fontepargpadro">
     <w:name w:val="Default Paragraph Font"/>
     <w:uiPriority w:val="1"/>
-    <w:semiHidden/>
     <w:unhideWhenUsed/>
   </w:style>
   <w:style w:type="table" w:default="1" w:styleId="Tabelanormal">

</xml_diff>

<commit_message>
Adicionado terceiro teste e algumas correcoes no codigo
</commit_message>
<xml_diff>
--- a/TESTE/TestesJunit.docx
+++ b/TESTE/TestesJunit.docx
@@ -3477,6 +3477,1565 @@
           <w:szCs w:val="20"/>
         </w:rPr>
         <w:tab/>
+        <w:t>}</w:t>
+      </w:r>
+    </w:p>
+    <w:p>
+      <w:pPr>
+        <w:rPr>
+          <w:b/>
+          <w:lang w:val="en-US"/>
+        </w:rPr>
+      </w:pPr>
+      <w:r>
+        <w:rPr>
+          <w:b/>
+          <w:lang w:val="en-US"/>
+        </w:rPr>
+        <w:t>3º Teste&gt;</w:t>
+      </w:r>
+    </w:p>
+    <w:p>
+      <w:pPr>
+        <w:rPr>
+          <w:bCs/>
+        </w:rPr>
+      </w:pPr>
+      <w:r>
+        <w:rPr>
+          <w:bCs/>
+        </w:rPr>
+        <w:t xml:space="preserve">O mesmo teste foi rodado e </w:t>
+      </w:r>
+      <w:r>
+        <w:rPr>
+          <w:bCs/>
+        </w:rPr>
+        <w:t>apresentou o seguinte erro:</w:t>
+      </w:r>
+    </w:p>
+    <w:p>
+      <w:pPr>
+        <w:rPr>
+          <w:lang w:val="en-US"/>
+        </w:rPr>
+      </w:pPr>
+      <w:proofErr w:type="gramStart"/>
+      <w:r>
+        <w:rPr>
+          <w:lang w:val="en-US"/>
+        </w:rPr>
+        <w:t>org.opentest4j.AssertionFailedError</w:t>
+      </w:r>
+      <w:proofErr w:type="gramEnd"/>
+      <w:r>
+        <w:rPr>
+          <w:lang w:val="en-US"/>
+        </w:rPr>
+        <w:t xml:space="preserve">: </w:t>
+      </w:r>
+    </w:p>
+    <w:p>
+      <w:pPr>
+        <w:rPr>
+          <w:lang w:val="en-US"/>
+        </w:rPr>
+      </w:pPr>
+      <w:r>
+        <w:rPr>
+          <w:lang w:val="en-US"/>
+        </w:rPr>
+        <w:t>Expected :0</w:t>
+      </w:r>
+    </w:p>
+    <w:p>
+      <w:pPr>
+        <w:rPr>
+          <w:lang w:val="en-US"/>
+        </w:rPr>
+      </w:pPr>
+      <w:r>
+        <w:rPr>
+          <w:lang w:val="en-US"/>
+        </w:rPr>
+        <w:t>Actual   :1</w:t>
+      </w:r>
+    </w:p>
+    <w:p>
+      <w:pPr>
+        <w:rPr>
+          <w:b/>
+          <w:bCs/>
+        </w:rPr>
+      </w:pPr>
+      <w:proofErr w:type="spellStart"/>
+      <w:r>
+        <w:rPr>
+          <w:b/>
+          <w:bCs/>
+          <w:lang w:val="en-US"/>
+        </w:rPr>
+        <w:t>Corre</w:t>
+      </w:r>
+      <w:r>
+        <w:rPr>
+          <w:b/>
+          <w:bCs/>
+        </w:rPr>
+        <w:t>ção</w:t>
+      </w:r>
+      <w:proofErr w:type="spellEnd"/>
+      <w:r>
+        <w:rPr>
+          <w:b/>
+          <w:bCs/>
+        </w:rPr>
+        <w:t xml:space="preserve"> Implementada: </w:t>
+      </w:r>
+    </w:p>
+    <w:p>
+      <w:pPr>
+        <w:autoSpaceDE w:val="0"/>
+        <w:autoSpaceDN w:val="0"/>
+        <w:adjustRightInd w:val="0"/>
+        <w:spacing w:after="0" w:line="240" w:lineRule="auto"/>
+        <w:rPr>
+          <w:rFonts w:ascii="Consolas" w:hAnsi="Consolas" w:cs="Consolas"/>
+          <w:sz w:val="20"/>
+          <w:szCs w:val="20"/>
+          <w:lang w:val="en-US"/>
+        </w:rPr>
+      </w:pPr>
+      <w:r>
+        <w:rPr>
+          <w:rFonts w:ascii="Consolas" w:hAnsi="Consolas" w:cs="Consolas"/>
+          <w:b/>
+          <w:bCs/>
+          <w:color w:val="7F0055"/>
+          <w:sz w:val="20"/>
+          <w:szCs w:val="20"/>
+          <w:lang w:val="en-US"/>
+        </w:rPr>
+        <w:t>package</w:t>
+      </w:r>
+      <w:r>
+        <w:rPr>
+          <w:rFonts w:ascii="Consolas" w:hAnsi="Consolas" w:cs="Consolas"/>
+          <w:color w:val="000000"/>
+          <w:sz w:val="20"/>
+          <w:szCs w:val="20"/>
+          <w:lang w:val="en-US"/>
+        </w:rPr>
+        <w:t xml:space="preserve"> </w:t>
+      </w:r>
+      <w:proofErr w:type="spellStart"/>
+      <w:proofErr w:type="gramStart"/>
+      <w:r>
+        <w:rPr>
+          <w:rFonts w:ascii="Consolas" w:hAnsi="Consolas" w:cs="Consolas"/>
+          <w:color w:val="000000"/>
+          <w:sz w:val="20"/>
+          <w:szCs w:val="20"/>
+          <w:lang w:val="en-US"/>
+        </w:rPr>
+        <w:t>br.com.fiap</w:t>
+      </w:r>
+      <w:proofErr w:type="gramEnd"/>
+      <w:r>
+        <w:rPr>
+          <w:rFonts w:ascii="Consolas" w:hAnsi="Consolas" w:cs="Consolas"/>
+          <w:color w:val="000000"/>
+          <w:sz w:val="20"/>
+          <w:szCs w:val="20"/>
+          <w:lang w:val="en-US"/>
+        </w:rPr>
+        <w:t>.teste</w:t>
+      </w:r>
+      <w:proofErr w:type="spellEnd"/>
+      <w:r>
+        <w:rPr>
+          <w:rFonts w:ascii="Consolas" w:hAnsi="Consolas" w:cs="Consolas"/>
+          <w:color w:val="000000"/>
+          <w:sz w:val="20"/>
+          <w:szCs w:val="20"/>
+          <w:lang w:val="en-US"/>
+        </w:rPr>
+        <w:t>;</w:t>
+      </w:r>
+    </w:p>
+    <w:p>
+      <w:pPr>
+        <w:autoSpaceDE w:val="0"/>
+        <w:autoSpaceDN w:val="0"/>
+        <w:adjustRightInd w:val="0"/>
+        <w:spacing w:after="0" w:line="240" w:lineRule="auto"/>
+        <w:rPr>
+          <w:rFonts w:ascii="Consolas" w:hAnsi="Consolas" w:cs="Consolas"/>
+          <w:sz w:val="20"/>
+          <w:szCs w:val="20"/>
+        </w:rPr>
+      </w:pPr>
+      <w:proofErr w:type="spellStart"/>
+      <w:r>
+        <w:rPr>
+          <w:rFonts w:ascii="Consolas" w:hAnsi="Consolas" w:cs="Consolas"/>
+          <w:b/>
+          <w:bCs/>
+          <w:color w:val="7F0055"/>
+          <w:sz w:val="20"/>
+          <w:szCs w:val="20"/>
+        </w:rPr>
+        <w:t>public</w:t>
+      </w:r>
+      <w:proofErr w:type="spellEnd"/>
+      <w:r>
+        <w:rPr>
+          <w:rFonts w:ascii="Consolas" w:hAnsi="Consolas" w:cs="Consolas"/>
+          <w:color w:val="000000"/>
+          <w:sz w:val="20"/>
+          <w:szCs w:val="20"/>
+        </w:rPr>
+        <w:t xml:space="preserve"> </w:t>
+      </w:r>
+      <w:proofErr w:type="spellStart"/>
+      <w:r>
+        <w:rPr>
+          <w:rFonts w:ascii="Consolas" w:hAnsi="Consolas" w:cs="Consolas"/>
+          <w:b/>
+          <w:bCs/>
+          <w:color w:val="7F0055"/>
+          <w:sz w:val="20"/>
+          <w:szCs w:val="20"/>
+        </w:rPr>
+        <w:t>class</w:t>
+      </w:r>
+      <w:proofErr w:type="spellEnd"/>
+      <w:r>
+        <w:rPr>
+          <w:rFonts w:ascii="Consolas" w:hAnsi="Consolas" w:cs="Consolas"/>
+          <w:color w:val="000000"/>
+          <w:sz w:val="20"/>
+          <w:szCs w:val="20"/>
+        </w:rPr>
+        <w:t xml:space="preserve"> </w:t>
+      </w:r>
+      <w:proofErr w:type="spellStart"/>
+      <w:r>
+        <w:rPr>
+          <w:rFonts w:ascii="Consolas" w:hAnsi="Consolas" w:cs="Consolas"/>
+          <w:color w:val="000000"/>
+          <w:sz w:val="20"/>
+          <w:szCs w:val="20"/>
+        </w:rPr>
+        <w:t>JulgamentoPrisioneiro</w:t>
+      </w:r>
+      <w:proofErr w:type="spellEnd"/>
+      <w:r>
+        <w:rPr>
+          <w:rFonts w:ascii="Consolas" w:hAnsi="Consolas" w:cs="Consolas"/>
+          <w:color w:val="000000"/>
+          <w:sz w:val="20"/>
+          <w:szCs w:val="20"/>
+        </w:rPr>
+        <w:t xml:space="preserve"> {</w:t>
+      </w:r>
+    </w:p>
+    <w:p>
+      <w:pPr>
+        <w:autoSpaceDE w:val="0"/>
+        <w:autoSpaceDN w:val="0"/>
+        <w:adjustRightInd w:val="0"/>
+        <w:spacing w:after="0" w:line="240" w:lineRule="auto"/>
+        <w:rPr>
+          <w:rFonts w:ascii="Consolas" w:hAnsi="Consolas" w:cs="Consolas"/>
+          <w:sz w:val="20"/>
+          <w:szCs w:val="20"/>
+        </w:rPr>
+      </w:pPr>
+    </w:p>
+    <w:p>
+      <w:pPr>
+        <w:autoSpaceDE w:val="0"/>
+        <w:autoSpaceDN w:val="0"/>
+        <w:adjustRightInd w:val="0"/>
+        <w:spacing w:after="0" w:line="240" w:lineRule="auto"/>
+        <w:rPr>
+          <w:rFonts w:ascii="Consolas" w:hAnsi="Consolas" w:cs="Consolas"/>
+          <w:sz w:val="20"/>
+          <w:szCs w:val="20"/>
+        </w:rPr>
+      </w:pPr>
+      <w:r>
+        <w:rPr>
+          <w:rFonts w:ascii="Consolas" w:hAnsi="Consolas" w:cs="Consolas"/>
+          <w:color w:val="000000"/>
+          <w:sz w:val="20"/>
+          <w:szCs w:val="20"/>
+        </w:rPr>
+        <w:t xml:space="preserve">    </w:t>
+      </w:r>
+      <w:proofErr w:type="spellStart"/>
+      <w:r>
+        <w:rPr>
+          <w:rFonts w:ascii="Consolas" w:hAnsi="Consolas" w:cs="Consolas"/>
+          <w:b/>
+          <w:bCs/>
+          <w:color w:val="7F0055"/>
+          <w:sz w:val="20"/>
+          <w:szCs w:val="20"/>
+        </w:rPr>
+        <w:t>private</w:t>
+      </w:r>
+      <w:proofErr w:type="spellEnd"/>
+      <w:r>
+        <w:rPr>
+          <w:rFonts w:ascii="Consolas" w:hAnsi="Consolas" w:cs="Consolas"/>
+          <w:color w:val="000000"/>
+          <w:sz w:val="20"/>
+          <w:szCs w:val="20"/>
+        </w:rPr>
+        <w:t xml:space="preserve"> </w:t>
+      </w:r>
+      <w:proofErr w:type="spellStart"/>
+      <w:r>
+        <w:rPr>
+          <w:rFonts w:ascii="Consolas" w:hAnsi="Consolas" w:cs="Consolas"/>
+          <w:b/>
+          <w:bCs/>
+          <w:color w:val="7F0055"/>
+          <w:sz w:val="20"/>
+          <w:szCs w:val="20"/>
+        </w:rPr>
+        <w:t>int</w:t>
+      </w:r>
+      <w:proofErr w:type="spellEnd"/>
+      <w:r>
+        <w:rPr>
+          <w:rFonts w:ascii="Consolas" w:hAnsi="Consolas" w:cs="Consolas"/>
+          <w:color w:val="000000"/>
+          <w:sz w:val="20"/>
+          <w:szCs w:val="20"/>
+        </w:rPr>
+        <w:t xml:space="preserve"> </w:t>
+      </w:r>
+      <w:r>
+        <w:rPr>
+          <w:rFonts w:ascii="Consolas" w:hAnsi="Consolas" w:cs="Consolas"/>
+          <w:color w:val="0000C0"/>
+          <w:sz w:val="20"/>
+          <w:szCs w:val="20"/>
+        </w:rPr>
+        <w:t>PENA_INOCENCIA</w:t>
+      </w:r>
+      <w:r>
+        <w:rPr>
+          <w:rFonts w:ascii="Consolas" w:hAnsi="Consolas" w:cs="Consolas"/>
+          <w:color w:val="000000"/>
+          <w:sz w:val="20"/>
+          <w:szCs w:val="20"/>
+        </w:rPr>
+        <w:t xml:space="preserve"> = 0;</w:t>
+      </w:r>
+    </w:p>
+    <w:p>
+      <w:pPr>
+        <w:autoSpaceDE w:val="0"/>
+        <w:autoSpaceDN w:val="0"/>
+        <w:adjustRightInd w:val="0"/>
+        <w:spacing w:after="0" w:line="240" w:lineRule="auto"/>
+        <w:rPr>
+          <w:rFonts w:ascii="Consolas" w:hAnsi="Consolas" w:cs="Consolas"/>
+          <w:sz w:val="20"/>
+          <w:szCs w:val="20"/>
+        </w:rPr>
+      </w:pPr>
+      <w:r>
+        <w:rPr>
+          <w:rFonts w:ascii="Consolas" w:hAnsi="Consolas" w:cs="Consolas"/>
+          <w:color w:val="000000"/>
+          <w:sz w:val="20"/>
+          <w:szCs w:val="20"/>
+        </w:rPr>
+        <w:t xml:space="preserve">    </w:t>
+      </w:r>
+      <w:proofErr w:type="spellStart"/>
+      <w:r>
+        <w:rPr>
+          <w:rFonts w:ascii="Consolas" w:hAnsi="Consolas" w:cs="Consolas"/>
+          <w:b/>
+          <w:bCs/>
+          <w:color w:val="7F0055"/>
+          <w:sz w:val="20"/>
+          <w:szCs w:val="20"/>
+        </w:rPr>
+        <w:t>private</w:t>
+      </w:r>
+      <w:proofErr w:type="spellEnd"/>
+      <w:r>
+        <w:rPr>
+          <w:rFonts w:ascii="Consolas" w:hAnsi="Consolas" w:cs="Consolas"/>
+          <w:color w:val="000000"/>
+          <w:sz w:val="20"/>
+          <w:szCs w:val="20"/>
+        </w:rPr>
+        <w:t xml:space="preserve"> </w:t>
+      </w:r>
+      <w:proofErr w:type="spellStart"/>
+      <w:r>
+        <w:rPr>
+          <w:rFonts w:ascii="Consolas" w:hAnsi="Consolas" w:cs="Consolas"/>
+          <w:b/>
+          <w:bCs/>
+          <w:color w:val="7F0055"/>
+          <w:sz w:val="20"/>
+          <w:szCs w:val="20"/>
+        </w:rPr>
+        <w:t>int</w:t>
+      </w:r>
+      <w:proofErr w:type="spellEnd"/>
+      <w:r>
+        <w:rPr>
+          <w:rFonts w:ascii="Consolas" w:hAnsi="Consolas" w:cs="Consolas"/>
+          <w:color w:val="000000"/>
+          <w:sz w:val="20"/>
+          <w:szCs w:val="20"/>
+        </w:rPr>
+        <w:t xml:space="preserve"> </w:t>
+      </w:r>
+      <w:r>
+        <w:rPr>
+          <w:rFonts w:ascii="Consolas" w:hAnsi="Consolas" w:cs="Consolas"/>
+          <w:color w:val="0000C0"/>
+          <w:sz w:val="20"/>
+          <w:szCs w:val="20"/>
+        </w:rPr>
+        <w:t>PENA_CONDENACAO_MUTUA</w:t>
+      </w:r>
+      <w:r>
+        <w:rPr>
+          <w:rFonts w:ascii="Consolas" w:hAnsi="Consolas" w:cs="Consolas"/>
+          <w:color w:val="000000"/>
+          <w:sz w:val="20"/>
+          <w:szCs w:val="20"/>
+        </w:rPr>
+        <w:t xml:space="preserve"> = 5;</w:t>
+      </w:r>
+    </w:p>
+    <w:p>
+      <w:pPr>
+        <w:autoSpaceDE w:val="0"/>
+        <w:autoSpaceDN w:val="0"/>
+        <w:adjustRightInd w:val="0"/>
+        <w:spacing w:after="0" w:line="240" w:lineRule="auto"/>
+        <w:rPr>
+          <w:rFonts w:ascii="Consolas" w:hAnsi="Consolas" w:cs="Consolas"/>
+          <w:sz w:val="20"/>
+          <w:szCs w:val="20"/>
+        </w:rPr>
+      </w:pPr>
+      <w:r>
+        <w:rPr>
+          <w:rFonts w:ascii="Consolas" w:hAnsi="Consolas" w:cs="Consolas"/>
+          <w:color w:val="000000"/>
+          <w:sz w:val="20"/>
+          <w:szCs w:val="20"/>
+        </w:rPr>
+        <w:t xml:space="preserve">    </w:t>
+      </w:r>
+      <w:proofErr w:type="spellStart"/>
+      <w:r>
+        <w:rPr>
+          <w:rFonts w:ascii="Consolas" w:hAnsi="Consolas" w:cs="Consolas"/>
+          <w:b/>
+          <w:bCs/>
+          <w:color w:val="7F0055"/>
+          <w:sz w:val="20"/>
+          <w:szCs w:val="20"/>
+        </w:rPr>
+        <w:t>private</w:t>
+      </w:r>
+      <w:proofErr w:type="spellEnd"/>
+      <w:r>
+        <w:rPr>
+          <w:rFonts w:ascii="Consolas" w:hAnsi="Consolas" w:cs="Consolas"/>
+          <w:color w:val="000000"/>
+          <w:sz w:val="20"/>
+          <w:szCs w:val="20"/>
+        </w:rPr>
+        <w:t xml:space="preserve"> </w:t>
+      </w:r>
+      <w:proofErr w:type="spellStart"/>
+      <w:r>
+        <w:rPr>
+          <w:rFonts w:ascii="Consolas" w:hAnsi="Consolas" w:cs="Consolas"/>
+          <w:b/>
+          <w:bCs/>
+          <w:color w:val="7F0055"/>
+          <w:sz w:val="20"/>
+          <w:szCs w:val="20"/>
+        </w:rPr>
+        <w:t>int</w:t>
+      </w:r>
+      <w:proofErr w:type="spellEnd"/>
+      <w:r>
+        <w:rPr>
+          <w:rFonts w:ascii="Consolas" w:hAnsi="Consolas" w:cs="Consolas"/>
+          <w:color w:val="000000"/>
+          <w:sz w:val="20"/>
+          <w:szCs w:val="20"/>
+        </w:rPr>
+        <w:t xml:space="preserve"> </w:t>
+      </w:r>
+      <w:r>
+        <w:rPr>
+          <w:rFonts w:ascii="Consolas" w:hAnsi="Consolas" w:cs="Consolas"/>
+          <w:color w:val="0000C0"/>
+          <w:sz w:val="20"/>
+          <w:szCs w:val="20"/>
+        </w:rPr>
+        <w:t>PENA_CONDENACAO_INDIVIDUAL</w:t>
+      </w:r>
+      <w:r>
+        <w:rPr>
+          <w:rFonts w:ascii="Consolas" w:hAnsi="Consolas" w:cs="Consolas"/>
+          <w:color w:val="000000"/>
+          <w:sz w:val="20"/>
+          <w:szCs w:val="20"/>
+        </w:rPr>
+        <w:t xml:space="preserve"> = 10;</w:t>
+      </w:r>
+    </w:p>
+    <w:p>
+      <w:pPr>
+        <w:autoSpaceDE w:val="0"/>
+        <w:autoSpaceDN w:val="0"/>
+        <w:adjustRightInd w:val="0"/>
+        <w:spacing w:after="0" w:line="240" w:lineRule="auto"/>
+        <w:rPr>
+          <w:rFonts w:ascii="Consolas" w:hAnsi="Consolas" w:cs="Consolas"/>
+          <w:sz w:val="20"/>
+          <w:szCs w:val="20"/>
+        </w:rPr>
+      </w:pPr>
+      <w:r>
+        <w:rPr>
+          <w:rFonts w:ascii="Consolas" w:hAnsi="Consolas" w:cs="Consolas"/>
+          <w:color w:val="000000"/>
+          <w:sz w:val="20"/>
+          <w:szCs w:val="20"/>
+        </w:rPr>
+        <w:t xml:space="preserve">    </w:t>
+      </w:r>
+      <w:proofErr w:type="spellStart"/>
+      <w:r>
+        <w:rPr>
+          <w:rFonts w:ascii="Consolas" w:hAnsi="Consolas" w:cs="Consolas"/>
+          <w:b/>
+          <w:bCs/>
+          <w:color w:val="7F0055"/>
+          <w:sz w:val="20"/>
+          <w:szCs w:val="20"/>
+        </w:rPr>
+        <w:t>private</w:t>
+      </w:r>
+      <w:proofErr w:type="spellEnd"/>
+      <w:r>
+        <w:rPr>
+          <w:rFonts w:ascii="Consolas" w:hAnsi="Consolas" w:cs="Consolas"/>
+          <w:color w:val="000000"/>
+          <w:sz w:val="20"/>
+          <w:szCs w:val="20"/>
+        </w:rPr>
+        <w:t xml:space="preserve"> </w:t>
+      </w:r>
+      <w:proofErr w:type="spellStart"/>
+      <w:r>
+        <w:rPr>
+          <w:rFonts w:ascii="Consolas" w:hAnsi="Consolas" w:cs="Consolas"/>
+          <w:b/>
+          <w:bCs/>
+          <w:color w:val="7F0055"/>
+          <w:sz w:val="20"/>
+          <w:szCs w:val="20"/>
+        </w:rPr>
+        <w:t>int</w:t>
+      </w:r>
+      <w:proofErr w:type="spellEnd"/>
+      <w:r>
+        <w:rPr>
+          <w:rFonts w:ascii="Consolas" w:hAnsi="Consolas" w:cs="Consolas"/>
+          <w:color w:val="000000"/>
+          <w:sz w:val="20"/>
+          <w:szCs w:val="20"/>
+        </w:rPr>
+        <w:t xml:space="preserve"> </w:t>
+      </w:r>
+      <w:r>
+        <w:rPr>
+          <w:rFonts w:ascii="Consolas" w:hAnsi="Consolas" w:cs="Consolas"/>
+          <w:color w:val="0000C0"/>
+          <w:sz w:val="20"/>
+          <w:szCs w:val="20"/>
+        </w:rPr>
+        <w:t>PENA_CONDENACAO_CUMPLICES</w:t>
+      </w:r>
+      <w:r>
+        <w:rPr>
+          <w:rFonts w:ascii="Consolas" w:hAnsi="Consolas" w:cs="Consolas"/>
+          <w:color w:val="000000"/>
+          <w:sz w:val="20"/>
+          <w:szCs w:val="20"/>
+        </w:rPr>
+        <w:t xml:space="preserve"> = 1;</w:t>
+      </w:r>
+    </w:p>
+    <w:p>
+      <w:pPr>
+        <w:autoSpaceDE w:val="0"/>
+        <w:autoSpaceDN w:val="0"/>
+        <w:adjustRightInd w:val="0"/>
+        <w:spacing w:after="0" w:line="240" w:lineRule="auto"/>
+        <w:rPr>
+          <w:rFonts w:ascii="Consolas" w:hAnsi="Consolas" w:cs="Consolas"/>
+          <w:sz w:val="20"/>
+          <w:szCs w:val="20"/>
+        </w:rPr>
+      </w:pPr>
+    </w:p>
+    <w:p>
+      <w:pPr>
+        <w:autoSpaceDE w:val="0"/>
+        <w:autoSpaceDN w:val="0"/>
+        <w:adjustRightInd w:val="0"/>
+        <w:spacing w:after="0" w:line="240" w:lineRule="auto"/>
+        <w:rPr>
+          <w:rFonts w:ascii="Consolas" w:hAnsi="Consolas" w:cs="Consolas"/>
+          <w:sz w:val="20"/>
+          <w:szCs w:val="20"/>
+        </w:rPr>
+      </w:pPr>
+      <w:r>
+        <w:rPr>
+          <w:rFonts w:ascii="Consolas" w:hAnsi="Consolas" w:cs="Consolas"/>
+          <w:color w:val="000000"/>
+          <w:sz w:val="20"/>
+          <w:szCs w:val="20"/>
+        </w:rPr>
+        <w:t xml:space="preserve">    </w:t>
+      </w:r>
+      <w:proofErr w:type="spellStart"/>
+      <w:r>
+        <w:rPr>
+          <w:rFonts w:ascii="Consolas" w:hAnsi="Consolas" w:cs="Consolas"/>
+          <w:b/>
+          <w:bCs/>
+          <w:color w:val="7F0055"/>
+          <w:sz w:val="20"/>
+          <w:szCs w:val="20"/>
+        </w:rPr>
+        <w:t>public</w:t>
+      </w:r>
+      <w:proofErr w:type="spellEnd"/>
+      <w:r>
+        <w:rPr>
+          <w:rFonts w:ascii="Consolas" w:hAnsi="Consolas" w:cs="Consolas"/>
+          <w:color w:val="000000"/>
+          <w:sz w:val="20"/>
+          <w:szCs w:val="20"/>
+        </w:rPr>
+        <w:t xml:space="preserve"> </w:t>
+      </w:r>
+      <w:proofErr w:type="spellStart"/>
+      <w:r>
+        <w:rPr>
+          <w:rFonts w:ascii="Consolas" w:hAnsi="Consolas" w:cs="Consolas"/>
+          <w:b/>
+          <w:bCs/>
+          <w:color w:val="7F0055"/>
+          <w:sz w:val="20"/>
+          <w:szCs w:val="20"/>
+        </w:rPr>
+        <w:t>int</w:t>
+      </w:r>
+      <w:proofErr w:type="spellEnd"/>
+      <w:r>
+        <w:rPr>
+          <w:rFonts w:ascii="Consolas" w:hAnsi="Consolas" w:cs="Consolas"/>
+          <w:color w:val="000000"/>
+          <w:sz w:val="20"/>
+          <w:szCs w:val="20"/>
+        </w:rPr>
+        <w:t xml:space="preserve"> </w:t>
+      </w:r>
+      <w:proofErr w:type="spellStart"/>
+      <w:proofErr w:type="gramStart"/>
+      <w:r>
+        <w:rPr>
+          <w:rFonts w:ascii="Consolas" w:hAnsi="Consolas" w:cs="Consolas"/>
+          <w:color w:val="000000"/>
+          <w:sz w:val="20"/>
+          <w:szCs w:val="20"/>
+        </w:rPr>
+        <w:t>calculaPena</w:t>
+      </w:r>
+      <w:proofErr w:type="spellEnd"/>
+      <w:r>
+        <w:rPr>
+          <w:rFonts w:ascii="Consolas" w:hAnsi="Consolas" w:cs="Consolas"/>
+          <w:color w:val="000000"/>
+          <w:sz w:val="20"/>
+          <w:szCs w:val="20"/>
+        </w:rPr>
+        <w:t>(</w:t>
+      </w:r>
+      <w:proofErr w:type="spellStart"/>
+      <w:proofErr w:type="gramEnd"/>
+      <w:r>
+        <w:rPr>
+          <w:rFonts w:ascii="Consolas" w:hAnsi="Consolas" w:cs="Consolas"/>
+          <w:color w:val="000000"/>
+          <w:sz w:val="20"/>
+          <w:szCs w:val="20"/>
+        </w:rPr>
+        <w:t>String</w:t>
+      </w:r>
+      <w:proofErr w:type="spellEnd"/>
+      <w:r>
+        <w:rPr>
+          <w:rFonts w:ascii="Consolas" w:hAnsi="Consolas" w:cs="Consolas"/>
+          <w:color w:val="000000"/>
+          <w:sz w:val="20"/>
+          <w:szCs w:val="20"/>
+        </w:rPr>
+        <w:t xml:space="preserve"> </w:t>
+      </w:r>
+      <w:proofErr w:type="spellStart"/>
+      <w:r>
+        <w:rPr>
+          <w:rFonts w:ascii="Consolas" w:hAnsi="Consolas" w:cs="Consolas"/>
+          <w:color w:val="6A3E3E"/>
+          <w:sz w:val="20"/>
+          <w:szCs w:val="20"/>
+        </w:rPr>
+        <w:t>respostaPrisioneiroA</w:t>
+      </w:r>
+      <w:proofErr w:type="spellEnd"/>
+      <w:r>
+        <w:rPr>
+          <w:rFonts w:ascii="Consolas" w:hAnsi="Consolas" w:cs="Consolas"/>
+          <w:color w:val="000000"/>
+          <w:sz w:val="20"/>
+          <w:szCs w:val="20"/>
+        </w:rPr>
+        <w:t xml:space="preserve">, </w:t>
+      </w:r>
+      <w:proofErr w:type="spellStart"/>
+      <w:r>
+        <w:rPr>
+          <w:rFonts w:ascii="Consolas" w:hAnsi="Consolas" w:cs="Consolas"/>
+          <w:color w:val="000000"/>
+          <w:sz w:val="20"/>
+          <w:szCs w:val="20"/>
+        </w:rPr>
+        <w:t>String</w:t>
+      </w:r>
+      <w:proofErr w:type="spellEnd"/>
+      <w:r>
+        <w:rPr>
+          <w:rFonts w:ascii="Consolas" w:hAnsi="Consolas" w:cs="Consolas"/>
+          <w:color w:val="000000"/>
+          <w:sz w:val="20"/>
+          <w:szCs w:val="20"/>
+        </w:rPr>
+        <w:t xml:space="preserve"> </w:t>
+      </w:r>
+      <w:proofErr w:type="spellStart"/>
+      <w:r>
+        <w:rPr>
+          <w:rFonts w:ascii="Consolas" w:hAnsi="Consolas" w:cs="Consolas"/>
+          <w:color w:val="6A3E3E"/>
+          <w:sz w:val="20"/>
+          <w:szCs w:val="20"/>
+        </w:rPr>
+        <w:t>respostaPrisioneiroB</w:t>
+      </w:r>
+      <w:proofErr w:type="spellEnd"/>
+      <w:r>
+        <w:rPr>
+          <w:rFonts w:ascii="Consolas" w:hAnsi="Consolas" w:cs="Consolas"/>
+          <w:color w:val="000000"/>
+          <w:sz w:val="20"/>
+          <w:szCs w:val="20"/>
+        </w:rPr>
+        <w:t>) {</w:t>
+      </w:r>
+    </w:p>
+    <w:p>
+      <w:pPr>
+        <w:autoSpaceDE w:val="0"/>
+        <w:autoSpaceDN w:val="0"/>
+        <w:adjustRightInd w:val="0"/>
+        <w:spacing w:after="0" w:line="240" w:lineRule="auto"/>
+        <w:rPr>
+          <w:rFonts w:ascii="Consolas" w:hAnsi="Consolas" w:cs="Consolas"/>
+          <w:sz w:val="20"/>
+          <w:szCs w:val="20"/>
+        </w:rPr>
+      </w:pPr>
+      <w:r>
+        <w:rPr>
+          <w:rFonts w:ascii="Consolas" w:hAnsi="Consolas" w:cs="Consolas"/>
+          <w:color w:val="000000"/>
+          <w:sz w:val="20"/>
+          <w:szCs w:val="20"/>
+        </w:rPr>
+        <w:t xml:space="preserve">        </w:t>
+      </w:r>
+      <w:proofErr w:type="spellStart"/>
+      <w:r>
+        <w:rPr>
+          <w:rFonts w:ascii="Consolas" w:hAnsi="Consolas" w:cs="Consolas"/>
+          <w:b/>
+          <w:bCs/>
+          <w:color w:val="7F0055"/>
+          <w:sz w:val="20"/>
+          <w:szCs w:val="20"/>
+        </w:rPr>
+        <w:t>if</w:t>
+      </w:r>
+      <w:proofErr w:type="spellEnd"/>
+      <w:r>
+        <w:rPr>
+          <w:rFonts w:ascii="Consolas" w:hAnsi="Consolas" w:cs="Consolas"/>
+          <w:color w:val="000000"/>
+          <w:sz w:val="20"/>
+          <w:szCs w:val="20"/>
+        </w:rPr>
+        <w:t xml:space="preserve"> (</w:t>
+      </w:r>
+      <w:proofErr w:type="spellStart"/>
+      <w:r>
+        <w:rPr>
+          <w:rFonts w:ascii="Consolas" w:hAnsi="Consolas" w:cs="Consolas"/>
+          <w:color w:val="6A3E3E"/>
+          <w:sz w:val="20"/>
+          <w:szCs w:val="20"/>
+        </w:rPr>
+        <w:t>respostaPrisioneiroA</w:t>
+      </w:r>
+      <w:r>
+        <w:rPr>
+          <w:rFonts w:ascii="Consolas" w:hAnsi="Consolas" w:cs="Consolas"/>
+          <w:color w:val="000000"/>
+          <w:sz w:val="20"/>
+          <w:szCs w:val="20"/>
+        </w:rPr>
+        <w:t>.equals</w:t>
+      </w:r>
+      <w:proofErr w:type="spellEnd"/>
+      <w:r>
+        <w:rPr>
+          <w:rFonts w:ascii="Consolas" w:hAnsi="Consolas" w:cs="Consolas"/>
+          <w:color w:val="000000"/>
+          <w:sz w:val="20"/>
+          <w:szCs w:val="20"/>
+        </w:rPr>
+        <w:t>(</w:t>
+      </w:r>
+      <w:r>
+        <w:rPr>
+          <w:rFonts w:ascii="Consolas" w:hAnsi="Consolas" w:cs="Consolas"/>
+          <w:color w:val="2A00FF"/>
+          <w:sz w:val="20"/>
+          <w:szCs w:val="20"/>
+        </w:rPr>
+        <w:t>"Culpado"</w:t>
+      </w:r>
+      <w:proofErr w:type="gramStart"/>
+      <w:r>
+        <w:rPr>
+          <w:rFonts w:ascii="Consolas" w:hAnsi="Consolas" w:cs="Consolas"/>
+          <w:color w:val="000000"/>
+          <w:sz w:val="20"/>
+          <w:szCs w:val="20"/>
+        </w:rPr>
+        <w:t>) )</w:t>
+      </w:r>
+      <w:proofErr w:type="gramEnd"/>
+      <w:r>
+        <w:rPr>
+          <w:rFonts w:ascii="Consolas" w:hAnsi="Consolas" w:cs="Consolas"/>
+          <w:color w:val="000000"/>
+          <w:sz w:val="20"/>
+          <w:szCs w:val="20"/>
+        </w:rPr>
+        <w:t xml:space="preserve"> {</w:t>
+      </w:r>
+    </w:p>
+    <w:p>
+      <w:pPr>
+        <w:autoSpaceDE w:val="0"/>
+        <w:autoSpaceDN w:val="0"/>
+        <w:adjustRightInd w:val="0"/>
+        <w:spacing w:after="0" w:line="240" w:lineRule="auto"/>
+        <w:rPr>
+          <w:rFonts w:ascii="Consolas" w:hAnsi="Consolas" w:cs="Consolas"/>
+          <w:sz w:val="20"/>
+          <w:szCs w:val="20"/>
+        </w:rPr>
+      </w:pPr>
+      <w:r>
+        <w:rPr>
+          <w:rFonts w:ascii="Consolas" w:hAnsi="Consolas" w:cs="Consolas"/>
+          <w:color w:val="000000"/>
+          <w:sz w:val="20"/>
+          <w:szCs w:val="20"/>
+        </w:rPr>
+        <w:t xml:space="preserve">            </w:t>
+      </w:r>
+      <w:proofErr w:type="spellStart"/>
+      <w:r>
+        <w:rPr>
+          <w:rFonts w:ascii="Consolas" w:hAnsi="Consolas" w:cs="Consolas"/>
+          <w:b/>
+          <w:bCs/>
+          <w:color w:val="7F0055"/>
+          <w:sz w:val="20"/>
+          <w:szCs w:val="20"/>
+        </w:rPr>
+        <w:t>if</w:t>
+      </w:r>
+      <w:proofErr w:type="spellEnd"/>
+      <w:r>
+        <w:rPr>
+          <w:rFonts w:ascii="Consolas" w:hAnsi="Consolas" w:cs="Consolas"/>
+          <w:color w:val="000000"/>
+          <w:sz w:val="20"/>
+          <w:szCs w:val="20"/>
+        </w:rPr>
+        <w:t xml:space="preserve"> (</w:t>
+      </w:r>
+      <w:proofErr w:type="spellStart"/>
+      <w:r>
+        <w:rPr>
+          <w:rFonts w:ascii="Consolas" w:hAnsi="Consolas" w:cs="Consolas"/>
+          <w:color w:val="6A3E3E"/>
+          <w:sz w:val="20"/>
+          <w:szCs w:val="20"/>
+        </w:rPr>
+        <w:t>respostaPrisioneiroB</w:t>
+      </w:r>
+      <w:r>
+        <w:rPr>
+          <w:rFonts w:ascii="Consolas" w:hAnsi="Consolas" w:cs="Consolas"/>
+          <w:color w:val="000000"/>
+          <w:sz w:val="20"/>
+          <w:szCs w:val="20"/>
+        </w:rPr>
+        <w:t>.equals</w:t>
+      </w:r>
+      <w:proofErr w:type="spellEnd"/>
+      <w:r>
+        <w:rPr>
+          <w:rFonts w:ascii="Consolas" w:hAnsi="Consolas" w:cs="Consolas"/>
+          <w:color w:val="000000"/>
+          <w:sz w:val="20"/>
+          <w:szCs w:val="20"/>
+        </w:rPr>
+        <w:t>(</w:t>
+      </w:r>
+      <w:r>
+        <w:rPr>
+          <w:rFonts w:ascii="Consolas" w:hAnsi="Consolas" w:cs="Consolas"/>
+          <w:color w:val="2A00FF"/>
+          <w:sz w:val="20"/>
+          <w:szCs w:val="20"/>
+        </w:rPr>
+        <w:t>"Culpado"</w:t>
+      </w:r>
+      <w:r>
+        <w:rPr>
+          <w:rFonts w:ascii="Consolas" w:hAnsi="Consolas" w:cs="Consolas"/>
+          <w:color w:val="000000"/>
+          <w:sz w:val="20"/>
+          <w:szCs w:val="20"/>
+        </w:rPr>
+        <w:t>)) {</w:t>
+      </w:r>
+    </w:p>
+    <w:p>
+      <w:pPr>
+        <w:autoSpaceDE w:val="0"/>
+        <w:autoSpaceDN w:val="0"/>
+        <w:adjustRightInd w:val="0"/>
+        <w:spacing w:after="0" w:line="240" w:lineRule="auto"/>
+        <w:rPr>
+          <w:rFonts w:ascii="Consolas" w:hAnsi="Consolas" w:cs="Consolas"/>
+          <w:sz w:val="20"/>
+          <w:szCs w:val="20"/>
+        </w:rPr>
+      </w:pPr>
+      <w:r>
+        <w:rPr>
+          <w:rFonts w:ascii="Consolas" w:hAnsi="Consolas" w:cs="Consolas"/>
+          <w:color w:val="000000"/>
+          <w:sz w:val="20"/>
+          <w:szCs w:val="20"/>
+        </w:rPr>
+        <w:t xml:space="preserve">                </w:t>
+      </w:r>
+      <w:proofErr w:type="spellStart"/>
+      <w:r>
+        <w:rPr>
+          <w:rFonts w:ascii="Consolas" w:hAnsi="Consolas" w:cs="Consolas"/>
+          <w:b/>
+          <w:bCs/>
+          <w:color w:val="7F0055"/>
+          <w:sz w:val="20"/>
+          <w:szCs w:val="20"/>
+        </w:rPr>
+        <w:t>return</w:t>
+      </w:r>
+      <w:proofErr w:type="spellEnd"/>
+      <w:r>
+        <w:rPr>
+          <w:rFonts w:ascii="Consolas" w:hAnsi="Consolas" w:cs="Consolas"/>
+          <w:color w:val="000000"/>
+          <w:sz w:val="20"/>
+          <w:szCs w:val="20"/>
+        </w:rPr>
+        <w:t xml:space="preserve"> </w:t>
+      </w:r>
+      <w:r>
+        <w:rPr>
+          <w:rFonts w:ascii="Consolas" w:hAnsi="Consolas" w:cs="Consolas"/>
+          <w:color w:val="0000C0"/>
+          <w:sz w:val="20"/>
+          <w:szCs w:val="20"/>
+        </w:rPr>
+        <w:t>PENA_CONDENACAO_MUTUA</w:t>
+      </w:r>
+      <w:r>
+        <w:rPr>
+          <w:rFonts w:ascii="Consolas" w:hAnsi="Consolas" w:cs="Consolas"/>
+          <w:color w:val="000000"/>
+          <w:sz w:val="20"/>
+          <w:szCs w:val="20"/>
+        </w:rPr>
+        <w:t>;</w:t>
+      </w:r>
+    </w:p>
+    <w:p>
+      <w:pPr>
+        <w:autoSpaceDE w:val="0"/>
+        <w:autoSpaceDN w:val="0"/>
+        <w:adjustRightInd w:val="0"/>
+        <w:spacing w:after="0" w:line="240" w:lineRule="auto"/>
+        <w:rPr>
+          <w:rFonts w:ascii="Consolas" w:hAnsi="Consolas" w:cs="Consolas"/>
+          <w:sz w:val="20"/>
+          <w:szCs w:val="20"/>
+        </w:rPr>
+      </w:pPr>
+      <w:r>
+        <w:rPr>
+          <w:rFonts w:ascii="Consolas" w:hAnsi="Consolas" w:cs="Consolas"/>
+          <w:color w:val="000000"/>
+          <w:sz w:val="20"/>
+          <w:szCs w:val="20"/>
+        </w:rPr>
+        <w:t xml:space="preserve">            } </w:t>
+      </w:r>
+      <w:proofErr w:type="spellStart"/>
+      <w:r>
+        <w:rPr>
+          <w:rFonts w:ascii="Consolas" w:hAnsi="Consolas" w:cs="Consolas"/>
+          <w:b/>
+          <w:bCs/>
+          <w:color w:val="7F0055"/>
+          <w:sz w:val="20"/>
+          <w:szCs w:val="20"/>
+        </w:rPr>
+        <w:t>else</w:t>
+      </w:r>
+      <w:proofErr w:type="spellEnd"/>
+      <w:r>
+        <w:rPr>
+          <w:rFonts w:ascii="Consolas" w:hAnsi="Consolas" w:cs="Consolas"/>
+          <w:color w:val="000000"/>
+          <w:sz w:val="20"/>
+          <w:szCs w:val="20"/>
+        </w:rPr>
+        <w:t xml:space="preserve"> {</w:t>
+      </w:r>
+    </w:p>
+    <w:p>
+      <w:pPr>
+        <w:autoSpaceDE w:val="0"/>
+        <w:autoSpaceDN w:val="0"/>
+        <w:adjustRightInd w:val="0"/>
+        <w:spacing w:after="0" w:line="240" w:lineRule="auto"/>
+        <w:rPr>
+          <w:rFonts w:ascii="Consolas" w:hAnsi="Consolas" w:cs="Consolas"/>
+          <w:sz w:val="20"/>
+          <w:szCs w:val="20"/>
+        </w:rPr>
+      </w:pPr>
+      <w:r>
+        <w:rPr>
+          <w:rFonts w:ascii="Consolas" w:hAnsi="Consolas" w:cs="Consolas"/>
+          <w:color w:val="000000"/>
+          <w:sz w:val="20"/>
+          <w:szCs w:val="20"/>
+        </w:rPr>
+        <w:t xml:space="preserve">                </w:t>
+      </w:r>
+      <w:proofErr w:type="spellStart"/>
+      <w:r>
+        <w:rPr>
+          <w:rFonts w:ascii="Consolas" w:hAnsi="Consolas" w:cs="Consolas"/>
+          <w:b/>
+          <w:bCs/>
+          <w:color w:val="7F0055"/>
+          <w:sz w:val="20"/>
+          <w:szCs w:val="20"/>
+        </w:rPr>
+        <w:t>return</w:t>
+      </w:r>
+      <w:proofErr w:type="spellEnd"/>
+      <w:r>
+        <w:rPr>
+          <w:rFonts w:ascii="Consolas" w:hAnsi="Consolas" w:cs="Consolas"/>
+          <w:color w:val="000000"/>
+          <w:sz w:val="20"/>
+          <w:szCs w:val="20"/>
+        </w:rPr>
+        <w:t xml:space="preserve"> </w:t>
+      </w:r>
+      <w:r>
+        <w:rPr>
+          <w:rFonts w:ascii="Consolas" w:hAnsi="Consolas" w:cs="Consolas"/>
+          <w:color w:val="0000C0"/>
+          <w:sz w:val="20"/>
+          <w:szCs w:val="20"/>
+        </w:rPr>
+        <w:t>PENA_CONDENACAO_INDIVIDUAL</w:t>
+      </w:r>
+      <w:r>
+        <w:rPr>
+          <w:rFonts w:ascii="Consolas" w:hAnsi="Consolas" w:cs="Consolas"/>
+          <w:color w:val="000000"/>
+          <w:sz w:val="20"/>
+          <w:szCs w:val="20"/>
+        </w:rPr>
+        <w:t>;</w:t>
+      </w:r>
+    </w:p>
+    <w:p>
+      <w:pPr>
+        <w:autoSpaceDE w:val="0"/>
+        <w:autoSpaceDN w:val="0"/>
+        <w:adjustRightInd w:val="0"/>
+        <w:spacing w:after="0" w:line="240" w:lineRule="auto"/>
+        <w:rPr>
+          <w:rFonts w:ascii="Consolas" w:hAnsi="Consolas" w:cs="Consolas"/>
+          <w:sz w:val="20"/>
+          <w:szCs w:val="20"/>
+        </w:rPr>
+      </w:pPr>
+      <w:r>
+        <w:rPr>
+          <w:rFonts w:ascii="Consolas" w:hAnsi="Consolas" w:cs="Consolas"/>
+          <w:color w:val="000000"/>
+          <w:sz w:val="20"/>
+          <w:szCs w:val="20"/>
+        </w:rPr>
+        <w:t xml:space="preserve">            }</w:t>
+      </w:r>
+    </w:p>
+    <w:p>
+      <w:pPr>
+        <w:autoSpaceDE w:val="0"/>
+        <w:autoSpaceDN w:val="0"/>
+        <w:adjustRightInd w:val="0"/>
+        <w:spacing w:after="0" w:line="240" w:lineRule="auto"/>
+        <w:rPr>
+          <w:rFonts w:ascii="Consolas" w:hAnsi="Consolas" w:cs="Consolas"/>
+          <w:sz w:val="20"/>
+          <w:szCs w:val="20"/>
+        </w:rPr>
+      </w:pPr>
+      <w:r>
+        <w:rPr>
+          <w:rFonts w:ascii="Consolas" w:hAnsi="Consolas" w:cs="Consolas"/>
+          <w:color w:val="000000"/>
+          <w:sz w:val="20"/>
+          <w:szCs w:val="20"/>
+        </w:rPr>
+        <w:t xml:space="preserve">        } </w:t>
+      </w:r>
+      <w:proofErr w:type="spellStart"/>
+      <w:r>
+        <w:rPr>
+          <w:rFonts w:ascii="Consolas" w:hAnsi="Consolas" w:cs="Consolas"/>
+          <w:b/>
+          <w:bCs/>
+          <w:color w:val="7F0055"/>
+          <w:sz w:val="20"/>
+          <w:szCs w:val="20"/>
+        </w:rPr>
+        <w:t>else</w:t>
+      </w:r>
+      <w:proofErr w:type="spellEnd"/>
+      <w:r>
+        <w:rPr>
+          <w:rFonts w:ascii="Consolas" w:hAnsi="Consolas" w:cs="Consolas"/>
+          <w:color w:val="000000"/>
+          <w:sz w:val="20"/>
+          <w:szCs w:val="20"/>
+        </w:rPr>
+        <w:t xml:space="preserve"> {</w:t>
+      </w:r>
+    </w:p>
+    <w:p>
+      <w:pPr>
+        <w:autoSpaceDE w:val="0"/>
+        <w:autoSpaceDN w:val="0"/>
+        <w:adjustRightInd w:val="0"/>
+        <w:spacing w:after="0" w:line="240" w:lineRule="auto"/>
+        <w:rPr>
+          <w:rFonts w:ascii="Consolas" w:hAnsi="Consolas" w:cs="Consolas"/>
+          <w:sz w:val="20"/>
+          <w:szCs w:val="20"/>
+        </w:rPr>
+      </w:pPr>
+      <w:r>
+        <w:rPr>
+          <w:rFonts w:ascii="Consolas" w:hAnsi="Consolas" w:cs="Consolas"/>
+          <w:color w:val="000000"/>
+          <w:sz w:val="20"/>
+          <w:szCs w:val="20"/>
+        </w:rPr>
+        <w:t xml:space="preserve">            </w:t>
+      </w:r>
+      <w:proofErr w:type="spellStart"/>
+      <w:r>
+        <w:rPr>
+          <w:rFonts w:ascii="Consolas" w:hAnsi="Consolas" w:cs="Consolas"/>
+          <w:b/>
+          <w:bCs/>
+          <w:color w:val="7F0055"/>
+          <w:sz w:val="20"/>
+          <w:szCs w:val="20"/>
+        </w:rPr>
+        <w:t>if</w:t>
+      </w:r>
+      <w:proofErr w:type="spellEnd"/>
+      <w:r>
+        <w:rPr>
+          <w:rFonts w:ascii="Consolas" w:hAnsi="Consolas" w:cs="Consolas"/>
+          <w:color w:val="000000"/>
+          <w:sz w:val="20"/>
+          <w:szCs w:val="20"/>
+        </w:rPr>
+        <w:t xml:space="preserve"> (</w:t>
+      </w:r>
+      <w:proofErr w:type="spellStart"/>
+      <w:r>
+        <w:rPr>
+          <w:rFonts w:ascii="Consolas" w:hAnsi="Consolas" w:cs="Consolas"/>
+          <w:color w:val="6A3E3E"/>
+          <w:sz w:val="20"/>
+          <w:szCs w:val="20"/>
+        </w:rPr>
+        <w:t>respostaPrisioneiroB</w:t>
+      </w:r>
+      <w:r>
+        <w:rPr>
+          <w:rFonts w:ascii="Consolas" w:hAnsi="Consolas" w:cs="Consolas"/>
+          <w:color w:val="000000"/>
+          <w:sz w:val="20"/>
+          <w:szCs w:val="20"/>
+        </w:rPr>
+        <w:t>.equals</w:t>
+      </w:r>
+      <w:proofErr w:type="spellEnd"/>
+      <w:r>
+        <w:rPr>
+          <w:rFonts w:ascii="Consolas" w:hAnsi="Consolas" w:cs="Consolas"/>
+          <w:color w:val="000000"/>
+          <w:sz w:val="20"/>
+          <w:szCs w:val="20"/>
+        </w:rPr>
+        <w:t>(</w:t>
+      </w:r>
+      <w:r>
+        <w:rPr>
+          <w:rFonts w:ascii="Consolas" w:hAnsi="Consolas" w:cs="Consolas"/>
+          <w:color w:val="2A00FF"/>
+          <w:sz w:val="20"/>
+          <w:szCs w:val="20"/>
+        </w:rPr>
+        <w:t>"Culpado"</w:t>
+      </w:r>
+      <w:r>
+        <w:rPr>
+          <w:rFonts w:ascii="Consolas" w:hAnsi="Consolas" w:cs="Consolas"/>
+          <w:color w:val="000000"/>
+          <w:sz w:val="20"/>
+          <w:szCs w:val="20"/>
+        </w:rPr>
+        <w:t>)) {</w:t>
+      </w:r>
+    </w:p>
+    <w:p>
+      <w:pPr>
+        <w:autoSpaceDE w:val="0"/>
+        <w:autoSpaceDN w:val="0"/>
+        <w:adjustRightInd w:val="0"/>
+        <w:spacing w:after="0" w:line="240" w:lineRule="auto"/>
+        <w:rPr>
+          <w:rFonts w:ascii="Consolas" w:hAnsi="Consolas" w:cs="Consolas"/>
+          <w:sz w:val="20"/>
+          <w:szCs w:val="20"/>
+        </w:rPr>
+      </w:pPr>
+      <w:r>
+        <w:rPr>
+          <w:rFonts w:ascii="Consolas" w:hAnsi="Consolas" w:cs="Consolas"/>
+          <w:color w:val="000000"/>
+          <w:sz w:val="20"/>
+          <w:szCs w:val="20"/>
+        </w:rPr>
+        <w:t xml:space="preserve">                </w:t>
+      </w:r>
+      <w:proofErr w:type="spellStart"/>
+      <w:r>
+        <w:rPr>
+          <w:rFonts w:ascii="Consolas" w:hAnsi="Consolas" w:cs="Consolas"/>
+          <w:b/>
+          <w:bCs/>
+          <w:color w:val="7F0055"/>
+          <w:sz w:val="20"/>
+          <w:szCs w:val="20"/>
+        </w:rPr>
+        <w:t>return</w:t>
+      </w:r>
+      <w:proofErr w:type="spellEnd"/>
+      <w:r>
+        <w:rPr>
+          <w:rFonts w:ascii="Consolas" w:hAnsi="Consolas" w:cs="Consolas"/>
+          <w:color w:val="000000"/>
+          <w:sz w:val="20"/>
+          <w:szCs w:val="20"/>
+        </w:rPr>
+        <w:t xml:space="preserve"> </w:t>
+      </w:r>
+      <w:r>
+        <w:rPr>
+          <w:rFonts w:ascii="Consolas" w:hAnsi="Consolas" w:cs="Consolas"/>
+          <w:color w:val="0000C0"/>
+          <w:sz w:val="20"/>
+          <w:szCs w:val="20"/>
+        </w:rPr>
+        <w:t>PENA_CONDENACAO_CUMPLICES</w:t>
+      </w:r>
+      <w:r>
+        <w:rPr>
+          <w:rFonts w:ascii="Consolas" w:hAnsi="Consolas" w:cs="Consolas"/>
+          <w:color w:val="000000"/>
+          <w:sz w:val="20"/>
+          <w:szCs w:val="20"/>
+        </w:rPr>
+        <w:t>;</w:t>
+      </w:r>
+    </w:p>
+    <w:p>
+      <w:pPr>
+        <w:autoSpaceDE w:val="0"/>
+        <w:autoSpaceDN w:val="0"/>
+        <w:adjustRightInd w:val="0"/>
+        <w:spacing w:after="0" w:line="240" w:lineRule="auto"/>
+        <w:rPr>
+          <w:rFonts w:ascii="Consolas" w:hAnsi="Consolas" w:cs="Consolas"/>
+          <w:sz w:val="20"/>
+          <w:szCs w:val="20"/>
+        </w:rPr>
+      </w:pPr>
+      <w:r>
+        <w:rPr>
+          <w:rFonts w:ascii="Consolas" w:hAnsi="Consolas" w:cs="Consolas"/>
+          <w:color w:val="000000"/>
+          <w:sz w:val="20"/>
+          <w:szCs w:val="20"/>
+        </w:rPr>
+        <w:t xml:space="preserve">            } </w:t>
+      </w:r>
+      <w:proofErr w:type="spellStart"/>
+      <w:r>
+        <w:rPr>
+          <w:rFonts w:ascii="Consolas" w:hAnsi="Consolas" w:cs="Consolas"/>
+          <w:b/>
+          <w:bCs/>
+          <w:color w:val="7F0055"/>
+          <w:sz w:val="20"/>
+          <w:szCs w:val="20"/>
+        </w:rPr>
+        <w:t>else</w:t>
+      </w:r>
+      <w:proofErr w:type="spellEnd"/>
+      <w:r>
+        <w:rPr>
+          <w:rFonts w:ascii="Consolas" w:hAnsi="Consolas" w:cs="Consolas"/>
+          <w:color w:val="000000"/>
+          <w:sz w:val="20"/>
+          <w:szCs w:val="20"/>
+        </w:rPr>
+        <w:t xml:space="preserve"> {</w:t>
+      </w:r>
+    </w:p>
+    <w:p>
+      <w:pPr>
+        <w:autoSpaceDE w:val="0"/>
+        <w:autoSpaceDN w:val="0"/>
+        <w:adjustRightInd w:val="0"/>
+        <w:spacing w:after="0" w:line="240" w:lineRule="auto"/>
+        <w:rPr>
+          <w:rFonts w:ascii="Consolas" w:hAnsi="Consolas" w:cs="Consolas"/>
+          <w:sz w:val="20"/>
+          <w:szCs w:val="20"/>
+        </w:rPr>
+      </w:pPr>
+      <w:r>
+        <w:rPr>
+          <w:rFonts w:ascii="Consolas" w:hAnsi="Consolas" w:cs="Consolas"/>
+          <w:color w:val="000000"/>
+          <w:sz w:val="20"/>
+          <w:szCs w:val="20"/>
+        </w:rPr>
+        <w:t xml:space="preserve">                </w:t>
+      </w:r>
+      <w:proofErr w:type="spellStart"/>
+      <w:r>
+        <w:rPr>
+          <w:rFonts w:ascii="Consolas" w:hAnsi="Consolas" w:cs="Consolas"/>
+          <w:b/>
+          <w:bCs/>
+          <w:color w:val="7F0055"/>
+          <w:sz w:val="20"/>
+          <w:szCs w:val="20"/>
+        </w:rPr>
+        <w:t>return</w:t>
+      </w:r>
+      <w:proofErr w:type="spellEnd"/>
+      <w:r>
+        <w:rPr>
+          <w:rFonts w:ascii="Consolas" w:hAnsi="Consolas" w:cs="Consolas"/>
+          <w:color w:val="000000"/>
+          <w:sz w:val="20"/>
+          <w:szCs w:val="20"/>
+        </w:rPr>
+        <w:t xml:space="preserve"> </w:t>
+      </w:r>
+      <w:r>
+        <w:rPr>
+          <w:rFonts w:ascii="Consolas" w:hAnsi="Consolas" w:cs="Consolas"/>
+          <w:color w:val="0000C0"/>
+          <w:sz w:val="20"/>
+          <w:szCs w:val="20"/>
+        </w:rPr>
+        <w:t>PENA_INOCENCIA</w:t>
+      </w:r>
+      <w:r>
+        <w:rPr>
+          <w:rFonts w:ascii="Consolas" w:hAnsi="Consolas" w:cs="Consolas"/>
+          <w:color w:val="000000"/>
+          <w:sz w:val="20"/>
+          <w:szCs w:val="20"/>
+        </w:rPr>
+        <w:t>;</w:t>
+      </w:r>
+    </w:p>
+    <w:p>
+      <w:pPr>
+        <w:autoSpaceDE w:val="0"/>
+        <w:autoSpaceDN w:val="0"/>
+        <w:adjustRightInd w:val="0"/>
+        <w:spacing w:after="0" w:line="240" w:lineRule="auto"/>
+        <w:rPr>
+          <w:rFonts w:ascii="Consolas" w:hAnsi="Consolas" w:cs="Consolas"/>
+          <w:sz w:val="20"/>
+          <w:szCs w:val="20"/>
+        </w:rPr>
+      </w:pPr>
+      <w:r>
+        <w:rPr>
+          <w:rFonts w:ascii="Consolas" w:hAnsi="Consolas" w:cs="Consolas"/>
+          <w:color w:val="000000"/>
+          <w:sz w:val="20"/>
+          <w:szCs w:val="20"/>
+        </w:rPr>
+        <w:t xml:space="preserve">            }</w:t>
+      </w:r>
+    </w:p>
+    <w:p>
+      <w:pPr>
+        <w:autoSpaceDE w:val="0"/>
+        <w:autoSpaceDN w:val="0"/>
+        <w:adjustRightInd w:val="0"/>
+        <w:spacing w:after="0" w:line="240" w:lineRule="auto"/>
+        <w:rPr>
+          <w:rFonts w:ascii="Consolas" w:hAnsi="Consolas" w:cs="Consolas"/>
+          <w:sz w:val="20"/>
+          <w:szCs w:val="20"/>
+        </w:rPr>
+      </w:pPr>
+      <w:r>
+        <w:rPr>
+          <w:rFonts w:ascii="Consolas" w:hAnsi="Consolas" w:cs="Consolas"/>
+          <w:color w:val="000000"/>
+          <w:sz w:val="20"/>
+          <w:szCs w:val="20"/>
+        </w:rPr>
+        <w:t xml:space="preserve">        }</w:t>
+      </w:r>
+    </w:p>
+    <w:p>
+      <w:pPr>
+        <w:autoSpaceDE w:val="0"/>
+        <w:autoSpaceDN w:val="0"/>
+        <w:adjustRightInd w:val="0"/>
+        <w:spacing w:after="0" w:line="240" w:lineRule="auto"/>
+        <w:rPr>
+          <w:rFonts w:ascii="Consolas" w:hAnsi="Consolas" w:cs="Consolas"/>
+          <w:sz w:val="20"/>
+          <w:szCs w:val="20"/>
+        </w:rPr>
+      </w:pPr>
+      <w:r>
+        <w:rPr>
+          <w:rFonts w:ascii="Consolas" w:hAnsi="Consolas" w:cs="Consolas"/>
+          <w:color w:val="000000"/>
+          <w:sz w:val="20"/>
+          <w:szCs w:val="20"/>
+        </w:rPr>
+        <w:t xml:space="preserve">    }</w:t>
+      </w:r>
+    </w:p>
+    <w:p>
+      <w:pPr>
+        <w:rPr>
+          <w:b/>
+          <w:bCs/>
+        </w:rPr>
+      </w:pPr>
+      <w:r>
+        <w:rPr>
+          <w:rFonts w:ascii="Consolas" w:hAnsi="Consolas" w:cs="Consolas"/>
+          <w:color w:val="000000"/>
+          <w:sz w:val="20"/>
+          <w:szCs w:val="20"/>
+        </w:rPr>
         <w:t>}</w:t>
       </w:r>
     </w:p>

</xml_diff>

<commit_message>
Adicionado quarto teste e correcoes finais
</commit_message>
<xml_diff>
--- a/TESTE/TestesJunit.docx
+++ b/TESTE/TestesJunit.docx
@@ -5039,6 +5039,2056 @@
         <w:t>}</w:t>
       </w:r>
     </w:p>
+    <w:p>
+      <w:pPr>
+        <w:rPr>
+          <w:b/>
+        </w:rPr>
+      </w:pPr>
+      <w:r>
+        <w:rPr>
+          <w:b/>
+        </w:rPr>
+        <w:lastRenderedPageBreak/>
+        <w:t>4º Te</w:t>
+      </w:r>
+      <w:r>
+        <w:rPr>
+          <w:b/>
+        </w:rPr>
+        <w:t>ste&gt;</w:t>
+      </w:r>
+    </w:p>
+    <w:p>
+      <w:r>
+        <w:t xml:space="preserve">O seguinte código foi adicionado no </w:t>
+      </w:r>
+      <w:proofErr w:type="spellStart"/>
+      <w:r>
+        <w:t>Junit</w:t>
+      </w:r>
+      <w:proofErr w:type="spellEnd"/>
+      <w:r>
+        <w:t>:</w:t>
+      </w:r>
+    </w:p>
+    <w:p>
+      <w:pPr>
+        <w:autoSpaceDE w:val="0"/>
+        <w:autoSpaceDN w:val="0"/>
+        <w:adjustRightInd w:val="0"/>
+        <w:spacing w:after="0" w:line="240" w:lineRule="auto"/>
+        <w:rPr>
+          <w:rFonts w:ascii="Consolas" w:hAnsi="Consolas" w:cs="Consolas"/>
+          <w:sz w:val="20"/>
+          <w:szCs w:val="20"/>
+          <w:lang w:val="en-US"/>
+        </w:rPr>
+      </w:pPr>
+      <w:r>
+        <w:rPr>
+          <w:rFonts w:ascii="Consolas" w:hAnsi="Consolas" w:cs="Consolas"/>
+          <w:b/>
+          <w:bCs/>
+          <w:color w:val="7F0055"/>
+          <w:sz w:val="20"/>
+          <w:szCs w:val="20"/>
+          <w:lang w:val="en-US"/>
+        </w:rPr>
+        <w:t>package</w:t>
+      </w:r>
+      <w:r>
+        <w:rPr>
+          <w:rFonts w:ascii="Consolas" w:hAnsi="Consolas" w:cs="Consolas"/>
+          <w:color w:val="000000"/>
+          <w:sz w:val="20"/>
+          <w:szCs w:val="20"/>
+          <w:lang w:val="en-US"/>
+        </w:rPr>
+        <w:t xml:space="preserve"> </w:t>
+      </w:r>
+      <w:proofErr w:type="spellStart"/>
+      <w:proofErr w:type="gramStart"/>
+      <w:r>
+        <w:rPr>
+          <w:rFonts w:ascii="Consolas" w:hAnsi="Consolas" w:cs="Consolas"/>
+          <w:color w:val="000000"/>
+          <w:sz w:val="20"/>
+          <w:szCs w:val="20"/>
+          <w:lang w:val="en-US"/>
+        </w:rPr>
+        <w:t>br.com.fiap</w:t>
+      </w:r>
+      <w:proofErr w:type="gramEnd"/>
+      <w:r>
+        <w:rPr>
+          <w:rFonts w:ascii="Consolas" w:hAnsi="Consolas" w:cs="Consolas"/>
+          <w:color w:val="000000"/>
+          <w:sz w:val="20"/>
+          <w:szCs w:val="20"/>
+          <w:lang w:val="en-US"/>
+        </w:rPr>
+        <w:t>.teste</w:t>
+      </w:r>
+      <w:proofErr w:type="spellEnd"/>
+      <w:r>
+        <w:rPr>
+          <w:rFonts w:ascii="Consolas" w:hAnsi="Consolas" w:cs="Consolas"/>
+          <w:color w:val="000000"/>
+          <w:sz w:val="20"/>
+          <w:szCs w:val="20"/>
+          <w:lang w:val="en-US"/>
+        </w:rPr>
+        <w:t>;</w:t>
+      </w:r>
+    </w:p>
+    <w:p>
+      <w:pPr>
+        <w:autoSpaceDE w:val="0"/>
+        <w:autoSpaceDN w:val="0"/>
+        <w:adjustRightInd w:val="0"/>
+        <w:spacing w:after="0" w:line="240" w:lineRule="auto"/>
+        <w:rPr>
+          <w:rFonts w:ascii="Consolas" w:hAnsi="Consolas" w:cs="Consolas"/>
+          <w:sz w:val="20"/>
+          <w:szCs w:val="20"/>
+          <w:lang w:val="en-US"/>
+        </w:rPr>
+      </w:pPr>
+    </w:p>
+    <w:p>
+      <w:pPr>
+        <w:autoSpaceDE w:val="0"/>
+        <w:autoSpaceDN w:val="0"/>
+        <w:adjustRightInd w:val="0"/>
+        <w:spacing w:after="0" w:line="240" w:lineRule="auto"/>
+        <w:rPr>
+          <w:rFonts w:ascii="Consolas" w:hAnsi="Consolas" w:cs="Consolas"/>
+          <w:sz w:val="20"/>
+          <w:szCs w:val="20"/>
+          <w:lang w:val="en-US"/>
+        </w:rPr>
+      </w:pPr>
+      <w:r>
+        <w:rPr>
+          <w:rFonts w:ascii="Consolas" w:hAnsi="Consolas" w:cs="Consolas"/>
+          <w:b/>
+          <w:bCs/>
+          <w:color w:val="7F0055"/>
+          <w:sz w:val="20"/>
+          <w:szCs w:val="20"/>
+          <w:lang w:val="en-US"/>
+        </w:rPr>
+        <w:t>import</w:t>
+      </w:r>
+      <w:r>
+        <w:rPr>
+          <w:rFonts w:ascii="Consolas" w:hAnsi="Consolas" w:cs="Consolas"/>
+          <w:color w:val="000000"/>
+          <w:sz w:val="20"/>
+          <w:szCs w:val="20"/>
+          <w:lang w:val="en-US"/>
+        </w:rPr>
+        <w:t xml:space="preserve"> </w:t>
+      </w:r>
+      <w:r>
+        <w:rPr>
+          <w:rFonts w:ascii="Consolas" w:hAnsi="Consolas" w:cs="Consolas"/>
+          <w:b/>
+          <w:bCs/>
+          <w:color w:val="7F0055"/>
+          <w:sz w:val="20"/>
+          <w:szCs w:val="20"/>
+          <w:lang w:val="en-US"/>
+        </w:rPr>
+        <w:t>static</w:t>
+      </w:r>
+      <w:r>
+        <w:rPr>
+          <w:rFonts w:ascii="Consolas" w:hAnsi="Consolas" w:cs="Consolas"/>
+          <w:color w:val="000000"/>
+          <w:sz w:val="20"/>
+          <w:szCs w:val="20"/>
+          <w:lang w:val="en-US"/>
+        </w:rPr>
+        <w:t xml:space="preserve"> </w:t>
+      </w:r>
+      <w:proofErr w:type="spellStart"/>
+      <w:proofErr w:type="gramStart"/>
+      <w:r>
+        <w:rPr>
+          <w:rFonts w:ascii="Consolas" w:hAnsi="Consolas" w:cs="Consolas"/>
+          <w:color w:val="000000"/>
+          <w:sz w:val="20"/>
+          <w:szCs w:val="20"/>
+          <w:lang w:val="en-US"/>
+        </w:rPr>
+        <w:t>org.junit.jupiter.api.Assertions</w:t>
+      </w:r>
+      <w:proofErr w:type="spellEnd"/>
+      <w:proofErr w:type="gramEnd"/>
+      <w:r>
+        <w:rPr>
+          <w:rFonts w:ascii="Consolas" w:hAnsi="Consolas" w:cs="Consolas"/>
+          <w:color w:val="000000"/>
+          <w:sz w:val="20"/>
+          <w:szCs w:val="20"/>
+          <w:lang w:val="en-US"/>
+        </w:rPr>
+        <w:t>.*;</w:t>
+      </w:r>
+    </w:p>
+    <w:p>
+      <w:pPr>
+        <w:autoSpaceDE w:val="0"/>
+        <w:autoSpaceDN w:val="0"/>
+        <w:adjustRightInd w:val="0"/>
+        <w:spacing w:after="0" w:line="240" w:lineRule="auto"/>
+        <w:rPr>
+          <w:rFonts w:ascii="Consolas" w:hAnsi="Consolas" w:cs="Consolas"/>
+          <w:sz w:val="20"/>
+          <w:szCs w:val="20"/>
+          <w:lang w:val="en-US"/>
+        </w:rPr>
+      </w:pPr>
+    </w:p>
+    <w:p>
+      <w:pPr>
+        <w:autoSpaceDE w:val="0"/>
+        <w:autoSpaceDN w:val="0"/>
+        <w:adjustRightInd w:val="0"/>
+        <w:spacing w:after="0" w:line="240" w:lineRule="auto"/>
+        <w:rPr>
+          <w:rFonts w:ascii="Consolas" w:hAnsi="Consolas" w:cs="Consolas"/>
+          <w:sz w:val="20"/>
+          <w:szCs w:val="20"/>
+          <w:lang w:val="en-US"/>
+        </w:rPr>
+      </w:pPr>
+      <w:r>
+        <w:rPr>
+          <w:rFonts w:ascii="Consolas" w:hAnsi="Consolas" w:cs="Consolas"/>
+          <w:b/>
+          <w:bCs/>
+          <w:color w:val="7F0055"/>
+          <w:sz w:val="20"/>
+          <w:szCs w:val="20"/>
+          <w:lang w:val="en-US"/>
+        </w:rPr>
+        <w:t>import</w:t>
+      </w:r>
+      <w:r>
+        <w:rPr>
+          <w:rFonts w:ascii="Consolas" w:hAnsi="Consolas" w:cs="Consolas"/>
+          <w:color w:val="000000"/>
+          <w:sz w:val="20"/>
+          <w:szCs w:val="20"/>
+          <w:lang w:val="en-US"/>
+        </w:rPr>
+        <w:t xml:space="preserve"> </w:t>
+      </w:r>
+      <w:proofErr w:type="spellStart"/>
+      <w:proofErr w:type="gramStart"/>
+      <w:r>
+        <w:rPr>
+          <w:rFonts w:ascii="Consolas" w:hAnsi="Consolas" w:cs="Consolas"/>
+          <w:color w:val="000000"/>
+          <w:sz w:val="20"/>
+          <w:szCs w:val="20"/>
+          <w:lang w:val="en-US"/>
+        </w:rPr>
+        <w:t>org.junit.jupiter.api.Test</w:t>
+      </w:r>
+      <w:proofErr w:type="spellEnd"/>
+      <w:proofErr w:type="gramEnd"/>
+      <w:r>
+        <w:rPr>
+          <w:rFonts w:ascii="Consolas" w:hAnsi="Consolas" w:cs="Consolas"/>
+          <w:color w:val="000000"/>
+          <w:sz w:val="20"/>
+          <w:szCs w:val="20"/>
+          <w:lang w:val="en-US"/>
+        </w:rPr>
+        <w:t>;</w:t>
+      </w:r>
+    </w:p>
+    <w:p>
+      <w:pPr>
+        <w:autoSpaceDE w:val="0"/>
+        <w:autoSpaceDN w:val="0"/>
+        <w:adjustRightInd w:val="0"/>
+        <w:spacing w:after="0" w:line="240" w:lineRule="auto"/>
+        <w:rPr>
+          <w:rFonts w:ascii="Consolas" w:hAnsi="Consolas" w:cs="Consolas"/>
+          <w:sz w:val="20"/>
+          <w:szCs w:val="20"/>
+          <w:lang w:val="en-US"/>
+        </w:rPr>
+      </w:pPr>
+    </w:p>
+    <w:p>
+      <w:pPr>
+        <w:autoSpaceDE w:val="0"/>
+        <w:autoSpaceDN w:val="0"/>
+        <w:adjustRightInd w:val="0"/>
+        <w:spacing w:after="0" w:line="240" w:lineRule="auto"/>
+        <w:rPr>
+          <w:rFonts w:ascii="Consolas" w:hAnsi="Consolas" w:cs="Consolas"/>
+          <w:sz w:val="20"/>
+          <w:szCs w:val="20"/>
+        </w:rPr>
+      </w:pPr>
+      <w:proofErr w:type="spellStart"/>
+      <w:r>
+        <w:rPr>
+          <w:rFonts w:ascii="Consolas" w:hAnsi="Consolas" w:cs="Consolas"/>
+          <w:b/>
+          <w:bCs/>
+          <w:color w:val="7F0055"/>
+          <w:sz w:val="20"/>
+          <w:szCs w:val="20"/>
+        </w:rPr>
+        <w:t>class</w:t>
+      </w:r>
+      <w:proofErr w:type="spellEnd"/>
+      <w:r>
+        <w:rPr>
+          <w:rFonts w:ascii="Consolas" w:hAnsi="Consolas" w:cs="Consolas"/>
+          <w:color w:val="000000"/>
+          <w:sz w:val="20"/>
+          <w:szCs w:val="20"/>
+        </w:rPr>
+        <w:t xml:space="preserve"> </w:t>
+      </w:r>
+      <w:proofErr w:type="spellStart"/>
+      <w:r>
+        <w:rPr>
+          <w:rFonts w:ascii="Consolas" w:hAnsi="Consolas" w:cs="Consolas"/>
+          <w:color w:val="000000"/>
+          <w:sz w:val="20"/>
+          <w:szCs w:val="20"/>
+          <w:shd w:val="clear" w:color="auto" w:fill="D4D4D4"/>
+        </w:rPr>
+        <w:t>testeCalcularPenaInocencia</w:t>
+      </w:r>
+      <w:proofErr w:type="spellEnd"/>
+      <w:r>
+        <w:rPr>
+          <w:rFonts w:ascii="Consolas" w:hAnsi="Consolas" w:cs="Consolas"/>
+          <w:color w:val="000000"/>
+          <w:sz w:val="20"/>
+          <w:szCs w:val="20"/>
+        </w:rPr>
+        <w:t xml:space="preserve"> {</w:t>
+      </w:r>
+    </w:p>
+    <w:p>
+      <w:pPr>
+        <w:autoSpaceDE w:val="0"/>
+        <w:autoSpaceDN w:val="0"/>
+        <w:adjustRightInd w:val="0"/>
+        <w:spacing w:after="0" w:line="240" w:lineRule="auto"/>
+        <w:rPr>
+          <w:rFonts w:ascii="Consolas" w:hAnsi="Consolas" w:cs="Consolas"/>
+          <w:sz w:val="20"/>
+          <w:szCs w:val="20"/>
+        </w:rPr>
+      </w:pPr>
+    </w:p>
+    <w:p>
+      <w:pPr>
+        <w:autoSpaceDE w:val="0"/>
+        <w:autoSpaceDN w:val="0"/>
+        <w:adjustRightInd w:val="0"/>
+        <w:spacing w:after="0" w:line="240" w:lineRule="auto"/>
+        <w:rPr>
+          <w:rFonts w:ascii="Consolas" w:hAnsi="Consolas" w:cs="Consolas"/>
+          <w:sz w:val="20"/>
+          <w:szCs w:val="20"/>
+        </w:rPr>
+      </w:pPr>
+      <w:r>
+        <w:rPr>
+          <w:rFonts w:ascii="Consolas" w:hAnsi="Consolas" w:cs="Consolas"/>
+          <w:color w:val="000000"/>
+          <w:sz w:val="20"/>
+          <w:szCs w:val="20"/>
+        </w:rPr>
+        <w:tab/>
+      </w:r>
+      <w:proofErr w:type="spellStart"/>
+      <w:r>
+        <w:rPr>
+          <w:rFonts w:ascii="Consolas" w:hAnsi="Consolas" w:cs="Consolas"/>
+          <w:color w:val="000000"/>
+          <w:sz w:val="20"/>
+          <w:szCs w:val="20"/>
+        </w:rPr>
+        <w:t>JulgamentoPrisioneiro</w:t>
+      </w:r>
+      <w:proofErr w:type="spellEnd"/>
+      <w:r>
+        <w:rPr>
+          <w:rFonts w:ascii="Consolas" w:hAnsi="Consolas" w:cs="Consolas"/>
+          <w:color w:val="000000"/>
+          <w:sz w:val="20"/>
+          <w:szCs w:val="20"/>
+        </w:rPr>
+        <w:t xml:space="preserve"> </w:t>
+      </w:r>
+      <w:r>
+        <w:rPr>
+          <w:rFonts w:ascii="Consolas" w:hAnsi="Consolas" w:cs="Consolas"/>
+          <w:color w:val="0000C0"/>
+          <w:sz w:val="20"/>
+          <w:szCs w:val="20"/>
+        </w:rPr>
+        <w:t>julgamento</w:t>
+      </w:r>
+      <w:r>
+        <w:rPr>
+          <w:rFonts w:ascii="Consolas" w:hAnsi="Consolas" w:cs="Consolas"/>
+          <w:color w:val="000000"/>
+          <w:sz w:val="20"/>
+          <w:szCs w:val="20"/>
+        </w:rPr>
+        <w:t xml:space="preserve"> = </w:t>
+      </w:r>
+      <w:r>
+        <w:rPr>
+          <w:rFonts w:ascii="Consolas" w:hAnsi="Consolas" w:cs="Consolas"/>
+          <w:b/>
+          <w:bCs/>
+          <w:color w:val="7F0055"/>
+          <w:sz w:val="20"/>
+          <w:szCs w:val="20"/>
+        </w:rPr>
+        <w:t>new</w:t>
+      </w:r>
+      <w:r>
+        <w:rPr>
+          <w:rFonts w:ascii="Consolas" w:hAnsi="Consolas" w:cs="Consolas"/>
+          <w:color w:val="000000"/>
+          <w:sz w:val="20"/>
+          <w:szCs w:val="20"/>
+        </w:rPr>
+        <w:t xml:space="preserve"> </w:t>
+      </w:r>
+      <w:proofErr w:type="spellStart"/>
+      <w:proofErr w:type="gramStart"/>
+      <w:r>
+        <w:rPr>
+          <w:rFonts w:ascii="Consolas" w:hAnsi="Consolas" w:cs="Consolas"/>
+          <w:color w:val="000000"/>
+          <w:sz w:val="20"/>
+          <w:szCs w:val="20"/>
+        </w:rPr>
+        <w:t>JulgamentoPrisioneiro</w:t>
+      </w:r>
+      <w:proofErr w:type="spellEnd"/>
+      <w:r>
+        <w:rPr>
+          <w:rFonts w:ascii="Consolas" w:hAnsi="Consolas" w:cs="Consolas"/>
+          <w:color w:val="000000"/>
+          <w:sz w:val="20"/>
+          <w:szCs w:val="20"/>
+        </w:rPr>
+        <w:t>(</w:t>
+      </w:r>
+      <w:proofErr w:type="gramEnd"/>
+      <w:r>
+        <w:rPr>
+          <w:rFonts w:ascii="Consolas" w:hAnsi="Consolas" w:cs="Consolas"/>
+          <w:color w:val="000000"/>
+          <w:sz w:val="20"/>
+          <w:szCs w:val="20"/>
+        </w:rPr>
+        <w:t>);</w:t>
+      </w:r>
+    </w:p>
+    <w:p>
+      <w:pPr>
+        <w:autoSpaceDE w:val="0"/>
+        <w:autoSpaceDN w:val="0"/>
+        <w:adjustRightInd w:val="0"/>
+        <w:spacing w:after="0" w:line="240" w:lineRule="auto"/>
+        <w:rPr>
+          <w:rFonts w:ascii="Consolas" w:hAnsi="Consolas" w:cs="Consolas"/>
+          <w:sz w:val="20"/>
+          <w:szCs w:val="20"/>
+        </w:rPr>
+      </w:pPr>
+    </w:p>
+    <w:p>
+      <w:pPr>
+        <w:autoSpaceDE w:val="0"/>
+        <w:autoSpaceDN w:val="0"/>
+        <w:adjustRightInd w:val="0"/>
+        <w:spacing w:after="0" w:line="240" w:lineRule="auto"/>
+        <w:rPr>
+          <w:rFonts w:ascii="Consolas" w:hAnsi="Consolas" w:cs="Consolas"/>
+          <w:sz w:val="20"/>
+          <w:szCs w:val="20"/>
+        </w:rPr>
+      </w:pPr>
+      <w:r>
+        <w:rPr>
+          <w:rFonts w:ascii="Consolas" w:hAnsi="Consolas" w:cs="Consolas"/>
+          <w:color w:val="000000"/>
+          <w:sz w:val="20"/>
+          <w:szCs w:val="20"/>
+        </w:rPr>
+        <w:tab/>
+      </w:r>
+      <w:r>
+        <w:rPr>
+          <w:rFonts w:ascii="Consolas" w:hAnsi="Consolas" w:cs="Consolas"/>
+          <w:color w:val="646464"/>
+          <w:sz w:val="20"/>
+          <w:szCs w:val="20"/>
+        </w:rPr>
+        <w:t>@Test</w:t>
+      </w:r>
+    </w:p>
+    <w:p>
+      <w:pPr>
+        <w:autoSpaceDE w:val="0"/>
+        <w:autoSpaceDN w:val="0"/>
+        <w:adjustRightInd w:val="0"/>
+        <w:spacing w:after="0" w:line="240" w:lineRule="auto"/>
+        <w:rPr>
+          <w:rFonts w:ascii="Consolas" w:hAnsi="Consolas" w:cs="Consolas"/>
+          <w:sz w:val="20"/>
+          <w:szCs w:val="20"/>
+        </w:rPr>
+      </w:pPr>
+      <w:r>
+        <w:rPr>
+          <w:rFonts w:ascii="Consolas" w:hAnsi="Consolas" w:cs="Consolas"/>
+          <w:color w:val="000000"/>
+          <w:sz w:val="20"/>
+          <w:szCs w:val="20"/>
+        </w:rPr>
+        <w:tab/>
+      </w:r>
+      <w:proofErr w:type="spellStart"/>
+      <w:r>
+        <w:rPr>
+          <w:rFonts w:ascii="Consolas" w:hAnsi="Consolas" w:cs="Consolas"/>
+          <w:b/>
+          <w:bCs/>
+          <w:color w:val="7F0055"/>
+          <w:sz w:val="20"/>
+          <w:szCs w:val="20"/>
+        </w:rPr>
+        <w:t>void</w:t>
+      </w:r>
+      <w:proofErr w:type="spellEnd"/>
+      <w:r>
+        <w:rPr>
+          <w:rFonts w:ascii="Consolas" w:hAnsi="Consolas" w:cs="Consolas"/>
+          <w:color w:val="000000"/>
+          <w:sz w:val="20"/>
+          <w:szCs w:val="20"/>
+        </w:rPr>
+        <w:t xml:space="preserve"> </w:t>
+      </w:r>
+      <w:proofErr w:type="spellStart"/>
+      <w:proofErr w:type="gramStart"/>
+      <w:r>
+        <w:rPr>
+          <w:rFonts w:ascii="Consolas" w:hAnsi="Consolas" w:cs="Consolas"/>
+          <w:color w:val="000000"/>
+          <w:sz w:val="20"/>
+          <w:szCs w:val="20"/>
+          <w:u w:val="single"/>
+        </w:rPr>
+        <w:t>testeCalcularPenaInocencia</w:t>
+      </w:r>
+      <w:proofErr w:type="spellEnd"/>
+      <w:r>
+        <w:rPr>
+          <w:rFonts w:ascii="Consolas" w:hAnsi="Consolas" w:cs="Consolas"/>
+          <w:color w:val="000000"/>
+          <w:sz w:val="20"/>
+          <w:szCs w:val="20"/>
+          <w:u w:val="single"/>
+        </w:rPr>
+        <w:t>(</w:t>
+      </w:r>
+      <w:proofErr w:type="gramEnd"/>
+      <w:r>
+        <w:rPr>
+          <w:rFonts w:ascii="Consolas" w:hAnsi="Consolas" w:cs="Consolas"/>
+          <w:color w:val="000000"/>
+          <w:sz w:val="20"/>
+          <w:szCs w:val="20"/>
+          <w:u w:val="single"/>
+        </w:rPr>
+        <w:t>)</w:t>
+      </w:r>
+      <w:r>
+        <w:rPr>
+          <w:rFonts w:ascii="Consolas" w:hAnsi="Consolas" w:cs="Consolas"/>
+          <w:color w:val="000000"/>
+          <w:sz w:val="20"/>
+          <w:szCs w:val="20"/>
+        </w:rPr>
+        <w:t xml:space="preserve"> {</w:t>
+      </w:r>
+    </w:p>
+    <w:p>
+      <w:pPr>
+        <w:autoSpaceDE w:val="0"/>
+        <w:autoSpaceDN w:val="0"/>
+        <w:adjustRightInd w:val="0"/>
+        <w:spacing w:after="0" w:line="240" w:lineRule="auto"/>
+        <w:rPr>
+          <w:rFonts w:ascii="Consolas" w:hAnsi="Consolas" w:cs="Consolas"/>
+          <w:sz w:val="20"/>
+          <w:szCs w:val="20"/>
+        </w:rPr>
+      </w:pPr>
+      <w:r>
+        <w:rPr>
+          <w:rFonts w:ascii="Consolas" w:hAnsi="Consolas" w:cs="Consolas"/>
+          <w:color w:val="000000"/>
+          <w:sz w:val="20"/>
+          <w:szCs w:val="20"/>
+        </w:rPr>
+        <w:tab/>
+      </w:r>
+      <w:r>
+        <w:rPr>
+          <w:rFonts w:ascii="Consolas" w:hAnsi="Consolas" w:cs="Consolas"/>
+          <w:color w:val="000000"/>
+          <w:sz w:val="20"/>
+          <w:szCs w:val="20"/>
+        </w:rPr>
+        <w:tab/>
+      </w:r>
+      <w:proofErr w:type="spellStart"/>
+      <w:r>
+        <w:rPr>
+          <w:rFonts w:ascii="Consolas" w:hAnsi="Consolas" w:cs="Consolas"/>
+          <w:b/>
+          <w:bCs/>
+          <w:color w:val="7F0055"/>
+          <w:sz w:val="20"/>
+          <w:szCs w:val="20"/>
+        </w:rPr>
+        <w:t>int</w:t>
+      </w:r>
+      <w:proofErr w:type="spellEnd"/>
+      <w:r>
+        <w:rPr>
+          <w:rFonts w:ascii="Consolas" w:hAnsi="Consolas" w:cs="Consolas"/>
+          <w:color w:val="000000"/>
+          <w:sz w:val="20"/>
+          <w:szCs w:val="20"/>
+        </w:rPr>
+        <w:t xml:space="preserve"> </w:t>
+      </w:r>
+      <w:r>
+        <w:rPr>
+          <w:rFonts w:ascii="Consolas" w:hAnsi="Consolas" w:cs="Consolas"/>
+          <w:color w:val="6A3E3E"/>
+          <w:sz w:val="20"/>
+          <w:szCs w:val="20"/>
+        </w:rPr>
+        <w:t>pena</w:t>
+      </w:r>
+      <w:r>
+        <w:rPr>
+          <w:rFonts w:ascii="Consolas" w:hAnsi="Consolas" w:cs="Consolas"/>
+          <w:color w:val="000000"/>
+          <w:sz w:val="20"/>
+          <w:szCs w:val="20"/>
+        </w:rPr>
+        <w:t xml:space="preserve"> = </w:t>
+      </w:r>
+      <w:proofErr w:type="spellStart"/>
+      <w:proofErr w:type="gramStart"/>
+      <w:r>
+        <w:rPr>
+          <w:rFonts w:ascii="Consolas" w:hAnsi="Consolas" w:cs="Consolas"/>
+          <w:color w:val="0000C0"/>
+          <w:sz w:val="20"/>
+          <w:szCs w:val="20"/>
+        </w:rPr>
+        <w:t>julgamento</w:t>
+      </w:r>
+      <w:r>
+        <w:rPr>
+          <w:rFonts w:ascii="Consolas" w:hAnsi="Consolas" w:cs="Consolas"/>
+          <w:color w:val="000000"/>
+          <w:sz w:val="20"/>
+          <w:szCs w:val="20"/>
+        </w:rPr>
+        <w:t>.calculaPena</w:t>
+      </w:r>
+      <w:proofErr w:type="spellEnd"/>
+      <w:proofErr w:type="gramEnd"/>
+      <w:r>
+        <w:rPr>
+          <w:rFonts w:ascii="Consolas" w:hAnsi="Consolas" w:cs="Consolas"/>
+          <w:color w:val="000000"/>
+          <w:sz w:val="20"/>
+          <w:szCs w:val="20"/>
+        </w:rPr>
+        <w:t>(</w:t>
+      </w:r>
+      <w:r>
+        <w:rPr>
+          <w:rFonts w:ascii="Consolas" w:hAnsi="Consolas" w:cs="Consolas"/>
+          <w:color w:val="2A00FF"/>
+          <w:sz w:val="20"/>
+          <w:szCs w:val="20"/>
+        </w:rPr>
+        <w:t>"Inocente"</w:t>
+      </w:r>
+      <w:r>
+        <w:rPr>
+          <w:rFonts w:ascii="Consolas" w:hAnsi="Consolas" w:cs="Consolas"/>
+          <w:color w:val="000000"/>
+          <w:sz w:val="20"/>
+          <w:szCs w:val="20"/>
+        </w:rPr>
+        <w:t xml:space="preserve">, </w:t>
+      </w:r>
+      <w:r>
+        <w:rPr>
+          <w:rFonts w:ascii="Consolas" w:hAnsi="Consolas" w:cs="Consolas"/>
+          <w:color w:val="2A00FF"/>
+          <w:sz w:val="20"/>
+          <w:szCs w:val="20"/>
+        </w:rPr>
+        <w:t>"Inocente"</w:t>
+      </w:r>
+      <w:r>
+        <w:rPr>
+          <w:rFonts w:ascii="Consolas" w:hAnsi="Consolas" w:cs="Consolas"/>
+          <w:color w:val="000000"/>
+          <w:sz w:val="20"/>
+          <w:szCs w:val="20"/>
+        </w:rPr>
+        <w:t>);</w:t>
+      </w:r>
+    </w:p>
+    <w:p>
+      <w:pPr>
+        <w:autoSpaceDE w:val="0"/>
+        <w:autoSpaceDN w:val="0"/>
+        <w:adjustRightInd w:val="0"/>
+        <w:spacing w:after="0" w:line="240" w:lineRule="auto"/>
+        <w:rPr>
+          <w:rFonts w:ascii="Consolas" w:hAnsi="Consolas" w:cs="Consolas"/>
+          <w:sz w:val="20"/>
+          <w:szCs w:val="20"/>
+        </w:rPr>
+      </w:pPr>
+      <w:r>
+        <w:rPr>
+          <w:rFonts w:ascii="Consolas" w:hAnsi="Consolas" w:cs="Consolas"/>
+          <w:color w:val="000000"/>
+          <w:sz w:val="20"/>
+          <w:szCs w:val="20"/>
+        </w:rPr>
+        <w:tab/>
+      </w:r>
+      <w:r>
+        <w:rPr>
+          <w:rFonts w:ascii="Consolas" w:hAnsi="Consolas" w:cs="Consolas"/>
+          <w:color w:val="000000"/>
+          <w:sz w:val="20"/>
+          <w:szCs w:val="20"/>
+        </w:rPr>
+        <w:tab/>
+      </w:r>
+      <w:proofErr w:type="spellStart"/>
+      <w:proofErr w:type="gramStart"/>
+      <w:r>
+        <w:rPr>
+          <w:rFonts w:ascii="Consolas" w:hAnsi="Consolas" w:cs="Consolas"/>
+          <w:i/>
+          <w:iCs/>
+          <w:color w:val="000000"/>
+          <w:sz w:val="20"/>
+          <w:szCs w:val="20"/>
+        </w:rPr>
+        <w:t>assertEquals</w:t>
+      </w:r>
+      <w:proofErr w:type="spellEnd"/>
+      <w:r>
+        <w:rPr>
+          <w:rFonts w:ascii="Consolas" w:hAnsi="Consolas" w:cs="Consolas"/>
+          <w:color w:val="000000"/>
+          <w:sz w:val="20"/>
+          <w:szCs w:val="20"/>
+        </w:rPr>
+        <w:t>(</w:t>
+      </w:r>
+      <w:proofErr w:type="gramEnd"/>
+      <w:r>
+        <w:rPr>
+          <w:rFonts w:ascii="Consolas" w:hAnsi="Consolas" w:cs="Consolas"/>
+          <w:color w:val="000000"/>
+          <w:sz w:val="20"/>
+          <w:szCs w:val="20"/>
+        </w:rPr>
+        <w:t xml:space="preserve">0, </w:t>
+      </w:r>
+      <w:r>
+        <w:rPr>
+          <w:rFonts w:ascii="Consolas" w:hAnsi="Consolas" w:cs="Consolas"/>
+          <w:color w:val="6A3E3E"/>
+          <w:sz w:val="20"/>
+          <w:szCs w:val="20"/>
+        </w:rPr>
+        <w:t>pena</w:t>
+      </w:r>
+      <w:r>
+        <w:rPr>
+          <w:rFonts w:ascii="Consolas" w:hAnsi="Consolas" w:cs="Consolas"/>
+          <w:color w:val="000000"/>
+          <w:sz w:val="20"/>
+          <w:szCs w:val="20"/>
+        </w:rPr>
+        <w:t>);</w:t>
+      </w:r>
+    </w:p>
+    <w:p>
+      <w:pPr>
+        <w:autoSpaceDE w:val="0"/>
+        <w:autoSpaceDN w:val="0"/>
+        <w:adjustRightInd w:val="0"/>
+        <w:spacing w:after="0" w:line="240" w:lineRule="auto"/>
+        <w:rPr>
+          <w:rFonts w:ascii="Consolas" w:hAnsi="Consolas" w:cs="Consolas"/>
+          <w:sz w:val="20"/>
+          <w:szCs w:val="20"/>
+        </w:rPr>
+      </w:pPr>
+      <w:r>
+        <w:rPr>
+          <w:rFonts w:ascii="Consolas" w:hAnsi="Consolas" w:cs="Consolas"/>
+          <w:color w:val="000000"/>
+          <w:sz w:val="20"/>
+          <w:szCs w:val="20"/>
+        </w:rPr>
+        <w:tab/>
+        <w:t>}</w:t>
+      </w:r>
+    </w:p>
+    <w:p>
+      <w:pPr>
+        <w:autoSpaceDE w:val="0"/>
+        <w:autoSpaceDN w:val="0"/>
+        <w:adjustRightInd w:val="0"/>
+        <w:spacing w:after="0" w:line="240" w:lineRule="auto"/>
+        <w:rPr>
+          <w:rFonts w:ascii="Consolas" w:hAnsi="Consolas" w:cs="Consolas"/>
+          <w:sz w:val="20"/>
+          <w:szCs w:val="20"/>
+        </w:rPr>
+      </w:pPr>
+      <w:r>
+        <w:rPr>
+          <w:rFonts w:ascii="Consolas" w:hAnsi="Consolas" w:cs="Consolas"/>
+          <w:color w:val="000000"/>
+          <w:sz w:val="20"/>
+          <w:szCs w:val="20"/>
+        </w:rPr>
+        <w:tab/>
+      </w:r>
+      <w:r>
+        <w:rPr>
+          <w:rFonts w:ascii="Consolas" w:hAnsi="Consolas" w:cs="Consolas"/>
+          <w:color w:val="646464"/>
+          <w:sz w:val="20"/>
+          <w:szCs w:val="20"/>
+        </w:rPr>
+        <w:t>@Test</w:t>
+      </w:r>
+    </w:p>
+    <w:p>
+      <w:pPr>
+        <w:autoSpaceDE w:val="0"/>
+        <w:autoSpaceDN w:val="0"/>
+        <w:adjustRightInd w:val="0"/>
+        <w:spacing w:after="0" w:line="240" w:lineRule="auto"/>
+        <w:rPr>
+          <w:rFonts w:ascii="Consolas" w:hAnsi="Consolas" w:cs="Consolas"/>
+          <w:sz w:val="20"/>
+          <w:szCs w:val="20"/>
+        </w:rPr>
+      </w:pPr>
+      <w:r>
+        <w:rPr>
+          <w:rFonts w:ascii="Consolas" w:hAnsi="Consolas" w:cs="Consolas"/>
+          <w:color w:val="000000"/>
+          <w:sz w:val="20"/>
+          <w:szCs w:val="20"/>
+        </w:rPr>
+        <w:tab/>
+      </w:r>
+      <w:proofErr w:type="spellStart"/>
+      <w:r>
+        <w:rPr>
+          <w:rFonts w:ascii="Consolas" w:hAnsi="Consolas" w:cs="Consolas"/>
+          <w:b/>
+          <w:bCs/>
+          <w:color w:val="7F0055"/>
+          <w:sz w:val="20"/>
+          <w:szCs w:val="20"/>
+        </w:rPr>
+        <w:t>void</w:t>
+      </w:r>
+      <w:proofErr w:type="spellEnd"/>
+      <w:r>
+        <w:rPr>
+          <w:rFonts w:ascii="Consolas" w:hAnsi="Consolas" w:cs="Consolas"/>
+          <w:color w:val="000000"/>
+          <w:sz w:val="20"/>
+          <w:szCs w:val="20"/>
+        </w:rPr>
+        <w:t xml:space="preserve"> </w:t>
+      </w:r>
+      <w:proofErr w:type="spellStart"/>
+      <w:proofErr w:type="gramStart"/>
+      <w:r>
+        <w:rPr>
+          <w:rFonts w:ascii="Consolas" w:hAnsi="Consolas" w:cs="Consolas"/>
+          <w:color w:val="000000"/>
+          <w:sz w:val="20"/>
+          <w:szCs w:val="20"/>
+        </w:rPr>
+        <w:t>testeCalcularPenaMutua</w:t>
+      </w:r>
+      <w:proofErr w:type="spellEnd"/>
+      <w:r>
+        <w:rPr>
+          <w:rFonts w:ascii="Consolas" w:hAnsi="Consolas" w:cs="Consolas"/>
+          <w:color w:val="000000"/>
+          <w:sz w:val="20"/>
+          <w:szCs w:val="20"/>
+        </w:rPr>
+        <w:t>(</w:t>
+      </w:r>
+      <w:proofErr w:type="gramEnd"/>
+      <w:r>
+        <w:rPr>
+          <w:rFonts w:ascii="Consolas" w:hAnsi="Consolas" w:cs="Consolas"/>
+          <w:color w:val="000000"/>
+          <w:sz w:val="20"/>
+          <w:szCs w:val="20"/>
+        </w:rPr>
+        <w:t>) {</w:t>
+      </w:r>
+    </w:p>
+    <w:p>
+      <w:pPr>
+        <w:autoSpaceDE w:val="0"/>
+        <w:autoSpaceDN w:val="0"/>
+        <w:adjustRightInd w:val="0"/>
+        <w:spacing w:after="0" w:line="240" w:lineRule="auto"/>
+        <w:rPr>
+          <w:rFonts w:ascii="Consolas" w:hAnsi="Consolas" w:cs="Consolas"/>
+          <w:sz w:val="20"/>
+          <w:szCs w:val="20"/>
+        </w:rPr>
+      </w:pPr>
+      <w:r>
+        <w:rPr>
+          <w:rFonts w:ascii="Consolas" w:hAnsi="Consolas" w:cs="Consolas"/>
+          <w:color w:val="000000"/>
+          <w:sz w:val="20"/>
+          <w:szCs w:val="20"/>
+        </w:rPr>
+        <w:tab/>
+      </w:r>
+      <w:r>
+        <w:rPr>
+          <w:rFonts w:ascii="Consolas" w:hAnsi="Consolas" w:cs="Consolas"/>
+          <w:color w:val="000000"/>
+          <w:sz w:val="20"/>
+          <w:szCs w:val="20"/>
+        </w:rPr>
+        <w:tab/>
+      </w:r>
+      <w:proofErr w:type="spellStart"/>
+      <w:r>
+        <w:rPr>
+          <w:rFonts w:ascii="Consolas" w:hAnsi="Consolas" w:cs="Consolas"/>
+          <w:b/>
+          <w:bCs/>
+          <w:color w:val="7F0055"/>
+          <w:sz w:val="20"/>
+          <w:szCs w:val="20"/>
+        </w:rPr>
+        <w:t>int</w:t>
+      </w:r>
+      <w:proofErr w:type="spellEnd"/>
+      <w:r>
+        <w:rPr>
+          <w:rFonts w:ascii="Consolas" w:hAnsi="Consolas" w:cs="Consolas"/>
+          <w:color w:val="000000"/>
+          <w:sz w:val="20"/>
+          <w:szCs w:val="20"/>
+        </w:rPr>
+        <w:t xml:space="preserve"> </w:t>
+      </w:r>
+      <w:r>
+        <w:rPr>
+          <w:rFonts w:ascii="Consolas" w:hAnsi="Consolas" w:cs="Consolas"/>
+          <w:color w:val="6A3E3E"/>
+          <w:sz w:val="20"/>
+          <w:szCs w:val="20"/>
+        </w:rPr>
+        <w:t>pena</w:t>
+      </w:r>
+      <w:r>
+        <w:rPr>
+          <w:rFonts w:ascii="Consolas" w:hAnsi="Consolas" w:cs="Consolas"/>
+          <w:color w:val="000000"/>
+          <w:sz w:val="20"/>
+          <w:szCs w:val="20"/>
+        </w:rPr>
+        <w:t xml:space="preserve"> = </w:t>
+      </w:r>
+      <w:proofErr w:type="spellStart"/>
+      <w:proofErr w:type="gramStart"/>
+      <w:r>
+        <w:rPr>
+          <w:rFonts w:ascii="Consolas" w:hAnsi="Consolas" w:cs="Consolas"/>
+          <w:color w:val="0000C0"/>
+          <w:sz w:val="20"/>
+          <w:szCs w:val="20"/>
+        </w:rPr>
+        <w:t>julgamento</w:t>
+      </w:r>
+      <w:r>
+        <w:rPr>
+          <w:rFonts w:ascii="Consolas" w:hAnsi="Consolas" w:cs="Consolas"/>
+          <w:color w:val="000000"/>
+          <w:sz w:val="20"/>
+          <w:szCs w:val="20"/>
+        </w:rPr>
+        <w:t>.calculaPena</w:t>
+      </w:r>
+      <w:proofErr w:type="spellEnd"/>
+      <w:proofErr w:type="gramEnd"/>
+      <w:r>
+        <w:rPr>
+          <w:rFonts w:ascii="Consolas" w:hAnsi="Consolas" w:cs="Consolas"/>
+          <w:color w:val="000000"/>
+          <w:sz w:val="20"/>
+          <w:szCs w:val="20"/>
+        </w:rPr>
+        <w:t>(</w:t>
+      </w:r>
+      <w:r>
+        <w:rPr>
+          <w:rFonts w:ascii="Consolas" w:hAnsi="Consolas" w:cs="Consolas"/>
+          <w:color w:val="2A00FF"/>
+          <w:sz w:val="20"/>
+          <w:szCs w:val="20"/>
+        </w:rPr>
+        <w:t>"Culpado"</w:t>
+      </w:r>
+      <w:r>
+        <w:rPr>
+          <w:rFonts w:ascii="Consolas" w:hAnsi="Consolas" w:cs="Consolas"/>
+          <w:color w:val="000000"/>
+          <w:sz w:val="20"/>
+          <w:szCs w:val="20"/>
+        </w:rPr>
+        <w:t xml:space="preserve">, </w:t>
+      </w:r>
+      <w:r>
+        <w:rPr>
+          <w:rFonts w:ascii="Consolas" w:hAnsi="Consolas" w:cs="Consolas"/>
+          <w:color w:val="2A00FF"/>
+          <w:sz w:val="20"/>
+          <w:szCs w:val="20"/>
+        </w:rPr>
+        <w:t>"Culpado"</w:t>
+      </w:r>
+      <w:r>
+        <w:rPr>
+          <w:rFonts w:ascii="Consolas" w:hAnsi="Consolas" w:cs="Consolas"/>
+          <w:color w:val="000000"/>
+          <w:sz w:val="20"/>
+          <w:szCs w:val="20"/>
+        </w:rPr>
+        <w:t>);</w:t>
+      </w:r>
+    </w:p>
+    <w:p>
+      <w:pPr>
+        <w:autoSpaceDE w:val="0"/>
+        <w:autoSpaceDN w:val="0"/>
+        <w:adjustRightInd w:val="0"/>
+        <w:spacing w:after="0" w:line="240" w:lineRule="auto"/>
+        <w:rPr>
+          <w:rFonts w:ascii="Consolas" w:hAnsi="Consolas" w:cs="Consolas"/>
+          <w:sz w:val="20"/>
+          <w:szCs w:val="20"/>
+        </w:rPr>
+      </w:pPr>
+      <w:r>
+        <w:rPr>
+          <w:rFonts w:ascii="Consolas" w:hAnsi="Consolas" w:cs="Consolas"/>
+          <w:color w:val="000000"/>
+          <w:sz w:val="20"/>
+          <w:szCs w:val="20"/>
+        </w:rPr>
+        <w:tab/>
+      </w:r>
+      <w:r>
+        <w:rPr>
+          <w:rFonts w:ascii="Consolas" w:hAnsi="Consolas" w:cs="Consolas"/>
+          <w:color w:val="000000"/>
+          <w:sz w:val="20"/>
+          <w:szCs w:val="20"/>
+        </w:rPr>
+        <w:tab/>
+      </w:r>
+      <w:proofErr w:type="spellStart"/>
+      <w:proofErr w:type="gramStart"/>
+      <w:r>
+        <w:rPr>
+          <w:rFonts w:ascii="Consolas" w:hAnsi="Consolas" w:cs="Consolas"/>
+          <w:i/>
+          <w:iCs/>
+          <w:color w:val="000000"/>
+          <w:sz w:val="20"/>
+          <w:szCs w:val="20"/>
+        </w:rPr>
+        <w:t>assertEquals</w:t>
+      </w:r>
+      <w:proofErr w:type="spellEnd"/>
+      <w:r>
+        <w:rPr>
+          <w:rFonts w:ascii="Consolas" w:hAnsi="Consolas" w:cs="Consolas"/>
+          <w:color w:val="000000"/>
+          <w:sz w:val="20"/>
+          <w:szCs w:val="20"/>
+        </w:rPr>
+        <w:t>(</w:t>
+      </w:r>
+      <w:proofErr w:type="gramEnd"/>
+      <w:r>
+        <w:rPr>
+          <w:rFonts w:ascii="Consolas" w:hAnsi="Consolas" w:cs="Consolas"/>
+          <w:color w:val="000000"/>
+          <w:sz w:val="20"/>
+          <w:szCs w:val="20"/>
+        </w:rPr>
+        <w:t xml:space="preserve">5, </w:t>
+      </w:r>
+      <w:r>
+        <w:rPr>
+          <w:rFonts w:ascii="Consolas" w:hAnsi="Consolas" w:cs="Consolas"/>
+          <w:color w:val="6A3E3E"/>
+          <w:sz w:val="20"/>
+          <w:szCs w:val="20"/>
+        </w:rPr>
+        <w:t>pena</w:t>
+      </w:r>
+      <w:r>
+        <w:rPr>
+          <w:rFonts w:ascii="Consolas" w:hAnsi="Consolas" w:cs="Consolas"/>
+          <w:color w:val="000000"/>
+          <w:sz w:val="20"/>
+          <w:szCs w:val="20"/>
+        </w:rPr>
+        <w:t>);</w:t>
+      </w:r>
+    </w:p>
+    <w:p>
+      <w:pPr>
+        <w:autoSpaceDE w:val="0"/>
+        <w:autoSpaceDN w:val="0"/>
+        <w:adjustRightInd w:val="0"/>
+        <w:spacing w:after="0" w:line="240" w:lineRule="auto"/>
+        <w:rPr>
+          <w:rFonts w:ascii="Consolas" w:hAnsi="Consolas" w:cs="Consolas"/>
+          <w:sz w:val="20"/>
+          <w:szCs w:val="20"/>
+        </w:rPr>
+      </w:pPr>
+      <w:r>
+        <w:rPr>
+          <w:rFonts w:ascii="Consolas" w:hAnsi="Consolas" w:cs="Consolas"/>
+          <w:color w:val="000000"/>
+          <w:sz w:val="20"/>
+          <w:szCs w:val="20"/>
+        </w:rPr>
+        <w:tab/>
+        <w:t>}</w:t>
+      </w:r>
+    </w:p>
+    <w:p>
+      <w:pPr>
+        <w:autoSpaceDE w:val="0"/>
+        <w:autoSpaceDN w:val="0"/>
+        <w:adjustRightInd w:val="0"/>
+        <w:spacing w:after="0" w:line="240" w:lineRule="auto"/>
+        <w:rPr>
+          <w:rFonts w:ascii="Consolas" w:hAnsi="Consolas" w:cs="Consolas"/>
+          <w:sz w:val="20"/>
+          <w:szCs w:val="20"/>
+        </w:rPr>
+      </w:pPr>
+    </w:p>
+    <w:p>
+      <w:pPr>
+        <w:autoSpaceDE w:val="0"/>
+        <w:autoSpaceDN w:val="0"/>
+        <w:adjustRightInd w:val="0"/>
+        <w:spacing w:after="0" w:line="240" w:lineRule="auto"/>
+        <w:rPr>
+          <w:rFonts w:ascii="Consolas" w:hAnsi="Consolas" w:cs="Consolas"/>
+          <w:sz w:val="20"/>
+          <w:szCs w:val="20"/>
+        </w:rPr>
+      </w:pPr>
+      <w:r>
+        <w:rPr>
+          <w:rFonts w:ascii="Consolas" w:hAnsi="Consolas" w:cs="Consolas"/>
+          <w:color w:val="000000"/>
+          <w:sz w:val="20"/>
+          <w:szCs w:val="20"/>
+        </w:rPr>
+        <w:tab/>
+      </w:r>
+      <w:r>
+        <w:rPr>
+          <w:rFonts w:ascii="Consolas" w:hAnsi="Consolas" w:cs="Consolas"/>
+          <w:color w:val="646464"/>
+          <w:sz w:val="20"/>
+          <w:szCs w:val="20"/>
+        </w:rPr>
+        <w:t>@Test</w:t>
+      </w:r>
+    </w:p>
+    <w:p>
+      <w:pPr>
+        <w:autoSpaceDE w:val="0"/>
+        <w:autoSpaceDN w:val="0"/>
+        <w:adjustRightInd w:val="0"/>
+        <w:spacing w:after="0" w:line="240" w:lineRule="auto"/>
+        <w:rPr>
+          <w:rFonts w:ascii="Consolas" w:hAnsi="Consolas" w:cs="Consolas"/>
+          <w:sz w:val="20"/>
+          <w:szCs w:val="20"/>
+        </w:rPr>
+      </w:pPr>
+      <w:r>
+        <w:rPr>
+          <w:rFonts w:ascii="Consolas" w:hAnsi="Consolas" w:cs="Consolas"/>
+          <w:color w:val="000000"/>
+          <w:sz w:val="20"/>
+          <w:szCs w:val="20"/>
+        </w:rPr>
+        <w:tab/>
+      </w:r>
+      <w:proofErr w:type="spellStart"/>
+      <w:r>
+        <w:rPr>
+          <w:rFonts w:ascii="Consolas" w:hAnsi="Consolas" w:cs="Consolas"/>
+          <w:b/>
+          <w:bCs/>
+          <w:color w:val="7F0055"/>
+          <w:sz w:val="20"/>
+          <w:szCs w:val="20"/>
+        </w:rPr>
+        <w:t>void</w:t>
+      </w:r>
+      <w:proofErr w:type="spellEnd"/>
+      <w:r>
+        <w:rPr>
+          <w:rFonts w:ascii="Consolas" w:hAnsi="Consolas" w:cs="Consolas"/>
+          <w:color w:val="000000"/>
+          <w:sz w:val="20"/>
+          <w:szCs w:val="20"/>
+        </w:rPr>
+        <w:t xml:space="preserve"> </w:t>
+      </w:r>
+      <w:proofErr w:type="spellStart"/>
+      <w:proofErr w:type="gramStart"/>
+      <w:r>
+        <w:rPr>
+          <w:rFonts w:ascii="Consolas" w:hAnsi="Consolas" w:cs="Consolas"/>
+          <w:color w:val="000000"/>
+          <w:sz w:val="20"/>
+          <w:szCs w:val="20"/>
+        </w:rPr>
+        <w:t>testeCalcularPenaIndividual</w:t>
+      </w:r>
+      <w:proofErr w:type="spellEnd"/>
+      <w:r>
+        <w:rPr>
+          <w:rFonts w:ascii="Consolas" w:hAnsi="Consolas" w:cs="Consolas"/>
+          <w:color w:val="000000"/>
+          <w:sz w:val="20"/>
+          <w:szCs w:val="20"/>
+        </w:rPr>
+        <w:t>(</w:t>
+      </w:r>
+      <w:proofErr w:type="gramEnd"/>
+      <w:r>
+        <w:rPr>
+          <w:rFonts w:ascii="Consolas" w:hAnsi="Consolas" w:cs="Consolas"/>
+          <w:color w:val="000000"/>
+          <w:sz w:val="20"/>
+          <w:szCs w:val="20"/>
+        </w:rPr>
+        <w:t>) {</w:t>
+      </w:r>
+    </w:p>
+    <w:p>
+      <w:pPr>
+        <w:autoSpaceDE w:val="0"/>
+        <w:autoSpaceDN w:val="0"/>
+        <w:adjustRightInd w:val="0"/>
+        <w:spacing w:after="0" w:line="240" w:lineRule="auto"/>
+        <w:rPr>
+          <w:rFonts w:ascii="Consolas" w:hAnsi="Consolas" w:cs="Consolas"/>
+          <w:sz w:val="20"/>
+          <w:szCs w:val="20"/>
+        </w:rPr>
+      </w:pPr>
+      <w:r>
+        <w:rPr>
+          <w:rFonts w:ascii="Consolas" w:hAnsi="Consolas" w:cs="Consolas"/>
+          <w:color w:val="000000"/>
+          <w:sz w:val="20"/>
+          <w:szCs w:val="20"/>
+        </w:rPr>
+        <w:tab/>
+      </w:r>
+      <w:r>
+        <w:rPr>
+          <w:rFonts w:ascii="Consolas" w:hAnsi="Consolas" w:cs="Consolas"/>
+          <w:color w:val="000000"/>
+          <w:sz w:val="20"/>
+          <w:szCs w:val="20"/>
+        </w:rPr>
+        <w:tab/>
+      </w:r>
+      <w:proofErr w:type="spellStart"/>
+      <w:r>
+        <w:rPr>
+          <w:rFonts w:ascii="Consolas" w:hAnsi="Consolas" w:cs="Consolas"/>
+          <w:b/>
+          <w:bCs/>
+          <w:color w:val="7F0055"/>
+          <w:sz w:val="20"/>
+          <w:szCs w:val="20"/>
+        </w:rPr>
+        <w:t>int</w:t>
+      </w:r>
+      <w:proofErr w:type="spellEnd"/>
+      <w:r>
+        <w:rPr>
+          <w:rFonts w:ascii="Consolas" w:hAnsi="Consolas" w:cs="Consolas"/>
+          <w:color w:val="000000"/>
+          <w:sz w:val="20"/>
+          <w:szCs w:val="20"/>
+        </w:rPr>
+        <w:t xml:space="preserve"> </w:t>
+      </w:r>
+      <w:r>
+        <w:rPr>
+          <w:rFonts w:ascii="Consolas" w:hAnsi="Consolas" w:cs="Consolas"/>
+          <w:color w:val="6A3E3E"/>
+          <w:sz w:val="20"/>
+          <w:szCs w:val="20"/>
+        </w:rPr>
+        <w:t>pena</w:t>
+      </w:r>
+      <w:r>
+        <w:rPr>
+          <w:rFonts w:ascii="Consolas" w:hAnsi="Consolas" w:cs="Consolas"/>
+          <w:color w:val="000000"/>
+          <w:sz w:val="20"/>
+          <w:szCs w:val="20"/>
+        </w:rPr>
+        <w:t xml:space="preserve"> = </w:t>
+      </w:r>
+      <w:proofErr w:type="spellStart"/>
+      <w:proofErr w:type="gramStart"/>
+      <w:r>
+        <w:rPr>
+          <w:rFonts w:ascii="Consolas" w:hAnsi="Consolas" w:cs="Consolas"/>
+          <w:color w:val="0000C0"/>
+          <w:sz w:val="20"/>
+          <w:szCs w:val="20"/>
+        </w:rPr>
+        <w:t>julgamento</w:t>
+      </w:r>
+      <w:r>
+        <w:rPr>
+          <w:rFonts w:ascii="Consolas" w:hAnsi="Consolas" w:cs="Consolas"/>
+          <w:color w:val="000000"/>
+          <w:sz w:val="20"/>
+          <w:szCs w:val="20"/>
+        </w:rPr>
+        <w:t>.calculaPena</w:t>
+      </w:r>
+      <w:proofErr w:type="spellEnd"/>
+      <w:proofErr w:type="gramEnd"/>
+      <w:r>
+        <w:rPr>
+          <w:rFonts w:ascii="Consolas" w:hAnsi="Consolas" w:cs="Consolas"/>
+          <w:color w:val="000000"/>
+          <w:sz w:val="20"/>
+          <w:szCs w:val="20"/>
+        </w:rPr>
+        <w:t>(</w:t>
+      </w:r>
+      <w:r>
+        <w:rPr>
+          <w:rFonts w:ascii="Consolas" w:hAnsi="Consolas" w:cs="Consolas"/>
+          <w:color w:val="2A00FF"/>
+          <w:sz w:val="20"/>
+          <w:szCs w:val="20"/>
+        </w:rPr>
+        <w:t>"Culpado"</w:t>
+      </w:r>
+      <w:r>
+        <w:rPr>
+          <w:rFonts w:ascii="Consolas" w:hAnsi="Consolas" w:cs="Consolas"/>
+          <w:color w:val="000000"/>
+          <w:sz w:val="20"/>
+          <w:szCs w:val="20"/>
+        </w:rPr>
+        <w:t xml:space="preserve">, </w:t>
+      </w:r>
+      <w:r>
+        <w:rPr>
+          <w:rFonts w:ascii="Consolas" w:hAnsi="Consolas" w:cs="Consolas"/>
+          <w:color w:val="2A00FF"/>
+          <w:sz w:val="20"/>
+          <w:szCs w:val="20"/>
+        </w:rPr>
+        <w:t>"Inocente"</w:t>
+      </w:r>
+      <w:r>
+        <w:rPr>
+          <w:rFonts w:ascii="Consolas" w:hAnsi="Consolas" w:cs="Consolas"/>
+          <w:color w:val="000000"/>
+          <w:sz w:val="20"/>
+          <w:szCs w:val="20"/>
+        </w:rPr>
+        <w:t>);</w:t>
+      </w:r>
+    </w:p>
+    <w:p>
+      <w:pPr>
+        <w:autoSpaceDE w:val="0"/>
+        <w:autoSpaceDN w:val="0"/>
+        <w:adjustRightInd w:val="0"/>
+        <w:spacing w:after="0" w:line="240" w:lineRule="auto"/>
+        <w:rPr>
+          <w:rFonts w:ascii="Consolas" w:hAnsi="Consolas" w:cs="Consolas"/>
+          <w:sz w:val="20"/>
+          <w:szCs w:val="20"/>
+        </w:rPr>
+      </w:pPr>
+      <w:r>
+        <w:rPr>
+          <w:rFonts w:ascii="Consolas" w:hAnsi="Consolas" w:cs="Consolas"/>
+          <w:color w:val="000000"/>
+          <w:sz w:val="20"/>
+          <w:szCs w:val="20"/>
+        </w:rPr>
+        <w:tab/>
+      </w:r>
+      <w:r>
+        <w:rPr>
+          <w:rFonts w:ascii="Consolas" w:hAnsi="Consolas" w:cs="Consolas"/>
+          <w:color w:val="000000"/>
+          <w:sz w:val="20"/>
+          <w:szCs w:val="20"/>
+        </w:rPr>
+        <w:tab/>
+      </w:r>
+      <w:proofErr w:type="spellStart"/>
+      <w:proofErr w:type="gramStart"/>
+      <w:r>
+        <w:rPr>
+          <w:rFonts w:ascii="Consolas" w:hAnsi="Consolas" w:cs="Consolas"/>
+          <w:i/>
+          <w:iCs/>
+          <w:color w:val="000000"/>
+          <w:sz w:val="20"/>
+          <w:szCs w:val="20"/>
+        </w:rPr>
+        <w:t>assertEquals</w:t>
+      </w:r>
+      <w:proofErr w:type="spellEnd"/>
+      <w:r>
+        <w:rPr>
+          <w:rFonts w:ascii="Consolas" w:hAnsi="Consolas" w:cs="Consolas"/>
+          <w:color w:val="000000"/>
+          <w:sz w:val="20"/>
+          <w:szCs w:val="20"/>
+        </w:rPr>
+        <w:t>(</w:t>
+      </w:r>
+      <w:proofErr w:type="gramEnd"/>
+      <w:r>
+        <w:rPr>
+          <w:rFonts w:ascii="Consolas" w:hAnsi="Consolas" w:cs="Consolas"/>
+          <w:color w:val="000000"/>
+          <w:sz w:val="20"/>
+          <w:szCs w:val="20"/>
+        </w:rPr>
+        <w:t xml:space="preserve">10, </w:t>
+      </w:r>
+      <w:r>
+        <w:rPr>
+          <w:rFonts w:ascii="Consolas" w:hAnsi="Consolas" w:cs="Consolas"/>
+          <w:color w:val="6A3E3E"/>
+          <w:sz w:val="20"/>
+          <w:szCs w:val="20"/>
+        </w:rPr>
+        <w:t>pena</w:t>
+      </w:r>
+      <w:r>
+        <w:rPr>
+          <w:rFonts w:ascii="Consolas" w:hAnsi="Consolas" w:cs="Consolas"/>
+          <w:color w:val="000000"/>
+          <w:sz w:val="20"/>
+          <w:szCs w:val="20"/>
+        </w:rPr>
+        <w:t>);</w:t>
+      </w:r>
+    </w:p>
+    <w:p>
+      <w:pPr>
+        <w:autoSpaceDE w:val="0"/>
+        <w:autoSpaceDN w:val="0"/>
+        <w:adjustRightInd w:val="0"/>
+        <w:spacing w:after="0" w:line="240" w:lineRule="auto"/>
+        <w:rPr>
+          <w:rFonts w:ascii="Consolas" w:hAnsi="Consolas" w:cs="Consolas"/>
+          <w:sz w:val="20"/>
+          <w:szCs w:val="20"/>
+        </w:rPr>
+      </w:pPr>
+      <w:r>
+        <w:rPr>
+          <w:rFonts w:ascii="Consolas" w:hAnsi="Consolas" w:cs="Consolas"/>
+          <w:color w:val="000000"/>
+          <w:sz w:val="20"/>
+          <w:szCs w:val="20"/>
+        </w:rPr>
+        <w:tab/>
+        <w:t>}</w:t>
+      </w:r>
+    </w:p>
+    <w:p>
+      <w:pPr>
+        <w:autoSpaceDE w:val="0"/>
+        <w:autoSpaceDN w:val="0"/>
+        <w:adjustRightInd w:val="0"/>
+        <w:spacing w:after="0" w:line="240" w:lineRule="auto"/>
+        <w:rPr>
+          <w:rFonts w:ascii="Consolas" w:hAnsi="Consolas" w:cs="Consolas"/>
+          <w:sz w:val="20"/>
+          <w:szCs w:val="20"/>
+        </w:rPr>
+      </w:pPr>
+    </w:p>
+    <w:p>
+      <w:pPr>
+        <w:autoSpaceDE w:val="0"/>
+        <w:autoSpaceDN w:val="0"/>
+        <w:adjustRightInd w:val="0"/>
+        <w:spacing w:after="0" w:line="240" w:lineRule="auto"/>
+        <w:rPr>
+          <w:rFonts w:ascii="Consolas" w:hAnsi="Consolas" w:cs="Consolas"/>
+          <w:sz w:val="20"/>
+          <w:szCs w:val="20"/>
+        </w:rPr>
+      </w:pPr>
+      <w:r>
+        <w:rPr>
+          <w:rFonts w:ascii="Consolas" w:hAnsi="Consolas" w:cs="Consolas"/>
+          <w:color w:val="000000"/>
+          <w:sz w:val="20"/>
+          <w:szCs w:val="20"/>
+        </w:rPr>
+        <w:tab/>
+      </w:r>
+      <w:r>
+        <w:rPr>
+          <w:rFonts w:ascii="Consolas" w:hAnsi="Consolas" w:cs="Consolas"/>
+          <w:color w:val="646464"/>
+          <w:sz w:val="20"/>
+          <w:szCs w:val="20"/>
+        </w:rPr>
+        <w:t>@Test</w:t>
+      </w:r>
+    </w:p>
+    <w:p>
+      <w:pPr>
+        <w:autoSpaceDE w:val="0"/>
+        <w:autoSpaceDN w:val="0"/>
+        <w:adjustRightInd w:val="0"/>
+        <w:spacing w:after="0" w:line="240" w:lineRule="auto"/>
+        <w:rPr>
+          <w:rFonts w:ascii="Consolas" w:hAnsi="Consolas" w:cs="Consolas"/>
+          <w:sz w:val="20"/>
+          <w:szCs w:val="20"/>
+        </w:rPr>
+      </w:pPr>
+      <w:r>
+        <w:rPr>
+          <w:rFonts w:ascii="Consolas" w:hAnsi="Consolas" w:cs="Consolas"/>
+          <w:color w:val="000000"/>
+          <w:sz w:val="20"/>
+          <w:szCs w:val="20"/>
+        </w:rPr>
+        <w:tab/>
+      </w:r>
+      <w:proofErr w:type="spellStart"/>
+      <w:r>
+        <w:rPr>
+          <w:rFonts w:ascii="Consolas" w:hAnsi="Consolas" w:cs="Consolas"/>
+          <w:b/>
+          <w:bCs/>
+          <w:color w:val="7F0055"/>
+          <w:sz w:val="20"/>
+          <w:szCs w:val="20"/>
+        </w:rPr>
+        <w:t>void</w:t>
+      </w:r>
+      <w:proofErr w:type="spellEnd"/>
+      <w:r>
+        <w:rPr>
+          <w:rFonts w:ascii="Consolas" w:hAnsi="Consolas" w:cs="Consolas"/>
+          <w:color w:val="000000"/>
+          <w:sz w:val="20"/>
+          <w:szCs w:val="20"/>
+        </w:rPr>
+        <w:t xml:space="preserve"> </w:t>
+      </w:r>
+      <w:proofErr w:type="spellStart"/>
+      <w:proofErr w:type="gramStart"/>
+      <w:r>
+        <w:rPr>
+          <w:rFonts w:ascii="Consolas" w:hAnsi="Consolas" w:cs="Consolas"/>
+          <w:color w:val="000000"/>
+          <w:sz w:val="20"/>
+          <w:szCs w:val="20"/>
+        </w:rPr>
+        <w:t>testePenaCumplices</w:t>
+      </w:r>
+      <w:proofErr w:type="spellEnd"/>
+      <w:r>
+        <w:rPr>
+          <w:rFonts w:ascii="Consolas" w:hAnsi="Consolas" w:cs="Consolas"/>
+          <w:color w:val="000000"/>
+          <w:sz w:val="20"/>
+          <w:szCs w:val="20"/>
+        </w:rPr>
+        <w:t>(</w:t>
+      </w:r>
+      <w:proofErr w:type="gramEnd"/>
+      <w:r>
+        <w:rPr>
+          <w:rFonts w:ascii="Consolas" w:hAnsi="Consolas" w:cs="Consolas"/>
+          <w:color w:val="000000"/>
+          <w:sz w:val="20"/>
+          <w:szCs w:val="20"/>
+        </w:rPr>
+        <w:t>) {</w:t>
+      </w:r>
+    </w:p>
+    <w:p>
+      <w:pPr>
+        <w:autoSpaceDE w:val="0"/>
+        <w:autoSpaceDN w:val="0"/>
+        <w:adjustRightInd w:val="0"/>
+        <w:spacing w:after="0" w:line="240" w:lineRule="auto"/>
+        <w:rPr>
+          <w:rFonts w:ascii="Consolas" w:hAnsi="Consolas" w:cs="Consolas"/>
+          <w:sz w:val="20"/>
+          <w:szCs w:val="20"/>
+        </w:rPr>
+      </w:pPr>
+      <w:r>
+        <w:rPr>
+          <w:rFonts w:ascii="Consolas" w:hAnsi="Consolas" w:cs="Consolas"/>
+          <w:color w:val="000000"/>
+          <w:sz w:val="20"/>
+          <w:szCs w:val="20"/>
+        </w:rPr>
+        <w:tab/>
+      </w:r>
+      <w:r>
+        <w:rPr>
+          <w:rFonts w:ascii="Consolas" w:hAnsi="Consolas" w:cs="Consolas"/>
+          <w:color w:val="000000"/>
+          <w:sz w:val="20"/>
+          <w:szCs w:val="20"/>
+        </w:rPr>
+        <w:tab/>
+      </w:r>
+      <w:proofErr w:type="spellStart"/>
+      <w:r>
+        <w:rPr>
+          <w:rFonts w:ascii="Consolas" w:hAnsi="Consolas" w:cs="Consolas"/>
+          <w:b/>
+          <w:bCs/>
+          <w:color w:val="7F0055"/>
+          <w:sz w:val="20"/>
+          <w:szCs w:val="20"/>
+        </w:rPr>
+        <w:t>int</w:t>
+      </w:r>
+      <w:proofErr w:type="spellEnd"/>
+      <w:r>
+        <w:rPr>
+          <w:rFonts w:ascii="Consolas" w:hAnsi="Consolas" w:cs="Consolas"/>
+          <w:color w:val="000000"/>
+          <w:sz w:val="20"/>
+          <w:szCs w:val="20"/>
+        </w:rPr>
+        <w:t xml:space="preserve"> </w:t>
+      </w:r>
+      <w:r>
+        <w:rPr>
+          <w:rFonts w:ascii="Consolas" w:hAnsi="Consolas" w:cs="Consolas"/>
+          <w:color w:val="6A3E3E"/>
+          <w:sz w:val="20"/>
+          <w:szCs w:val="20"/>
+        </w:rPr>
+        <w:t>pena</w:t>
+      </w:r>
+      <w:r>
+        <w:rPr>
+          <w:rFonts w:ascii="Consolas" w:hAnsi="Consolas" w:cs="Consolas"/>
+          <w:color w:val="000000"/>
+          <w:sz w:val="20"/>
+          <w:szCs w:val="20"/>
+        </w:rPr>
+        <w:t xml:space="preserve"> = </w:t>
+      </w:r>
+      <w:proofErr w:type="spellStart"/>
+      <w:proofErr w:type="gramStart"/>
+      <w:r>
+        <w:rPr>
+          <w:rFonts w:ascii="Consolas" w:hAnsi="Consolas" w:cs="Consolas"/>
+          <w:color w:val="0000C0"/>
+          <w:sz w:val="20"/>
+          <w:szCs w:val="20"/>
+        </w:rPr>
+        <w:t>julgamento</w:t>
+      </w:r>
+      <w:r>
+        <w:rPr>
+          <w:rFonts w:ascii="Consolas" w:hAnsi="Consolas" w:cs="Consolas"/>
+          <w:color w:val="000000"/>
+          <w:sz w:val="20"/>
+          <w:szCs w:val="20"/>
+        </w:rPr>
+        <w:t>.calculaPena</w:t>
+      </w:r>
+      <w:proofErr w:type="spellEnd"/>
+      <w:proofErr w:type="gramEnd"/>
+      <w:r>
+        <w:rPr>
+          <w:rFonts w:ascii="Consolas" w:hAnsi="Consolas" w:cs="Consolas"/>
+          <w:color w:val="000000"/>
+          <w:sz w:val="20"/>
+          <w:szCs w:val="20"/>
+        </w:rPr>
+        <w:t>(</w:t>
+      </w:r>
+      <w:r>
+        <w:rPr>
+          <w:rFonts w:ascii="Consolas" w:hAnsi="Consolas" w:cs="Consolas"/>
+          <w:color w:val="2A00FF"/>
+          <w:sz w:val="20"/>
+          <w:szCs w:val="20"/>
+        </w:rPr>
+        <w:t>"Inocente"</w:t>
+      </w:r>
+      <w:r>
+        <w:rPr>
+          <w:rFonts w:ascii="Consolas" w:hAnsi="Consolas" w:cs="Consolas"/>
+          <w:color w:val="000000"/>
+          <w:sz w:val="20"/>
+          <w:szCs w:val="20"/>
+        </w:rPr>
+        <w:t xml:space="preserve">, </w:t>
+      </w:r>
+      <w:r>
+        <w:rPr>
+          <w:rFonts w:ascii="Consolas" w:hAnsi="Consolas" w:cs="Consolas"/>
+          <w:color w:val="2A00FF"/>
+          <w:sz w:val="20"/>
+          <w:szCs w:val="20"/>
+        </w:rPr>
+        <w:t>"Culpado"</w:t>
+      </w:r>
+      <w:r>
+        <w:rPr>
+          <w:rFonts w:ascii="Consolas" w:hAnsi="Consolas" w:cs="Consolas"/>
+          <w:color w:val="000000"/>
+          <w:sz w:val="20"/>
+          <w:szCs w:val="20"/>
+        </w:rPr>
+        <w:t>);</w:t>
+      </w:r>
+    </w:p>
+    <w:p>
+      <w:pPr>
+        <w:autoSpaceDE w:val="0"/>
+        <w:autoSpaceDN w:val="0"/>
+        <w:adjustRightInd w:val="0"/>
+        <w:spacing w:after="0" w:line="240" w:lineRule="auto"/>
+        <w:rPr>
+          <w:rFonts w:ascii="Consolas" w:hAnsi="Consolas" w:cs="Consolas"/>
+          <w:sz w:val="20"/>
+          <w:szCs w:val="20"/>
+        </w:rPr>
+      </w:pPr>
+      <w:r>
+        <w:rPr>
+          <w:rFonts w:ascii="Consolas" w:hAnsi="Consolas" w:cs="Consolas"/>
+          <w:color w:val="000000"/>
+          <w:sz w:val="20"/>
+          <w:szCs w:val="20"/>
+        </w:rPr>
+        <w:tab/>
+      </w:r>
+      <w:r>
+        <w:rPr>
+          <w:rFonts w:ascii="Consolas" w:hAnsi="Consolas" w:cs="Consolas"/>
+          <w:color w:val="000000"/>
+          <w:sz w:val="20"/>
+          <w:szCs w:val="20"/>
+        </w:rPr>
+        <w:tab/>
+      </w:r>
+      <w:proofErr w:type="spellStart"/>
+      <w:proofErr w:type="gramStart"/>
+      <w:r>
+        <w:rPr>
+          <w:rFonts w:ascii="Consolas" w:hAnsi="Consolas" w:cs="Consolas"/>
+          <w:i/>
+          <w:iCs/>
+          <w:color w:val="000000"/>
+          <w:sz w:val="20"/>
+          <w:szCs w:val="20"/>
+        </w:rPr>
+        <w:t>assertEquals</w:t>
+      </w:r>
+      <w:proofErr w:type="spellEnd"/>
+      <w:r>
+        <w:rPr>
+          <w:rFonts w:ascii="Consolas" w:hAnsi="Consolas" w:cs="Consolas"/>
+          <w:color w:val="000000"/>
+          <w:sz w:val="20"/>
+          <w:szCs w:val="20"/>
+        </w:rPr>
+        <w:t>(</w:t>
+      </w:r>
+      <w:proofErr w:type="gramEnd"/>
+      <w:r>
+        <w:rPr>
+          <w:rFonts w:ascii="Consolas" w:hAnsi="Consolas" w:cs="Consolas"/>
+          <w:color w:val="000000"/>
+          <w:sz w:val="20"/>
+          <w:szCs w:val="20"/>
+        </w:rPr>
+        <w:t xml:space="preserve">1, </w:t>
+      </w:r>
+      <w:r>
+        <w:rPr>
+          <w:rFonts w:ascii="Consolas" w:hAnsi="Consolas" w:cs="Consolas"/>
+          <w:color w:val="6A3E3E"/>
+          <w:sz w:val="20"/>
+          <w:szCs w:val="20"/>
+        </w:rPr>
+        <w:t>pena</w:t>
+      </w:r>
+      <w:r>
+        <w:rPr>
+          <w:rFonts w:ascii="Consolas" w:hAnsi="Consolas" w:cs="Consolas"/>
+          <w:color w:val="000000"/>
+          <w:sz w:val="20"/>
+          <w:szCs w:val="20"/>
+        </w:rPr>
+        <w:t>);</w:t>
+      </w:r>
+    </w:p>
+    <w:p>
+      <w:pPr>
+        <w:autoSpaceDE w:val="0"/>
+        <w:autoSpaceDN w:val="0"/>
+        <w:adjustRightInd w:val="0"/>
+        <w:spacing w:after="0" w:line="240" w:lineRule="auto"/>
+        <w:rPr>
+          <w:rFonts w:ascii="Consolas" w:hAnsi="Consolas" w:cs="Consolas"/>
+          <w:sz w:val="20"/>
+          <w:szCs w:val="20"/>
+        </w:rPr>
+      </w:pPr>
+      <w:r>
+        <w:rPr>
+          <w:rFonts w:ascii="Consolas" w:hAnsi="Consolas" w:cs="Consolas"/>
+          <w:color w:val="000000"/>
+          <w:sz w:val="20"/>
+          <w:szCs w:val="20"/>
+        </w:rPr>
+        <w:tab/>
+        <w:t>}</w:t>
+      </w:r>
+    </w:p>
+    <w:p>
+      <w:pPr>
+        <w:autoSpaceDE w:val="0"/>
+        <w:autoSpaceDN w:val="0"/>
+        <w:adjustRightInd w:val="0"/>
+        <w:spacing w:after="0" w:line="240" w:lineRule="auto"/>
+        <w:rPr>
+          <w:rFonts w:ascii="Consolas" w:hAnsi="Consolas" w:cs="Consolas"/>
+          <w:sz w:val="20"/>
+          <w:szCs w:val="20"/>
+        </w:rPr>
+      </w:pPr>
+    </w:p>
+    <w:p>
+      <w:pPr>
+        <w:autoSpaceDE w:val="0"/>
+        <w:autoSpaceDN w:val="0"/>
+        <w:adjustRightInd w:val="0"/>
+        <w:spacing w:after="0" w:line="240" w:lineRule="auto"/>
+        <w:rPr>
+          <w:rFonts w:ascii="Consolas" w:hAnsi="Consolas" w:cs="Consolas"/>
+          <w:color w:val="000000"/>
+          <w:sz w:val="20"/>
+          <w:szCs w:val="20"/>
+        </w:rPr>
+      </w:pPr>
+      <w:r>
+        <w:rPr>
+          <w:rFonts w:ascii="Consolas" w:hAnsi="Consolas" w:cs="Consolas"/>
+          <w:color w:val="000000"/>
+          <w:sz w:val="20"/>
+          <w:szCs w:val="20"/>
+        </w:rPr>
+        <w:t>}</w:t>
+      </w:r>
+    </w:p>
+    <w:p>
+      <w:pPr>
+        <w:autoSpaceDE w:val="0"/>
+        <w:autoSpaceDN w:val="0"/>
+        <w:adjustRightInd w:val="0"/>
+        <w:spacing w:after="0" w:line="240" w:lineRule="auto"/>
+        <w:rPr>
+          <w:rFonts w:ascii="Consolas" w:hAnsi="Consolas" w:cs="Consolas"/>
+          <w:color w:val="000000"/>
+          <w:sz w:val="20"/>
+          <w:szCs w:val="20"/>
+        </w:rPr>
+      </w:pPr>
+    </w:p>
+    <w:p>
+      <w:pPr>
+        <w:autoSpaceDE w:val="0"/>
+        <w:autoSpaceDN w:val="0"/>
+        <w:adjustRightInd w:val="0"/>
+        <w:spacing w:after="0" w:line="240" w:lineRule="auto"/>
+        <w:rPr>
+          <w:rFonts w:ascii="Consolas" w:hAnsi="Consolas" w:cs="Consolas"/>
+          <w:b/>
+          <w:bCs/>
+          <w:color w:val="000000"/>
+          <w:sz w:val="20"/>
+          <w:szCs w:val="20"/>
+        </w:rPr>
+      </w:pPr>
+      <w:r>
+        <w:rPr>
+          <w:rFonts w:ascii="Consolas" w:hAnsi="Consolas" w:cs="Consolas"/>
+          <w:b/>
+          <w:bCs/>
+          <w:color w:val="000000"/>
+          <w:sz w:val="20"/>
+          <w:szCs w:val="20"/>
+        </w:rPr>
+        <w:t>RESULTADO:</w:t>
+      </w:r>
+    </w:p>
+    <w:p>
+      <w:pPr>
+        <w:autoSpaceDE w:val="0"/>
+        <w:autoSpaceDN w:val="0"/>
+        <w:adjustRightInd w:val="0"/>
+        <w:spacing w:after="0" w:line="240" w:lineRule="auto"/>
+        <w:rPr>
+          <w:rFonts w:ascii="Consolas" w:hAnsi="Consolas" w:cs="Consolas"/>
+          <w:b/>
+          <w:bCs/>
+          <w:color w:val="000000"/>
+          <w:sz w:val="20"/>
+          <w:szCs w:val="20"/>
+        </w:rPr>
+      </w:pPr>
+    </w:p>
+    <w:p>
+      <w:pPr>
+        <w:autoSpaceDE w:val="0"/>
+        <w:autoSpaceDN w:val="0"/>
+        <w:adjustRightInd w:val="0"/>
+        <w:spacing w:after="0" w:line="240" w:lineRule="auto"/>
+        <w:rPr>
+          <w:rFonts w:ascii="Consolas" w:hAnsi="Consolas" w:cs="Consolas"/>
+          <w:sz w:val="20"/>
+          <w:szCs w:val="20"/>
+        </w:rPr>
+      </w:pPr>
+      <w:r>
+        <w:rPr>
+          <w:rFonts w:ascii="Consolas" w:hAnsi="Consolas" w:cs="Consolas"/>
+          <w:color w:val="000000"/>
+          <w:sz w:val="20"/>
+          <w:szCs w:val="20"/>
+        </w:rPr>
+        <w:t xml:space="preserve">Com as alterações feitas previamente, o </w:t>
+      </w:r>
+      <w:proofErr w:type="spellStart"/>
+      <w:r>
+        <w:rPr>
+          <w:rFonts w:ascii="Consolas" w:hAnsi="Consolas" w:cs="Consolas"/>
+          <w:color w:val="000000"/>
+          <w:sz w:val="20"/>
+          <w:szCs w:val="20"/>
+        </w:rPr>
+        <w:t>Junit</w:t>
+      </w:r>
+      <w:proofErr w:type="spellEnd"/>
+      <w:r>
+        <w:rPr>
+          <w:rFonts w:ascii="Consolas" w:hAnsi="Consolas" w:cs="Consolas"/>
+          <w:color w:val="000000"/>
+          <w:sz w:val="20"/>
+          <w:szCs w:val="20"/>
+        </w:rPr>
+        <w:t xml:space="preserve"> rodou sem apresentar erros a partir desta etapa.</w:t>
+      </w:r>
+    </w:p>
+    <w:p/>
     <w:sectPr>
       <w:pgSz w:w="11906" w:h="16838"/>
       <w:pgMar w:top="1417" w:right="1701" w:bottom="1417" w:left="1701" w:header="708" w:footer="708" w:gutter="0"/>

</xml_diff>